<commit_message>
complete task 2 report
</commit_message>
<xml_diff>
--- a/project6-1/Submission6-1.docx
+++ b/project6-1/Submission6-1.docx
@@ -63,67 +63,80 @@
     </w:p>
     <w:p>
       <w:pPr>
+        <w:pStyle w:val="ListParagraph"/>
+        <w:numPr>
+          <w:ilvl w:val="0"/>
+          <w:numId w:val="5"/>
+        </w:numPr>
+        <w:spacing w:line="240" w:lineRule="auto"/>
+      </w:pPr>
+      <w:r>
+        <w:t>Davies Bouldin Score Test</w:t>
+      </w:r>
+      <w:r>
+        <w:t xml:space="preserve"> show 3 is optimal store format number</w:t>
+      </w:r>
+    </w:p>
+    <w:p>
+      <w:pPr>
+        <w:pStyle w:val="ListParagraph"/>
+        <w:numPr>
+          <w:ilvl w:val="0"/>
+          <w:numId w:val="5"/>
+        </w:numPr>
+        <w:spacing w:line="240" w:lineRule="auto"/>
+      </w:pPr>
+      <w:r>
+        <w:t>Silhoutte Score Test</w:t>
+      </w:r>
+      <w:r>
+        <w:t xml:space="preserve"> show 3 is optimal store format number</w:t>
+      </w:r>
+    </w:p>
+    <w:p>
+      <w:pPr>
+        <w:pStyle w:val="ListParagraph"/>
+        <w:numPr>
+          <w:ilvl w:val="0"/>
+          <w:numId w:val="5"/>
+        </w:numPr>
+        <w:spacing w:line="240" w:lineRule="auto"/>
+      </w:pPr>
+      <w:r>
+        <w:t>Calinski Harabasz Score Test</w:t>
+      </w:r>
+      <w:r>
+        <w:t xml:space="preserve"> show 2 is optimal store format number.</w:t>
+      </w:r>
+    </w:p>
+    <w:p>
+      <w:pPr>
+        <w:pStyle w:val="ListParagraph"/>
+        <w:numPr>
+          <w:ilvl w:val="0"/>
+          <w:numId w:val="5"/>
+        </w:numPr>
+        <w:spacing w:line="240" w:lineRule="auto"/>
+      </w:pPr>
+      <w:r>
+        <w:t>Overall I chose 3 as the optimal number of store formats</w:t>
+      </w:r>
+    </w:p>
+    <w:p>
+      <w:pPr>
+        <w:spacing w:line="240" w:lineRule="auto"/>
+        <w:ind w:left="0"/>
+      </w:pPr>
+    </w:p>
+    <w:p>
+      <w:pPr>
         <w:spacing w:line="240" w:lineRule="auto"/>
         <w:ind w:left="720"/>
       </w:pPr>
       <w:r>
-        <w:t>Davies Bouldin Score Test</w:t>
-      </w:r>
-      <w:r>
-        <w:t xml:space="preserve"> show 3 is optimal store format number</w:t>
-      </w:r>
-    </w:p>
-    <w:p>
-      <w:pPr>
-        <w:spacing w:line="240" w:lineRule="auto"/>
-        <w:ind w:left="720"/>
-      </w:pPr>
-      <w:r>
-        <w:t>Silhoutte Score Test</w:t>
-      </w:r>
-      <w:r>
-        <w:t xml:space="preserve"> </w:t>
-      </w:r>
-      <w:r>
-        <w:t>show 3 is optimal store format</w:t>
-      </w:r>
-      <w:r>
-        <w:t xml:space="preserve"> number</w:t>
-      </w:r>
-    </w:p>
-    <w:p>
-      <w:pPr>
-        <w:spacing w:line="240" w:lineRule="auto"/>
-        <w:ind w:left="720"/>
-      </w:pPr>
-      <w:r>
-        <w:t>Calinski Harabasz Score Test</w:t>
-      </w:r>
-      <w:r>
-        <w:t xml:space="preserve"> show 2</w:t>
-      </w:r>
-      <w:r>
-        <w:t xml:space="preserve"> is optimal store format number</w:t>
-      </w:r>
-      <w:r>
-        <w:t>.</w:t>
-      </w:r>
-    </w:p>
-    <w:p>
-      <w:pPr>
-        <w:spacing w:line="240" w:lineRule="auto"/>
-        <w:ind w:left="720"/>
-      </w:pPr>
-      <w:r>
-        <w:t>Overall I chose 3 as the optimal number of store formats</w:t>
-      </w:r>
-    </w:p>
-    <w:p>
-      <w:pPr>
-        <w:spacing w:line="240" w:lineRule="auto"/>
-        <w:ind w:left="720"/>
-      </w:pPr>
-      <w:r>
+        <w:rPr>
+          <w:noProof/>
+        </w:rPr>
         <w:drawing>
           <wp:inline distT="0" distB="0" distL="0" distR="0" wp14:anchorId="63FE46BB" wp14:editId="7912593F">
             <wp:extent cx="5820587" cy="5992061"/>
@@ -140,7 +153,7 @@
                     <pic:cNvPicPr/>
                   </pic:nvPicPr>
                   <pic:blipFill>
-                    <a:blip r:embed="rId7"/>
+                    <a:blip r:embed="rId8"/>
                     <a:stretch>
                       <a:fillRect/>
                     </a:stretch>
@@ -176,8 +189,46 @@
         <w:spacing w:line="240" w:lineRule="auto"/>
       </w:pPr>
       <w:r>
-        <w:lastRenderedPageBreak/>
         <w:t>How many stores fall into each store format?</w:t>
+      </w:r>
+    </w:p>
+    <w:p>
+      <w:pPr>
+        <w:pStyle w:val="ListParagraph"/>
+        <w:numPr>
+          <w:ilvl w:val="0"/>
+          <w:numId w:val="4"/>
+        </w:numPr>
+        <w:spacing w:line="240" w:lineRule="auto"/>
+      </w:pPr>
+      <w:r>
+        <w:t>Store Format 0 has 22 stores</w:t>
+      </w:r>
+    </w:p>
+    <w:p>
+      <w:pPr>
+        <w:pStyle w:val="ListParagraph"/>
+        <w:numPr>
+          <w:ilvl w:val="0"/>
+          <w:numId w:val="4"/>
+        </w:numPr>
+        <w:spacing w:line="240" w:lineRule="auto"/>
+      </w:pPr>
+      <w:r>
+        <w:t>Store Format 1 has 32 stores</w:t>
+      </w:r>
+    </w:p>
+    <w:p>
+      <w:pPr>
+        <w:pStyle w:val="ListParagraph"/>
+        <w:numPr>
+          <w:ilvl w:val="0"/>
+          <w:numId w:val="4"/>
+        </w:numPr>
+        <w:spacing w:line="240" w:lineRule="auto"/>
+      </w:pPr>
+      <w:r>
+        <w:t>Store Format 2 has 31 stores</w:t>
       </w:r>
     </w:p>
     <w:p>
@@ -185,8 +236,30 @@
         <w:spacing w:line="240" w:lineRule="auto"/>
         <w:ind w:left="720"/>
       </w:pPr>
-      <w:r>
-        <w:t>Store Format 0 has 22 stores</w:t>
+    </w:p>
+    <w:p>
+      <w:pPr>
+        <w:numPr>
+          <w:ilvl w:val="0"/>
+          <w:numId w:val="1"/>
+        </w:numPr>
+        <w:spacing w:line="240" w:lineRule="auto"/>
+      </w:pPr>
+      <w:r>
+        <w:t>Based on the results of the clustering model, what is one way that the clusters differ from one another?</w:t>
+      </w:r>
+    </w:p>
+    <w:p>
+      <w:pPr>
+        <w:pStyle w:val="ListParagraph"/>
+        <w:numPr>
+          <w:ilvl w:val="0"/>
+          <w:numId w:val="3"/>
+        </w:numPr>
+        <w:spacing w:line="240" w:lineRule="auto"/>
+      </w:pPr>
+      <w:r>
+        <w:t>Store format 1 has small average distance compared to other store formats</w:t>
       </w:r>
     </w:p>
     <w:p>
@@ -195,49 +268,42 @@
         <w:ind w:left="720"/>
       </w:pPr>
       <w:r>
-        <w:t>Store Format 1 has 3</w:t>
-      </w:r>
-      <w:r>
-        <w:t>2 stores</w:t>
-      </w:r>
-    </w:p>
-    <w:p>
-      <w:pPr>
-        <w:spacing w:line="240" w:lineRule="auto"/>
-        <w:ind w:left="720"/>
-      </w:pPr>
-      <w:r>
-        <w:t>Store Format 2 has 31</w:t>
-      </w:r>
-      <w:r>
-        <w:t xml:space="preserve"> stores</w:t>
-      </w:r>
-    </w:p>
-    <w:p>
-      <w:pPr>
-        <w:spacing w:line="240" w:lineRule="auto"/>
-        <w:ind w:left="720"/>
-      </w:pPr>
-    </w:p>
-    <w:p>
-      <w:pPr>
-        <w:numPr>
-          <w:ilvl w:val="0"/>
-          <w:numId w:val="1"/>
-        </w:numPr>
-        <w:spacing w:line="240" w:lineRule="auto"/>
-      </w:pPr>
-      <w:r>
-        <w:t>Based on the results of the clustering model, what is one way that the clusters differ from one another?</w:t>
-      </w:r>
-    </w:p>
-    <w:p>
-      <w:pPr>
-        <w:spacing w:line="240" w:lineRule="auto"/>
-        <w:ind w:left="720"/>
-      </w:pPr>
-      <w:bookmarkStart w:id="0" w:name="_GoBack"/>
-      <w:bookmarkEnd w:id="0"/>
+        <w:drawing>
+          <wp:inline distT="0" distB="0" distL="0" distR="0" wp14:anchorId="6CE7E92C" wp14:editId="49F319DC">
+            <wp:extent cx="5943600" cy="1136650"/>
+            <wp:effectExtent l="0" t="0" r="0" b="6350"/>
+            <wp:docPr id="2" name="Picture 2"/>
+            <wp:cNvGraphicFramePr>
+              <a:graphicFrameLocks xmlns:a="http://schemas.openxmlformats.org/drawingml/2006/main" noChangeAspect="1"/>
+            </wp:cNvGraphicFramePr>
+            <a:graphic xmlns:a="http://schemas.openxmlformats.org/drawingml/2006/main">
+              <a:graphicData uri="http://schemas.openxmlformats.org/drawingml/2006/picture">
+                <pic:pic xmlns:pic="http://schemas.openxmlformats.org/drawingml/2006/picture">
+                  <pic:nvPicPr>
+                    <pic:cNvPr id="1" name=""/>
+                    <pic:cNvPicPr/>
+                  </pic:nvPicPr>
+                  <pic:blipFill>
+                    <a:blip r:embed="rId9"/>
+                    <a:stretch>
+                      <a:fillRect/>
+                    </a:stretch>
+                  </pic:blipFill>
+                  <pic:spPr>
+                    <a:xfrm>
+                      <a:off x="0" y="0"/>
+                      <a:ext cx="5943600" cy="1136650"/>
+                    </a:xfrm>
+                    <a:prstGeom prst="rect">
+                      <a:avLst/>
+                    </a:prstGeom>
+                  </pic:spPr>
+                </pic:pic>
+              </a:graphicData>
+            </a:graphic>
+          </wp:inline>
+        </w:drawing>
+      </w:r>
     </w:p>
     <w:p>
       <w:pPr>
@@ -291,10 +357,370 @@
           <w:numId w:val="2"/>
         </w:numPr>
       </w:pPr>
-      <w:bookmarkStart w:id="1" w:name="_1fob9te" w:colFirst="0" w:colLast="0"/>
-      <w:bookmarkEnd w:id="1"/>
+      <w:bookmarkStart w:id="0" w:name="_1fob9te" w:colFirst="0" w:colLast="0"/>
+      <w:bookmarkEnd w:id="0"/>
       <w:r>
         <w:t>What methodology did you use to predict the best store format for the new stores? Why did you choose that methodology? (Remember to Use a 20% validation sample with Random Seed = 3 to test differences in models.)</w:t>
+      </w:r>
+    </w:p>
+    <w:p>
+      <w:pPr>
+        <w:pStyle w:val="ListParagraph"/>
+        <w:numPr>
+          <w:ilvl w:val="0"/>
+          <w:numId w:val="3"/>
+        </w:numPr>
+      </w:pPr>
+      <w:r>
+        <w:t xml:space="preserve">I </w:t>
+      </w:r>
+      <w:r>
+        <w:t>tested</w:t>
+      </w:r>
+      <w:r>
+        <w:t xml:space="preserve"> Decision Tree, Forest and Boosted models to </w:t>
+      </w:r>
+      <w:r>
+        <w:t xml:space="preserve">find best model to </w:t>
+      </w:r>
+      <w:r>
+        <w:t>segment stores</w:t>
+      </w:r>
+    </w:p>
+    <w:p>
+      <w:pPr>
+        <w:pStyle w:val="ListParagraph"/>
+        <w:ind w:left="1440"/>
+      </w:pPr>
+    </w:p>
+    <w:p>
+      <w:pPr>
+        <w:pStyle w:val="ListParagraph"/>
+        <w:numPr>
+          <w:ilvl w:val="0"/>
+          <w:numId w:val="3"/>
+        </w:numPr>
+      </w:pPr>
+      <w:r>
+        <w:t xml:space="preserve">Decision Tree Model top </w:t>
+      </w:r>
+      <w:r>
+        <w:t>three</w:t>
+      </w:r>
+      <w:r>
+        <w:t xml:space="preserve"> important variables are HVal750KPlus</w:t>
+      </w:r>
+      <w:r>
+        <w:t xml:space="preserve">, </w:t>
+      </w:r>
+      <w:r>
+        <w:t>Age0to9, and PopBlack</w:t>
+      </w:r>
+      <w:r>
+        <w:t>.</w:t>
+      </w:r>
+    </w:p>
+    <w:p>
+      <w:pPr>
+        <w:ind w:left="0"/>
+      </w:pPr>
+      <w:r>
+        <w:drawing>
+          <wp:inline distT="0" distB="0" distL="0" distR="0" wp14:anchorId="19300364" wp14:editId="694E1DEB">
+            <wp:extent cx="5943600" cy="3425190"/>
+            <wp:effectExtent l="0" t="0" r="0" b="3810"/>
+            <wp:docPr id="6" name="Picture 6"/>
+            <wp:cNvGraphicFramePr>
+              <a:graphicFrameLocks xmlns:a="http://schemas.openxmlformats.org/drawingml/2006/main" noChangeAspect="1"/>
+            </wp:cNvGraphicFramePr>
+            <a:graphic xmlns:a="http://schemas.openxmlformats.org/drawingml/2006/main">
+              <a:graphicData uri="http://schemas.openxmlformats.org/drawingml/2006/picture">
+                <pic:pic xmlns:pic="http://schemas.openxmlformats.org/drawingml/2006/picture">
+                  <pic:nvPicPr>
+                    <pic:cNvPr id="1" name=""/>
+                    <pic:cNvPicPr/>
+                  </pic:nvPicPr>
+                  <pic:blipFill>
+                    <a:blip r:embed="rId10"/>
+                    <a:stretch>
+                      <a:fillRect/>
+                    </a:stretch>
+                  </pic:blipFill>
+                  <pic:spPr>
+                    <a:xfrm>
+                      <a:off x="0" y="0"/>
+                      <a:ext cx="5943600" cy="3425190"/>
+                    </a:xfrm>
+                    <a:prstGeom prst="rect">
+                      <a:avLst/>
+                    </a:prstGeom>
+                  </pic:spPr>
+                </pic:pic>
+              </a:graphicData>
+            </a:graphic>
+          </wp:inline>
+        </w:drawing>
+      </w:r>
+    </w:p>
+    <w:p>
+      <w:r>
+        <w:br w:type="page"/>
+      </w:r>
+    </w:p>
+    <w:p>
+      <w:pPr>
+        <w:pStyle w:val="ListParagraph"/>
+        <w:numPr>
+          <w:ilvl w:val="0"/>
+          <w:numId w:val="3"/>
+        </w:numPr>
+      </w:pPr>
+      <w:r>
+        <w:lastRenderedPageBreak/>
+        <w:t>Forest</w:t>
+      </w:r>
+      <w:r>
+        <w:t xml:space="preserve"> </w:t>
+      </w:r>
+      <w:r>
+        <w:t>Model</w:t>
+      </w:r>
+      <w:r>
+        <w:t xml:space="preserve"> top three</w:t>
+      </w:r>
+      <w:r>
+        <w:t xml:space="preserve"> important variables are </w:t>
+      </w:r>
+      <w:r>
+        <w:t>Age0to9, HVal750KPlus</w:t>
+      </w:r>
+      <w:r>
+        <w:t xml:space="preserve">, </w:t>
+      </w:r>
+      <w:r>
+        <w:t>and Age10to17.</w:t>
+      </w:r>
+    </w:p>
+    <w:p>
+      <w:r>
+        <w:drawing>
+          <wp:inline distT="0" distB="0" distL="0" distR="0" wp14:anchorId="61B750F1" wp14:editId="40756BF4">
+            <wp:extent cx="5943600" cy="3486785"/>
+            <wp:effectExtent l="0" t="0" r="0" b="0"/>
+            <wp:docPr id="7" name="Picture 7"/>
+            <wp:cNvGraphicFramePr>
+              <a:graphicFrameLocks xmlns:a="http://schemas.openxmlformats.org/drawingml/2006/main" noChangeAspect="1"/>
+            </wp:cNvGraphicFramePr>
+            <a:graphic xmlns:a="http://schemas.openxmlformats.org/drawingml/2006/main">
+              <a:graphicData uri="http://schemas.openxmlformats.org/drawingml/2006/picture">
+                <pic:pic xmlns:pic="http://schemas.openxmlformats.org/drawingml/2006/picture">
+                  <pic:nvPicPr>
+                    <pic:cNvPr id="1" name=""/>
+                    <pic:cNvPicPr/>
+                  </pic:nvPicPr>
+                  <pic:blipFill>
+                    <a:blip r:embed="rId11"/>
+                    <a:stretch>
+                      <a:fillRect/>
+                    </a:stretch>
+                  </pic:blipFill>
+                  <pic:spPr>
+                    <a:xfrm>
+                      <a:off x="0" y="0"/>
+                      <a:ext cx="5943600" cy="3486785"/>
+                    </a:xfrm>
+                    <a:prstGeom prst="rect">
+                      <a:avLst/>
+                    </a:prstGeom>
+                  </pic:spPr>
+                </pic:pic>
+              </a:graphicData>
+            </a:graphic>
+          </wp:inline>
+        </w:drawing>
+      </w:r>
+    </w:p>
+    <w:p>
+      <w:pPr>
+        <w:ind w:left="0"/>
+      </w:pPr>
+    </w:p>
+    <w:p>
+      <w:pPr>
+        <w:pStyle w:val="ListParagraph"/>
+        <w:numPr>
+          <w:ilvl w:val="0"/>
+          <w:numId w:val="3"/>
+        </w:numPr>
+      </w:pPr>
+      <w:r>
+        <w:t>Boosted Model</w:t>
+      </w:r>
+      <w:r>
+        <w:t xml:space="preserve"> top three</w:t>
+      </w:r>
+      <w:r>
+        <w:t xml:space="preserve"> important variables are </w:t>
+      </w:r>
+      <w:r>
+        <w:t xml:space="preserve">Age0to9, </w:t>
+      </w:r>
+      <w:r>
+        <w:t>HVal750KPlus</w:t>
+      </w:r>
+      <w:r>
+        <w:t xml:space="preserve">, </w:t>
+      </w:r>
+      <w:r>
+        <w:t xml:space="preserve">and </w:t>
+      </w:r>
+      <w:r>
+        <w:t>EdMaster</w:t>
+      </w:r>
+      <w:r>
+        <w:t>.</w:t>
+      </w:r>
+    </w:p>
+    <w:p>
+      <w:r>
+        <w:drawing>
+          <wp:inline distT="0" distB="0" distL="0" distR="0" wp14:anchorId="2981875D" wp14:editId="2061A038">
+            <wp:extent cx="5943600" cy="3446780"/>
+            <wp:effectExtent l="0" t="0" r="0" b="1270"/>
+            <wp:docPr id="8" name="Picture 8"/>
+            <wp:cNvGraphicFramePr>
+              <a:graphicFrameLocks xmlns:a="http://schemas.openxmlformats.org/drawingml/2006/main" noChangeAspect="1"/>
+            </wp:cNvGraphicFramePr>
+            <a:graphic xmlns:a="http://schemas.openxmlformats.org/drawingml/2006/main">
+              <a:graphicData uri="http://schemas.openxmlformats.org/drawingml/2006/picture">
+                <pic:pic xmlns:pic="http://schemas.openxmlformats.org/drawingml/2006/picture">
+                  <pic:nvPicPr>
+                    <pic:cNvPr id="1" name=""/>
+                    <pic:cNvPicPr/>
+                  </pic:nvPicPr>
+                  <pic:blipFill>
+                    <a:blip r:embed="rId12"/>
+                    <a:stretch>
+                      <a:fillRect/>
+                    </a:stretch>
+                  </pic:blipFill>
+                  <pic:spPr>
+                    <a:xfrm>
+                      <a:off x="0" y="0"/>
+                      <a:ext cx="5943600" cy="3446780"/>
+                    </a:xfrm>
+                    <a:prstGeom prst="rect">
+                      <a:avLst/>
+                    </a:prstGeom>
+                  </pic:spPr>
+                </pic:pic>
+              </a:graphicData>
+            </a:graphic>
+          </wp:inline>
+        </w:drawing>
+      </w:r>
+    </w:p>
+    <w:p/>
+    <w:p>
+      <w:pPr>
+        <w:pStyle w:val="ListParagraph"/>
+        <w:numPr>
+          <w:ilvl w:val="0"/>
+          <w:numId w:val="3"/>
+        </w:numPr>
+      </w:pPr>
+      <w:r>
+        <w:lastRenderedPageBreak/>
+        <w:t xml:space="preserve">I use average </w:t>
+      </w:r>
+      <w:r>
+        <w:t xml:space="preserve">accuracy </w:t>
+      </w:r>
+      <w:r>
+        <w:t>score on validation data to choose the best model.</w:t>
+      </w:r>
+    </w:p>
+    <w:p>
+      <w:pPr>
+        <w:pStyle w:val="ListParagraph"/>
+        <w:ind w:left="1440"/>
+      </w:pPr>
+      <w:r>
+        <w:drawing>
+          <wp:inline distT="0" distB="0" distL="0" distR="0" wp14:anchorId="5B0A24C6" wp14:editId="2072D7B9">
+            <wp:extent cx="5067300" cy="942975"/>
+            <wp:effectExtent l="0" t="0" r="0" b="9525"/>
+            <wp:docPr id="5" name="Picture 5"/>
+            <wp:cNvGraphicFramePr>
+              <a:graphicFrameLocks xmlns:a="http://schemas.openxmlformats.org/drawingml/2006/main" noChangeAspect="1"/>
+            </wp:cNvGraphicFramePr>
+            <a:graphic xmlns:a="http://schemas.openxmlformats.org/drawingml/2006/main">
+              <a:graphicData uri="http://schemas.openxmlformats.org/drawingml/2006/picture">
+                <pic:pic xmlns:pic="http://schemas.openxmlformats.org/drawingml/2006/picture">
+                  <pic:nvPicPr>
+                    <pic:cNvPr id="1" name=""/>
+                    <pic:cNvPicPr/>
+                  </pic:nvPicPr>
+                  <pic:blipFill rotWithShape="1">
+                    <a:blip r:embed="rId13"/>
+                    <a:srcRect r="3971"/>
+                    <a:stretch/>
+                  </pic:blipFill>
+                  <pic:spPr bwMode="auto">
+                    <a:xfrm>
+                      <a:off x="0" y="0"/>
+                      <a:ext cx="5068009" cy="943107"/>
+                    </a:xfrm>
+                    <a:prstGeom prst="rect">
+                      <a:avLst/>
+                    </a:prstGeom>
+                    <a:ln>
+                      <a:noFill/>
+                    </a:ln>
+                    <a:extLst>
+                      <a:ext uri="{53640926-AAD7-44D8-BBD7-CCE9431645EC}">
+                        <a14:shadowObscured xmlns:a14="http://schemas.microsoft.com/office/drawing/2010/main"/>
+                      </a:ext>
+                    </a:extLst>
+                  </pic:spPr>
+                </pic:pic>
+              </a:graphicData>
+            </a:graphic>
+          </wp:inline>
+        </w:drawing>
+      </w:r>
+    </w:p>
+    <w:p>
+      <w:pPr>
+        <w:pStyle w:val="ListParagraph"/>
+        <w:ind w:left="1440"/>
+      </w:pPr>
+    </w:p>
+    <w:p>
+      <w:pPr>
+        <w:pStyle w:val="ListParagraph"/>
+        <w:numPr>
+          <w:ilvl w:val="0"/>
+          <w:numId w:val="3"/>
+        </w:numPr>
+      </w:pPr>
+      <w:r>
+        <w:t>I will use</w:t>
+      </w:r>
+      <w:r>
+        <w:t xml:space="preserve"> booted</w:t>
+      </w:r>
+      <w:r>
+        <w:t xml:space="preserve"> model due to</w:t>
+      </w:r>
+      <w:r>
+        <w:t xml:space="preserve"> higher score of 88% accuracy</w:t>
+      </w:r>
+      <w:r>
+        <w:t xml:space="preserve"> in validation data</w:t>
+      </w:r>
+      <w:r>
+        <w:t>.</w:t>
       </w:r>
     </w:p>
     <w:p/>
@@ -314,305 +740,60 @@
         <w:ind w:left="720"/>
       </w:pPr>
     </w:p>
-    <w:tbl>
-      <w:tblPr>
-        <w:tblStyle w:val="a"/>
-        <w:tblW w:w="3330" w:type="dxa"/>
-        <w:tblInd w:w="2350" w:type="dxa"/>
-        <w:tblBorders>
-          <w:top w:val="single" w:sz="4" w:space="0" w:color="000000"/>
-          <w:left w:val="single" w:sz="4" w:space="0" w:color="000000"/>
-          <w:bottom w:val="single" w:sz="4" w:space="0" w:color="000000"/>
-          <w:right w:val="single" w:sz="4" w:space="0" w:color="000000"/>
-          <w:insideH w:val="single" w:sz="4" w:space="0" w:color="000000"/>
-          <w:insideV w:val="single" w:sz="4" w:space="0" w:color="000000"/>
-        </w:tblBorders>
-        <w:tblLayout w:type="fixed"/>
-        <w:tblLook w:val="0400" w:firstRow="0" w:lastRow="0" w:firstColumn="0" w:lastColumn="0" w:noHBand="0" w:noVBand="1"/>
-      </w:tblPr>
-      <w:tblGrid>
-        <w:gridCol w:w="1795"/>
-        <w:gridCol w:w="1535"/>
-      </w:tblGrid>
-      <w:tr>
-        <w:tc>
-          <w:tcPr>
-            <w:tcW w:w="1795" w:type="dxa"/>
-          </w:tcPr>
-          <w:p>
-            <w:pPr>
-              <w:spacing w:line="276" w:lineRule="auto"/>
-            </w:pPr>
-            <w:r>
-              <w:t>Store Number</w:t>
-            </w:r>
-          </w:p>
-        </w:tc>
-        <w:tc>
-          <w:tcPr>
-            <w:tcW w:w="1535" w:type="dxa"/>
-          </w:tcPr>
-          <w:p>
-            <w:pPr>
-              <w:spacing w:line="276" w:lineRule="auto"/>
-            </w:pPr>
-            <w:r>
-              <w:t>Segment</w:t>
-            </w:r>
-          </w:p>
-        </w:tc>
-      </w:tr>
-      <w:tr>
-        <w:tc>
-          <w:tcPr>
-            <w:tcW w:w="1795" w:type="dxa"/>
-          </w:tcPr>
-          <w:p>
-            <w:pPr>
-              <w:spacing w:line="276" w:lineRule="auto"/>
-            </w:pPr>
-            <w:r>
-              <w:t>S0086</w:t>
-            </w:r>
-          </w:p>
-        </w:tc>
-        <w:tc>
-          <w:tcPr>
-            <w:tcW w:w="1535" w:type="dxa"/>
-          </w:tcPr>
-          <w:p>
-            <w:pPr>
-              <w:spacing w:line="276" w:lineRule="auto"/>
-            </w:pPr>
-          </w:p>
-        </w:tc>
-      </w:tr>
-      <w:tr>
-        <w:tc>
-          <w:tcPr>
-            <w:tcW w:w="1795" w:type="dxa"/>
-          </w:tcPr>
-          <w:p>
-            <w:pPr>
-              <w:spacing w:line="276" w:lineRule="auto"/>
-            </w:pPr>
-            <w:r>
-              <w:t>S0087</w:t>
-            </w:r>
-          </w:p>
-        </w:tc>
-        <w:tc>
-          <w:tcPr>
-            <w:tcW w:w="1535" w:type="dxa"/>
-          </w:tcPr>
-          <w:p>
-            <w:pPr>
-              <w:spacing w:line="276" w:lineRule="auto"/>
-            </w:pPr>
-          </w:p>
-        </w:tc>
-      </w:tr>
-      <w:tr>
-        <w:tc>
-          <w:tcPr>
-            <w:tcW w:w="1795" w:type="dxa"/>
-          </w:tcPr>
-          <w:p>
-            <w:pPr>
-              <w:spacing w:line="276" w:lineRule="auto"/>
-            </w:pPr>
-            <w:r>
-              <w:t>S0088</w:t>
-            </w:r>
-          </w:p>
-        </w:tc>
-        <w:tc>
-          <w:tcPr>
-            <w:tcW w:w="1535" w:type="dxa"/>
-          </w:tcPr>
-          <w:p>
-            <w:pPr>
-              <w:spacing w:line="276" w:lineRule="auto"/>
-            </w:pPr>
-          </w:p>
-        </w:tc>
-      </w:tr>
-      <w:tr>
-        <w:tc>
-          <w:tcPr>
-            <w:tcW w:w="1795" w:type="dxa"/>
-          </w:tcPr>
-          <w:p>
-            <w:pPr>
-              <w:spacing w:line="276" w:lineRule="auto"/>
-            </w:pPr>
-            <w:r>
-              <w:t>S0089</w:t>
-            </w:r>
-          </w:p>
-        </w:tc>
-        <w:tc>
-          <w:tcPr>
-            <w:tcW w:w="1535" w:type="dxa"/>
-          </w:tcPr>
-          <w:p>
-            <w:pPr>
-              <w:spacing w:line="276" w:lineRule="auto"/>
-            </w:pPr>
-          </w:p>
-        </w:tc>
-      </w:tr>
-      <w:tr>
-        <w:tc>
-          <w:tcPr>
-            <w:tcW w:w="1795" w:type="dxa"/>
-          </w:tcPr>
-          <w:p>
-            <w:pPr>
-              <w:spacing w:line="276" w:lineRule="auto"/>
-            </w:pPr>
-            <w:r>
-              <w:t>S0090</w:t>
-            </w:r>
-          </w:p>
-        </w:tc>
-        <w:tc>
-          <w:tcPr>
-            <w:tcW w:w="1535" w:type="dxa"/>
-          </w:tcPr>
-          <w:p>
-            <w:pPr>
-              <w:spacing w:line="276" w:lineRule="auto"/>
-            </w:pPr>
-          </w:p>
-        </w:tc>
-      </w:tr>
-      <w:tr>
-        <w:tc>
-          <w:tcPr>
-            <w:tcW w:w="1795" w:type="dxa"/>
-          </w:tcPr>
-          <w:p>
-            <w:pPr>
-              <w:spacing w:line="276" w:lineRule="auto"/>
-            </w:pPr>
-            <w:r>
-              <w:t>S0091</w:t>
-            </w:r>
-          </w:p>
-        </w:tc>
-        <w:tc>
-          <w:tcPr>
-            <w:tcW w:w="1535" w:type="dxa"/>
-          </w:tcPr>
-          <w:p>
-            <w:pPr>
-              <w:spacing w:line="276" w:lineRule="auto"/>
-            </w:pPr>
-          </w:p>
-        </w:tc>
-      </w:tr>
-      <w:tr>
-        <w:tc>
-          <w:tcPr>
-            <w:tcW w:w="1795" w:type="dxa"/>
-          </w:tcPr>
-          <w:p>
-            <w:pPr>
-              <w:spacing w:line="276" w:lineRule="auto"/>
-            </w:pPr>
-            <w:r>
-              <w:t>S0092</w:t>
-            </w:r>
-          </w:p>
-        </w:tc>
-        <w:tc>
-          <w:tcPr>
-            <w:tcW w:w="1535" w:type="dxa"/>
-          </w:tcPr>
-          <w:p>
-            <w:pPr>
-              <w:spacing w:line="276" w:lineRule="auto"/>
-            </w:pPr>
-          </w:p>
-        </w:tc>
-      </w:tr>
-      <w:tr>
-        <w:tc>
-          <w:tcPr>
-            <w:tcW w:w="1795" w:type="dxa"/>
-          </w:tcPr>
-          <w:p>
-            <w:pPr>
-              <w:spacing w:line="276" w:lineRule="auto"/>
-            </w:pPr>
-            <w:r>
-              <w:t>S0093</w:t>
-            </w:r>
-          </w:p>
-        </w:tc>
-        <w:tc>
-          <w:tcPr>
-            <w:tcW w:w="1535" w:type="dxa"/>
-          </w:tcPr>
-          <w:p>
-            <w:pPr>
-              <w:spacing w:line="276" w:lineRule="auto"/>
-            </w:pPr>
-          </w:p>
-        </w:tc>
-      </w:tr>
-      <w:tr>
-        <w:tc>
-          <w:tcPr>
-            <w:tcW w:w="1795" w:type="dxa"/>
-          </w:tcPr>
-          <w:p>
-            <w:pPr>
-              <w:spacing w:line="276" w:lineRule="auto"/>
-            </w:pPr>
-            <w:r>
-              <w:t>S0094</w:t>
-            </w:r>
-          </w:p>
-        </w:tc>
-        <w:tc>
-          <w:tcPr>
-            <w:tcW w:w="1535" w:type="dxa"/>
-          </w:tcPr>
-          <w:p>
-            <w:pPr>
-              <w:spacing w:line="276" w:lineRule="auto"/>
-            </w:pPr>
-          </w:p>
-        </w:tc>
-      </w:tr>
-      <w:tr>
-        <w:tc>
-          <w:tcPr>
-            <w:tcW w:w="1795" w:type="dxa"/>
-          </w:tcPr>
-          <w:p>
-            <w:pPr>
-              <w:spacing w:line="276" w:lineRule="auto"/>
-            </w:pPr>
-            <w:r>
-              <w:t>S0095</w:t>
-            </w:r>
-          </w:p>
-        </w:tc>
-        <w:tc>
-          <w:tcPr>
-            <w:tcW w:w="1535" w:type="dxa"/>
-          </w:tcPr>
-          <w:p>
-            <w:pPr>
-              <w:spacing w:line="276" w:lineRule="auto"/>
-            </w:pPr>
-          </w:p>
-        </w:tc>
-      </w:tr>
-    </w:tbl>
+    <w:p>
+      <w:pPr>
+        <w:ind w:left="720"/>
+        <w:jc w:val="center"/>
+      </w:pPr>
+      <w:r>
+        <w:drawing>
+          <wp:inline distT="0" distB="0" distL="0" distR="0" wp14:anchorId="34F80B1E" wp14:editId="6DF5CFE2">
+            <wp:extent cx="1400370" cy="2915057"/>
+            <wp:effectExtent l="0" t="0" r="0" b="0"/>
+            <wp:docPr id="3" name="Picture 3"/>
+            <wp:cNvGraphicFramePr>
+              <a:graphicFrameLocks xmlns:a="http://schemas.openxmlformats.org/drawingml/2006/main" noChangeAspect="1"/>
+            </wp:cNvGraphicFramePr>
+            <a:graphic xmlns:a="http://schemas.openxmlformats.org/drawingml/2006/main">
+              <a:graphicData uri="http://schemas.openxmlformats.org/drawingml/2006/picture">
+                <pic:pic xmlns:pic="http://schemas.openxmlformats.org/drawingml/2006/picture">
+                  <pic:nvPicPr>
+                    <pic:cNvPr id="1" name=""/>
+                    <pic:cNvPicPr/>
+                  </pic:nvPicPr>
+                  <pic:blipFill>
+                    <a:blip r:embed="rId14"/>
+                    <a:stretch>
+                      <a:fillRect/>
+                    </a:stretch>
+                  </pic:blipFill>
+                  <pic:spPr>
+                    <a:xfrm>
+                      <a:off x="0" y="0"/>
+                      <a:ext cx="1400370" cy="2915057"/>
+                    </a:xfrm>
+                    <a:prstGeom prst="rect">
+                      <a:avLst/>
+                    </a:prstGeom>
+                  </pic:spPr>
+                </pic:pic>
+              </a:graphicData>
+            </a:graphic>
+          </wp:inline>
+        </w:drawing>
+      </w:r>
+    </w:p>
+    <w:p>
+      <w:pPr>
+        <w:rPr>
+          <w:sz w:val="32"/>
+          <w:szCs w:val="32"/>
+        </w:rPr>
+      </w:pPr>
+      <w:r>
+        <w:br w:type="page"/>
+      </w:r>
+    </w:p>
     <w:p>
       <w:pPr>
         <w:pStyle w:val="Heading2"/>
@@ -620,47 +801,321 @@
         <w:keepLines w:val="0"/>
         <w:spacing w:before="240" w:after="40"/>
       </w:pPr>
-    </w:p>
-    <w:p>
-      <w:pPr>
-        <w:rPr>
-          <w:sz w:val="32"/>
-          <w:szCs w:val="32"/>
-        </w:rPr>
-      </w:pPr>
-      <w:r>
-        <w:br w:type="page"/>
-      </w:r>
-    </w:p>
-    <w:p>
-      <w:pPr>
-        <w:pStyle w:val="Heading2"/>
-        <w:keepNext w:val="0"/>
-        <w:keepLines w:val="0"/>
-        <w:spacing w:before="240" w:after="40"/>
-      </w:pPr>
       <w:r>
         <w:lastRenderedPageBreak/>
         <w:t>Task 3: Predicting Produce Sales</w:t>
       </w:r>
     </w:p>
     <w:p>
-      <w:r>
-        <w:t>1. What type of ETS or ARIMA model did you use for each forecast? Use ETS(a,m,n) or ARIMA(ar, i, ma) notation. How did you come to that decision?</w:t>
+      <w:pPr>
+        <w:pStyle w:val="ListParagraph"/>
+        <w:numPr>
+          <w:ilvl w:val="3"/>
+          <w:numId w:val="2"/>
+        </w:numPr>
+        <w:ind w:left="284"/>
+      </w:pPr>
+      <w:r>
+        <w:t>What type of ETS or ARIMA model did you use for each forecast? Use ETS(a,m,n) or ARIMA(ar, i, ma) notation. How did you come to that decision?</w:t>
+      </w:r>
+      <w:r>
+        <w:t xml:space="preserve"> </w:t>
+      </w:r>
+    </w:p>
+    <w:p>
+      <w:pPr>
+        <w:pStyle w:val="ListParagraph"/>
+        <w:numPr>
+          <w:ilvl w:val="0"/>
+          <w:numId w:val="3"/>
+        </w:numPr>
+      </w:pPr>
+      <w:r>
+        <w:t>I use ETS(A,M,M) due to lower error AIC and BIC</w:t>
+      </w:r>
+    </w:p>
+    <w:p>
+      <w:pPr>
+        <w:pStyle w:val="ListParagraph"/>
+        <w:ind w:left="1440"/>
+      </w:pPr>
+      <w:r>
+        <w:drawing>
+          <wp:inline distT="0" distB="0" distL="0" distR="0" wp14:anchorId="0F76632F" wp14:editId="48A0A77B">
+            <wp:extent cx="3638550" cy="1600200"/>
+            <wp:effectExtent l="0" t="0" r="0" b="0"/>
+            <wp:docPr id="9" name="Picture 9"/>
+            <wp:cNvGraphicFramePr>
+              <a:graphicFrameLocks xmlns:a="http://schemas.openxmlformats.org/drawingml/2006/main" noChangeAspect="1"/>
+            </wp:cNvGraphicFramePr>
+            <a:graphic xmlns:a="http://schemas.openxmlformats.org/drawingml/2006/main">
+              <a:graphicData uri="http://schemas.openxmlformats.org/drawingml/2006/picture">
+                <pic:pic xmlns:pic="http://schemas.openxmlformats.org/drawingml/2006/picture">
+                  <pic:nvPicPr>
+                    <pic:cNvPr id="1" name=""/>
+                    <pic:cNvPicPr/>
+                  </pic:nvPicPr>
+                  <pic:blipFill rotWithShape="1">
+                    <a:blip r:embed="rId15"/>
+                    <a:srcRect r="28464"/>
+                    <a:stretch/>
+                  </pic:blipFill>
+                  <pic:spPr bwMode="auto">
+                    <a:xfrm>
+                      <a:off x="0" y="0"/>
+                      <a:ext cx="3639057" cy="1600423"/>
+                    </a:xfrm>
+                    <a:prstGeom prst="rect">
+                      <a:avLst/>
+                    </a:prstGeom>
+                    <a:ln>
+                      <a:noFill/>
+                    </a:ln>
+                    <a:extLst>
+                      <a:ext uri="{53640926-AAD7-44D8-BBD7-CCE9431645EC}">
+                        <a14:shadowObscured xmlns:a14="http://schemas.microsoft.com/office/drawing/2010/main"/>
+                      </a:ext>
+                    </a:extLst>
+                  </pic:spPr>
+                </pic:pic>
+              </a:graphicData>
+            </a:graphic>
+          </wp:inline>
+        </w:drawing>
+      </w:r>
+    </w:p>
+    <w:p>
+      <w:pPr>
+        <w:pStyle w:val="ListParagraph"/>
+        <w:ind w:left="1440"/>
+      </w:pPr>
+    </w:p>
+    <w:p>
+      <w:pPr>
+        <w:pStyle w:val="ListParagraph"/>
+        <w:numPr>
+          <w:ilvl w:val="0"/>
+          <w:numId w:val="3"/>
+        </w:numPr>
+      </w:pPr>
+      <w:r>
+        <w:t>I use ARIMA(11</w:t>
+      </w:r>
+      <w:r>
+        <w:t>,</w:t>
+      </w:r>
+      <w:r>
+        <w:t>0</w:t>
+      </w:r>
+      <w:r>
+        <w:t>,</w:t>
+      </w:r>
+      <w:r>
+        <w:t>0</w:t>
+      </w:r>
+      <w:r>
+        <w:t xml:space="preserve">) </w:t>
+      </w:r>
+      <w:r>
+        <w:t>as acf and pacf plot suggested</w:t>
+      </w:r>
+    </w:p>
+    <w:p>
+      <w:pPr>
+        <w:pStyle w:val="ListParagraph"/>
+        <w:ind w:left="1440"/>
+      </w:pPr>
+      <w:r>
+        <w:drawing>
+          <wp:inline distT="0" distB="0" distL="0" distR="0" wp14:anchorId="55AA61DE" wp14:editId="1E9B6D4B">
+            <wp:extent cx="5794352" cy="3771900"/>
+            <wp:effectExtent l="0" t="0" r="0" b="0"/>
+            <wp:docPr id="11" name="Picture 11"/>
+            <wp:cNvGraphicFramePr>
+              <a:graphicFrameLocks xmlns:a="http://schemas.openxmlformats.org/drawingml/2006/main" noChangeAspect="1"/>
+            </wp:cNvGraphicFramePr>
+            <a:graphic xmlns:a="http://schemas.openxmlformats.org/drawingml/2006/main">
+              <a:graphicData uri="http://schemas.openxmlformats.org/drawingml/2006/picture">
+                <pic:pic xmlns:pic="http://schemas.openxmlformats.org/drawingml/2006/picture">
+                  <pic:nvPicPr>
+                    <pic:cNvPr id="1" name=""/>
+                    <pic:cNvPicPr/>
+                  </pic:nvPicPr>
+                  <pic:blipFill>
+                    <a:blip r:embed="rId16"/>
+                    <a:stretch>
+                      <a:fillRect/>
+                    </a:stretch>
+                  </pic:blipFill>
+                  <pic:spPr>
+                    <a:xfrm>
+                      <a:off x="0" y="0"/>
+                      <a:ext cx="5795249" cy="3772484"/>
+                    </a:xfrm>
+                    <a:prstGeom prst="rect">
+                      <a:avLst/>
+                    </a:prstGeom>
+                  </pic:spPr>
+                </pic:pic>
+              </a:graphicData>
+            </a:graphic>
+          </wp:inline>
+        </w:drawing>
+      </w:r>
+    </w:p>
+    <w:p>
+      <w:pPr>
+        <w:pStyle w:val="ListParagraph"/>
+        <w:ind w:left="1440"/>
+      </w:pPr>
+    </w:p>
+    <w:p>
+      <w:pPr>
+        <w:pStyle w:val="ListParagraph"/>
+        <w:numPr>
+          <w:ilvl w:val="0"/>
+          <w:numId w:val="3"/>
+        </w:numPr>
+      </w:pPr>
+      <w:r>
+        <w:t>Holdout test error (RMSE) are</w:t>
+      </w:r>
+      <w:r>
+        <w:t xml:space="preserve"> 796</w:t>
+      </w:r>
+      <w:r>
+        <w:t>,130</w:t>
+      </w:r>
+      <w:r>
+        <w:t xml:space="preserve">  for ETS and</w:t>
+      </w:r>
+      <w:r>
+        <w:t xml:space="preserve"> </w:t>
+      </w:r>
+      <w:r>
+        <w:t>1</w:t>
+      </w:r>
+      <w:r>
+        <w:t>,</w:t>
+      </w:r>
+      <w:r>
+        <w:t>506</w:t>
+      </w:r>
+      <w:r>
+        <w:t>,450</w:t>
+      </w:r>
+      <w:r>
+        <w:t xml:space="preserve"> </w:t>
+      </w:r>
+      <w:r>
+        <w:t>for ARIMA</w:t>
+      </w:r>
+    </w:p>
+    <w:p>
+      <w:pPr>
+        <w:pStyle w:val="ListParagraph"/>
+        <w:numPr>
+          <w:ilvl w:val="0"/>
+          <w:numId w:val="3"/>
+        </w:numPr>
+      </w:pPr>
+      <w:r>
+        <w:t>I will chose ETS Model to forecast 2016 sales</w:t>
+      </w:r>
+      <w:r>
+        <w:t xml:space="preserve"> due to lower error in holdout sample</w:t>
+      </w:r>
+    </w:p>
+    <w:p>
+      <w:r>
+        <w:br w:type="page"/>
+      </w:r>
+    </w:p>
+    <w:p>
+      <w:pPr>
+        <w:pStyle w:val="ListParagraph"/>
+        <w:numPr>
+          <w:ilvl w:val="0"/>
+          <w:numId w:val="3"/>
+        </w:numPr>
+      </w:pPr>
+      <w:r>
+        <w:lastRenderedPageBreak/>
+        <w:t>Forecast plot</w:t>
+      </w:r>
+    </w:p>
+    <w:p>
+      <w:pPr>
+        <w:pStyle w:val="ListParagraph"/>
+        <w:ind w:left="0"/>
+      </w:pPr>
+      <w:r>
+        <w:drawing>
+          <wp:inline distT="0" distB="0" distL="0" distR="0" wp14:anchorId="76D22870" wp14:editId="72D7ED00">
+            <wp:extent cx="5725324" cy="4715533"/>
+            <wp:effectExtent l="0" t="0" r="8890" b="8890"/>
+            <wp:docPr id="12" name="Picture 12"/>
+            <wp:cNvGraphicFramePr>
+              <a:graphicFrameLocks xmlns:a="http://schemas.openxmlformats.org/drawingml/2006/main" noChangeAspect="1"/>
+            </wp:cNvGraphicFramePr>
+            <a:graphic xmlns:a="http://schemas.openxmlformats.org/drawingml/2006/main">
+              <a:graphicData uri="http://schemas.openxmlformats.org/drawingml/2006/picture">
+                <pic:pic xmlns:pic="http://schemas.openxmlformats.org/drawingml/2006/picture">
+                  <pic:nvPicPr>
+                    <pic:cNvPr id="1" name=""/>
+                    <pic:cNvPicPr/>
+                  </pic:nvPicPr>
+                  <pic:blipFill>
+                    <a:blip r:embed="rId17"/>
+                    <a:stretch>
+                      <a:fillRect/>
+                    </a:stretch>
+                  </pic:blipFill>
+                  <pic:spPr>
+                    <a:xfrm>
+                      <a:off x="0" y="0"/>
+                      <a:ext cx="5725324" cy="4715533"/>
+                    </a:xfrm>
+                    <a:prstGeom prst="rect">
+                      <a:avLst/>
+                    </a:prstGeom>
+                  </pic:spPr>
+                </pic:pic>
+              </a:graphicData>
+            </a:graphic>
+          </wp:inline>
+        </w:drawing>
       </w:r>
     </w:p>
     <w:p/>
     <w:p>
-      <w:r>
-        <w:t xml:space="preserve">2. </w:t>
-      </w:r>
+      <w:pPr>
+        <w:pStyle w:val="ListParagraph"/>
+        <w:numPr>
+          <w:ilvl w:val="3"/>
+          <w:numId w:val="2"/>
+        </w:numPr>
+        <w:ind w:left="284"/>
+      </w:pPr>
       <w:r>
         <w:t>Please provide a table of your forecasts for existing and new stores. Also, provide visualization of your forecasts that includes historical data, existing stores forecasts, and new stores forecasts.</w:t>
       </w:r>
-    </w:p>
-    <w:p>
-      <w:pPr>
-        <w:ind w:left="720"/>
+      <w:bookmarkStart w:id="1" w:name="_GoBack"/>
+      <w:bookmarkEnd w:id="1"/>
+    </w:p>
+    <w:p>
+      <w:pPr>
+        <w:pStyle w:val="ListParagraph"/>
+        <w:numPr>
+          <w:ilvl w:val="0"/>
+          <w:numId w:val="3"/>
+        </w:numPr>
+      </w:pPr>
+    </w:p>
+    <w:p>
+      <w:pPr>
+        <w:pStyle w:val="ListParagraph"/>
+        <w:ind w:left="284"/>
       </w:pPr>
     </w:p>
     <w:p/>
@@ -813,6 +1268,119 @@
     </w:lvl>
   </w:abstractNum>
   <w:abstractNum w:abstractNumId="1" w15:restartNumberingAfterBreak="0">
+    <w:nsid w:val="200A506D"/>
+    <w:multiLevelType w:val="hybridMultilevel"/>
+    <w:tmpl w:val="5D4CBB2E"/>
+    <w:lvl w:ilvl="0" w:tplc="0409000D">
+      <w:start w:val="1"/>
+      <w:numFmt w:val="bullet"/>
+      <w:lvlText w:val=""/>
+      <w:lvlJc w:val="left"/>
+      <w:pPr>
+        <w:ind w:left="1440" w:hanging="360"/>
+      </w:pPr>
+      <w:rPr>
+        <w:rFonts w:ascii="Wingdings" w:hAnsi="Wingdings" w:hint="default"/>
+      </w:rPr>
+    </w:lvl>
+    <w:lvl w:ilvl="1" w:tplc="04090003" w:tentative="1">
+      <w:start w:val="1"/>
+      <w:numFmt w:val="bullet"/>
+      <w:lvlText w:val="o"/>
+      <w:lvlJc w:val="left"/>
+      <w:pPr>
+        <w:ind w:left="2160" w:hanging="360"/>
+      </w:pPr>
+      <w:rPr>
+        <w:rFonts w:ascii="Courier New" w:hAnsi="Courier New" w:cs="Courier New" w:hint="default"/>
+      </w:rPr>
+    </w:lvl>
+    <w:lvl w:ilvl="2" w:tplc="04090005" w:tentative="1">
+      <w:start w:val="1"/>
+      <w:numFmt w:val="bullet"/>
+      <w:lvlText w:val=""/>
+      <w:lvlJc w:val="left"/>
+      <w:pPr>
+        <w:ind w:left="2880" w:hanging="360"/>
+      </w:pPr>
+      <w:rPr>
+        <w:rFonts w:ascii="Wingdings" w:hAnsi="Wingdings" w:hint="default"/>
+      </w:rPr>
+    </w:lvl>
+    <w:lvl w:ilvl="3" w:tplc="04090001" w:tentative="1">
+      <w:start w:val="1"/>
+      <w:numFmt w:val="bullet"/>
+      <w:lvlText w:val=""/>
+      <w:lvlJc w:val="left"/>
+      <w:pPr>
+        <w:ind w:left="3600" w:hanging="360"/>
+      </w:pPr>
+      <w:rPr>
+        <w:rFonts w:ascii="Symbol" w:hAnsi="Symbol" w:hint="default"/>
+      </w:rPr>
+    </w:lvl>
+    <w:lvl w:ilvl="4" w:tplc="04090003" w:tentative="1">
+      <w:start w:val="1"/>
+      <w:numFmt w:val="bullet"/>
+      <w:lvlText w:val="o"/>
+      <w:lvlJc w:val="left"/>
+      <w:pPr>
+        <w:ind w:left="4320" w:hanging="360"/>
+      </w:pPr>
+      <w:rPr>
+        <w:rFonts w:ascii="Courier New" w:hAnsi="Courier New" w:cs="Courier New" w:hint="default"/>
+      </w:rPr>
+    </w:lvl>
+    <w:lvl w:ilvl="5" w:tplc="04090005" w:tentative="1">
+      <w:start w:val="1"/>
+      <w:numFmt w:val="bullet"/>
+      <w:lvlText w:val=""/>
+      <w:lvlJc w:val="left"/>
+      <w:pPr>
+        <w:ind w:left="5040" w:hanging="360"/>
+      </w:pPr>
+      <w:rPr>
+        <w:rFonts w:ascii="Wingdings" w:hAnsi="Wingdings" w:hint="default"/>
+      </w:rPr>
+    </w:lvl>
+    <w:lvl w:ilvl="6" w:tplc="04090001" w:tentative="1">
+      <w:start w:val="1"/>
+      <w:numFmt w:val="bullet"/>
+      <w:lvlText w:val=""/>
+      <w:lvlJc w:val="left"/>
+      <w:pPr>
+        <w:ind w:left="5760" w:hanging="360"/>
+      </w:pPr>
+      <w:rPr>
+        <w:rFonts w:ascii="Symbol" w:hAnsi="Symbol" w:hint="default"/>
+      </w:rPr>
+    </w:lvl>
+    <w:lvl w:ilvl="7" w:tplc="04090003" w:tentative="1">
+      <w:start w:val="1"/>
+      <w:numFmt w:val="bullet"/>
+      <w:lvlText w:val="o"/>
+      <w:lvlJc w:val="left"/>
+      <w:pPr>
+        <w:ind w:left="6480" w:hanging="360"/>
+      </w:pPr>
+      <w:rPr>
+        <w:rFonts w:ascii="Courier New" w:hAnsi="Courier New" w:cs="Courier New" w:hint="default"/>
+      </w:rPr>
+    </w:lvl>
+    <w:lvl w:ilvl="8" w:tplc="04090005" w:tentative="1">
+      <w:start w:val="1"/>
+      <w:numFmt w:val="bullet"/>
+      <w:lvlText w:val=""/>
+      <w:lvlJc w:val="left"/>
+      <w:pPr>
+        <w:ind w:left="7200" w:hanging="360"/>
+      </w:pPr>
+      <w:rPr>
+        <w:rFonts w:ascii="Wingdings" w:hAnsi="Wingdings" w:hint="default"/>
+      </w:rPr>
+    </w:lvl>
+  </w:abstractNum>
+  <w:abstractNum w:abstractNumId="2" w15:restartNumberingAfterBreak="0">
     <w:nsid w:val="59752C6C"/>
     <w:multiLevelType w:val="multilevel"/>
     <w:tmpl w:val="D33C61B6"/>
@@ -896,12 +1464,247 @@
       <w:pPr>
         <w:ind w:left="6480" w:hanging="180"/>
       </w:pPr>
+    </w:lvl>
+  </w:abstractNum>
+  <w:abstractNum w:abstractNumId="3" w15:restartNumberingAfterBreak="0">
+    <w:nsid w:val="6AF34AD8"/>
+    <w:multiLevelType w:val="hybridMultilevel"/>
+    <w:tmpl w:val="4DA41D34"/>
+    <w:lvl w:ilvl="0" w:tplc="0409000D">
+      <w:start w:val="1"/>
+      <w:numFmt w:val="bullet"/>
+      <w:lvlText w:val=""/>
+      <w:lvlJc w:val="left"/>
+      <w:pPr>
+        <w:ind w:left="1440" w:hanging="360"/>
+      </w:pPr>
+      <w:rPr>
+        <w:rFonts w:ascii="Wingdings" w:hAnsi="Wingdings" w:hint="default"/>
+      </w:rPr>
+    </w:lvl>
+    <w:lvl w:ilvl="1" w:tplc="04090003" w:tentative="1">
+      <w:start w:val="1"/>
+      <w:numFmt w:val="bullet"/>
+      <w:lvlText w:val="o"/>
+      <w:lvlJc w:val="left"/>
+      <w:pPr>
+        <w:ind w:left="2160" w:hanging="360"/>
+      </w:pPr>
+      <w:rPr>
+        <w:rFonts w:ascii="Courier New" w:hAnsi="Courier New" w:cs="Courier New" w:hint="default"/>
+      </w:rPr>
+    </w:lvl>
+    <w:lvl w:ilvl="2" w:tplc="04090005" w:tentative="1">
+      <w:start w:val="1"/>
+      <w:numFmt w:val="bullet"/>
+      <w:lvlText w:val=""/>
+      <w:lvlJc w:val="left"/>
+      <w:pPr>
+        <w:ind w:left="2880" w:hanging="360"/>
+      </w:pPr>
+      <w:rPr>
+        <w:rFonts w:ascii="Wingdings" w:hAnsi="Wingdings" w:hint="default"/>
+      </w:rPr>
+    </w:lvl>
+    <w:lvl w:ilvl="3" w:tplc="04090001" w:tentative="1">
+      <w:start w:val="1"/>
+      <w:numFmt w:val="bullet"/>
+      <w:lvlText w:val=""/>
+      <w:lvlJc w:val="left"/>
+      <w:pPr>
+        <w:ind w:left="3600" w:hanging="360"/>
+      </w:pPr>
+      <w:rPr>
+        <w:rFonts w:ascii="Symbol" w:hAnsi="Symbol" w:hint="default"/>
+      </w:rPr>
+    </w:lvl>
+    <w:lvl w:ilvl="4" w:tplc="04090003" w:tentative="1">
+      <w:start w:val="1"/>
+      <w:numFmt w:val="bullet"/>
+      <w:lvlText w:val="o"/>
+      <w:lvlJc w:val="left"/>
+      <w:pPr>
+        <w:ind w:left="4320" w:hanging="360"/>
+      </w:pPr>
+      <w:rPr>
+        <w:rFonts w:ascii="Courier New" w:hAnsi="Courier New" w:cs="Courier New" w:hint="default"/>
+      </w:rPr>
+    </w:lvl>
+    <w:lvl w:ilvl="5" w:tplc="04090005" w:tentative="1">
+      <w:start w:val="1"/>
+      <w:numFmt w:val="bullet"/>
+      <w:lvlText w:val=""/>
+      <w:lvlJc w:val="left"/>
+      <w:pPr>
+        <w:ind w:left="5040" w:hanging="360"/>
+      </w:pPr>
+      <w:rPr>
+        <w:rFonts w:ascii="Wingdings" w:hAnsi="Wingdings" w:hint="default"/>
+      </w:rPr>
+    </w:lvl>
+    <w:lvl w:ilvl="6" w:tplc="04090001" w:tentative="1">
+      <w:start w:val="1"/>
+      <w:numFmt w:val="bullet"/>
+      <w:lvlText w:val=""/>
+      <w:lvlJc w:val="left"/>
+      <w:pPr>
+        <w:ind w:left="5760" w:hanging="360"/>
+      </w:pPr>
+      <w:rPr>
+        <w:rFonts w:ascii="Symbol" w:hAnsi="Symbol" w:hint="default"/>
+      </w:rPr>
+    </w:lvl>
+    <w:lvl w:ilvl="7" w:tplc="04090003" w:tentative="1">
+      <w:start w:val="1"/>
+      <w:numFmt w:val="bullet"/>
+      <w:lvlText w:val="o"/>
+      <w:lvlJc w:val="left"/>
+      <w:pPr>
+        <w:ind w:left="6480" w:hanging="360"/>
+      </w:pPr>
+      <w:rPr>
+        <w:rFonts w:ascii="Courier New" w:hAnsi="Courier New" w:cs="Courier New" w:hint="default"/>
+      </w:rPr>
+    </w:lvl>
+    <w:lvl w:ilvl="8" w:tplc="04090005" w:tentative="1">
+      <w:start w:val="1"/>
+      <w:numFmt w:val="bullet"/>
+      <w:lvlText w:val=""/>
+      <w:lvlJc w:val="left"/>
+      <w:pPr>
+        <w:ind w:left="7200" w:hanging="360"/>
+      </w:pPr>
+      <w:rPr>
+        <w:rFonts w:ascii="Wingdings" w:hAnsi="Wingdings" w:hint="default"/>
+      </w:rPr>
+    </w:lvl>
+  </w:abstractNum>
+  <w:abstractNum w:abstractNumId="4" w15:restartNumberingAfterBreak="0">
+    <w:nsid w:val="74234330"/>
+    <w:multiLevelType w:val="hybridMultilevel"/>
+    <w:tmpl w:val="A1023574"/>
+    <w:lvl w:ilvl="0" w:tplc="0409000D">
+      <w:start w:val="1"/>
+      <w:numFmt w:val="bullet"/>
+      <w:lvlText w:val=""/>
+      <w:lvlJc w:val="left"/>
+      <w:pPr>
+        <w:ind w:left="1440" w:hanging="360"/>
+      </w:pPr>
+      <w:rPr>
+        <w:rFonts w:ascii="Wingdings" w:hAnsi="Wingdings" w:hint="default"/>
+      </w:rPr>
+    </w:lvl>
+    <w:lvl w:ilvl="1" w:tplc="04090003" w:tentative="1">
+      <w:start w:val="1"/>
+      <w:numFmt w:val="bullet"/>
+      <w:lvlText w:val="o"/>
+      <w:lvlJc w:val="left"/>
+      <w:pPr>
+        <w:ind w:left="2160" w:hanging="360"/>
+      </w:pPr>
+      <w:rPr>
+        <w:rFonts w:ascii="Courier New" w:hAnsi="Courier New" w:cs="Courier New" w:hint="default"/>
+      </w:rPr>
+    </w:lvl>
+    <w:lvl w:ilvl="2" w:tplc="04090005" w:tentative="1">
+      <w:start w:val="1"/>
+      <w:numFmt w:val="bullet"/>
+      <w:lvlText w:val=""/>
+      <w:lvlJc w:val="left"/>
+      <w:pPr>
+        <w:ind w:left="2880" w:hanging="360"/>
+      </w:pPr>
+      <w:rPr>
+        <w:rFonts w:ascii="Wingdings" w:hAnsi="Wingdings" w:hint="default"/>
+      </w:rPr>
+    </w:lvl>
+    <w:lvl w:ilvl="3" w:tplc="04090001" w:tentative="1">
+      <w:start w:val="1"/>
+      <w:numFmt w:val="bullet"/>
+      <w:lvlText w:val=""/>
+      <w:lvlJc w:val="left"/>
+      <w:pPr>
+        <w:ind w:left="3600" w:hanging="360"/>
+      </w:pPr>
+      <w:rPr>
+        <w:rFonts w:ascii="Symbol" w:hAnsi="Symbol" w:hint="default"/>
+      </w:rPr>
+    </w:lvl>
+    <w:lvl w:ilvl="4" w:tplc="04090003" w:tentative="1">
+      <w:start w:val="1"/>
+      <w:numFmt w:val="bullet"/>
+      <w:lvlText w:val="o"/>
+      <w:lvlJc w:val="left"/>
+      <w:pPr>
+        <w:ind w:left="4320" w:hanging="360"/>
+      </w:pPr>
+      <w:rPr>
+        <w:rFonts w:ascii="Courier New" w:hAnsi="Courier New" w:cs="Courier New" w:hint="default"/>
+      </w:rPr>
+    </w:lvl>
+    <w:lvl w:ilvl="5" w:tplc="04090005" w:tentative="1">
+      <w:start w:val="1"/>
+      <w:numFmt w:val="bullet"/>
+      <w:lvlText w:val=""/>
+      <w:lvlJc w:val="left"/>
+      <w:pPr>
+        <w:ind w:left="5040" w:hanging="360"/>
+      </w:pPr>
+      <w:rPr>
+        <w:rFonts w:ascii="Wingdings" w:hAnsi="Wingdings" w:hint="default"/>
+      </w:rPr>
+    </w:lvl>
+    <w:lvl w:ilvl="6" w:tplc="04090001" w:tentative="1">
+      <w:start w:val="1"/>
+      <w:numFmt w:val="bullet"/>
+      <w:lvlText w:val=""/>
+      <w:lvlJc w:val="left"/>
+      <w:pPr>
+        <w:ind w:left="5760" w:hanging="360"/>
+      </w:pPr>
+      <w:rPr>
+        <w:rFonts w:ascii="Symbol" w:hAnsi="Symbol" w:hint="default"/>
+      </w:rPr>
+    </w:lvl>
+    <w:lvl w:ilvl="7" w:tplc="04090003" w:tentative="1">
+      <w:start w:val="1"/>
+      <w:numFmt w:val="bullet"/>
+      <w:lvlText w:val="o"/>
+      <w:lvlJc w:val="left"/>
+      <w:pPr>
+        <w:ind w:left="6480" w:hanging="360"/>
+      </w:pPr>
+      <w:rPr>
+        <w:rFonts w:ascii="Courier New" w:hAnsi="Courier New" w:cs="Courier New" w:hint="default"/>
+      </w:rPr>
+    </w:lvl>
+    <w:lvl w:ilvl="8" w:tplc="04090005" w:tentative="1">
+      <w:start w:val="1"/>
+      <w:numFmt w:val="bullet"/>
+      <w:lvlText w:val=""/>
+      <w:lvlJc w:val="left"/>
+      <w:pPr>
+        <w:ind w:left="7200" w:hanging="360"/>
+      </w:pPr>
+      <w:rPr>
+        <w:rFonts w:ascii="Wingdings" w:hAnsi="Wingdings" w:hint="default"/>
+      </w:rPr>
     </w:lvl>
   </w:abstractNum>
   <w:num w:numId="1">
     <w:abstractNumId w:val="0"/>
   </w:num>
   <w:num w:numId="2">
+    <w:abstractNumId w:val="2"/>
+  </w:num>
+  <w:num w:numId="3">
+    <w:abstractNumId w:val="3"/>
+  </w:num>
+  <w:num w:numId="4">
+    <w:abstractNumId w:val="4"/>
+  </w:num>
+  <w:num w:numId="5">
     <w:abstractNumId w:val="1"/>
   </w:num>
 </w:numbering>
@@ -921,7 +1724,6 @@
     </w:rPrDefault>
     <w:pPrDefault>
       <w:pPr>
-        <w:widowControl w:val="0"/>
         <w:pBdr>
           <w:top w:val="nil"/>
           <w:left w:val="nil"/>
@@ -930,6 +1732,7 @@
           <w:between w:val="nil"/>
         </w:pBdr>
         <w:spacing w:line="276" w:lineRule="auto"/>
+        <w:ind w:left="284"/>
       </w:pPr>
     </w:pPrDefault>
   </w:docDefaults>
@@ -1846,4 +2649,16 @@
   </a:objectDefaults>
   <a:extraClrSchemeLst/>
 </a:theme>
+</file>
+
+<file path=customXml/item1.xml><?xml version="1.0" encoding="utf-8"?>
+<b:Sources xmlns:b="http://schemas.openxmlformats.org/officeDocument/2006/bibliography" xmlns="http://schemas.openxmlformats.org/officeDocument/2006/bibliography" SelectedStyle="\APASixthEditionOfficeOnline.xsl" StyleName="APA" Version="6"/>
+</file>
+
+<file path=customXml/itemProps1.xml><?xml version="1.0" encoding="utf-8"?>
+<ds:datastoreItem xmlns:ds="http://schemas.openxmlformats.org/officeDocument/2006/customXml" ds:itemID="{07C7F02F-22D8-4C79-9956-E4CBCB161532}">
+  <ds:schemaRefs>
+    <ds:schemaRef ds:uri="http://schemas.openxmlformats.org/officeDocument/2006/bibliography"/>
+  </ds:schemaRefs>
+</ds:datastoreItem>
 </file>
</xml_diff>

<commit_message>
write report for task 3
</commit_message>
<xml_diff>
--- a/project6-1/Submission6-1.docx
+++ b/project6-1/Submission6-1.docx
@@ -236,7 +236,7 @@
       <w:pPr>
         <w:pStyle w:val="ListParagraph"/>
         <w:spacing w:lineRule="auto" w:line="240"/>
-        <w:ind w:hanging="0"/>
+        <w:ind w:left="720" w:hanging="0"/>
         <w:rPr/>
       </w:pPr>
       <w:r>
@@ -326,15 +326,7 @@
       </w:pPr>
       <w:r>
         <w:rPr/>
-        <w:t xml:space="preserve">Store format 1 has small average distance </w:t>
-      </w:r>
-      <w:r>
-        <w:rPr/>
-        <w:t xml:space="preserve">in dry grocery </w:t>
-      </w:r>
-      <w:r>
-        <w:rPr/>
-        <w:t>compared to other store formats</w:t>
+        <w:t>Store format 1 has small average distance in dry grocery compared to other store formats</w:t>
       </w:r>
     </w:p>
     <w:p>
@@ -806,7 +798,7 @@
     <w:p>
       <w:pPr>
         <w:pStyle w:val="ListParagraph"/>
-        <w:ind w:hanging="0"/>
+        <w:ind w:left="720" w:hanging="0"/>
         <w:rPr/>
       </w:pPr>
       <w:r>
@@ -879,15 +871,7 @@
       </w:pPr>
       <w:r>
         <w:rPr/>
-        <w:t>I will use booted model due to higher score of 8</w:t>
-      </w:r>
-      <w:r>
-        <w:rPr/>
-        <w:t>7</w:t>
-      </w:r>
-      <w:r>
-        <w:rPr/>
-        <w:t>% accuracy in validation data.</w:t>
+        <w:t>I will use booted model due to higher score of 87% accuracy in validation data.</w:t>
       </w:r>
     </w:p>
     <w:p>
@@ -1036,23 +1020,7 @@
       </w:pPr>
       <w:r>
         <w:rPr/>
-        <w:t xml:space="preserve">I use ETS(A,M,M) </w:t>
-      </w:r>
-      <w:r>
-        <w:rPr/>
-        <w:t xml:space="preserve">with damped trend </w:t>
-      </w:r>
-      <w:r>
-        <w:rPr/>
-        <w:t xml:space="preserve">due to lower </w:t>
-      </w:r>
-      <w:r>
-        <w:rPr/>
-        <w:t xml:space="preserve">RMSE </w:t>
-      </w:r>
-      <w:r>
-        <w:rPr/>
-        <w:t>error</w:t>
+        <w:t>I use ETS(A,M,M) with damped trend due to lower RMSE error</w:t>
       </w:r>
     </w:p>
     <w:p>
@@ -1135,27 +1103,7 @@
       </w:pPr>
       <w:r>
         <w:rPr/>
-        <w:t>I use ARIMA(</w:t>
-      </w:r>
-      <w:r>
-        <w:rPr/>
-        <w:t>0</w:t>
-      </w:r>
-      <w:r>
-        <w:rPr/>
-        <w:t>,0,</w:t>
-      </w:r>
-      <w:r>
-        <w:rPr/>
-        <w:t>2</w:t>
-      </w:r>
-      <w:r>
-        <w:rPr/>
-        <w:t xml:space="preserve">) </w:t>
-      </w:r>
-      <w:r>
-        <w:rPr/>
-        <w:t>with constant trend due to lower RMSE error</w:t>
+        <w:t>I use ARIMA(0,0,2) with constant trend due to lower RMSE error</w:t>
       </w:r>
     </w:p>
     <w:p>
@@ -1189,9 +1137,9 @@
             <wp:positionV relativeFrom="paragraph">
               <wp:posOffset>635</wp:posOffset>
             </wp:positionV>
-            <wp:extent cx="3019425" cy="1800225"/>
+            <wp:extent cx="2895600" cy="1800225"/>
             <wp:effectExtent l="0" t="0" r="0" b="0"/>
-            <wp:wrapTopAndBottom/>
+            <wp:wrapSquare wrapText="largest"/>
             <wp:docPr id="10" name="Image9" descr=""/>
             <wp:cNvGraphicFramePr>
               <a:graphicFrameLocks xmlns:a="http://schemas.openxmlformats.org/drawingml/2006/main" noChangeAspect="1"/>
@@ -1214,7 +1162,7 @@
                   <pic:spPr bwMode="auto">
                     <a:xfrm>
                       <a:off x="0" y="0"/>
-                      <a:ext cx="3019425" cy="1800225"/>
+                      <a:ext cx="2895600" cy="1800225"/>
                     </a:xfrm>
                     <a:prstGeom prst="rect">
                       <a:avLst/>
@@ -1258,11 +1206,7 @@
       </w:pPr>
       <w:r>
         <w:rPr/>
-        <w:t xml:space="preserve">Holdout </w:t>
-      </w:r>
-      <w:r>
-        <w:rPr/>
-        <w:t>sample forecast</w:t>
+        <w:t>Holdout sample forecast</w:t>
       </w:r>
     </w:p>
     <w:p>
@@ -1290,9 +1234,9 @@
             <wp:positionV relativeFrom="paragraph">
               <wp:posOffset>635</wp:posOffset>
             </wp:positionV>
-            <wp:extent cx="4884420" cy="2587625"/>
+            <wp:extent cx="5486400" cy="2834640"/>
             <wp:effectExtent l="0" t="0" r="0" b="0"/>
-            <wp:wrapTopAndBottom/>
+            <wp:wrapSquare wrapText="largest"/>
             <wp:docPr id="11" name="Image10" descr=""/>
             <wp:cNvGraphicFramePr>
               <a:graphicFrameLocks xmlns:a="http://schemas.openxmlformats.org/drawingml/2006/main" noChangeAspect="1"/>
@@ -1315,7 +1259,7 @@
                   <pic:spPr bwMode="auto">
                     <a:xfrm>
                       <a:off x="0" y="0"/>
-                      <a:ext cx="4884420" cy="2587625"/>
+                      <a:ext cx="5486400" cy="2834640"/>
                     </a:xfrm>
                     <a:prstGeom prst="rect">
                       <a:avLst/>
@@ -1331,15 +1275,6 @@
     <w:p>
       <w:pPr>
         <w:pStyle w:val="ListParagraph"/>
-        <w:rPr/>
-      </w:pPr>
-      <w:r>
-        <w:rPr/>
-      </w:r>
-    </w:p>
-    <w:p>
-      <w:pPr>
-        <w:pStyle w:val="ListParagraph"/>
         <w:numPr>
           <w:ilvl w:val="0"/>
           <w:numId w:val="3"/>
@@ -1348,15 +1283,7 @@
       </w:pPr>
       <w:r>
         <w:rPr/>
-        <w:t xml:space="preserve">I will chose </w:t>
-      </w:r>
-      <w:r>
-        <w:rPr/>
-        <w:t>ARIMA</w:t>
-      </w:r>
-      <w:r>
-        <w:rPr/>
-        <w:t xml:space="preserve"> Model to forecast 2016 sales due to lower error in holdout sample</w:t>
+        <w:t>I will chose ARIMA Model to forecast 2016 sales due to lower error in holdout sample</w:t>
       </w:r>
     </w:p>
     <w:p>
@@ -1366,6 +1293,27 @@
       </w:pPr>
       <w:r>
         <w:rPr/>
+      </w:r>
+    </w:p>
+    <w:p>
+      <w:pPr>
+        <w:pStyle w:val="ListParagraph"/>
+        <w:widowControl/>
+        <w:numPr>
+          <w:ilvl w:val="0"/>
+          <w:numId w:val="0"/>
+        </w:numPr>
+        <w:suppressAutoHyphens w:val="true"/>
+        <w:spacing w:lineRule="auto" w:line="276"/>
+        <w:ind w:left="284" w:hanging="360"/>
+        <w:jc w:val="left"/>
+        <w:rPr/>
+      </w:pPr>
+      <w:r>
+        <w:rPr/>
+      </w:r>
+      <w:r>
+        <w:br w:type="page"/>
       </w:r>
     </w:p>
     <w:p>
@@ -1396,25 +1344,139 @@
       </w:pPr>
       <w:r>
         <w:rPr/>
-      </w:r>
-    </w:p>
-    <w:p>
-      <w:pPr>
-        <w:pStyle w:val="ListParagraph"/>
-        <w:ind w:left="284" w:hanging="0"/>
-        <w:rPr/>
-      </w:pPr>
-      <w:r>
-        <w:rPr/>
-      </w:r>
-    </w:p>
-    <w:p>
-      <w:pPr>
-        <w:pStyle w:val="Normal"/>
-        <w:rPr/>
-      </w:pPr>
-      <w:r>
-        <w:rPr/>
+        <w:t>Forecasted sales</w:t>
+      </w:r>
+    </w:p>
+    <w:p>
+      <w:pPr>
+        <w:pStyle w:val="ListParagraph"/>
+        <w:numPr>
+          <w:ilvl w:val="0"/>
+          <w:numId w:val="0"/>
+        </w:numPr>
+        <w:ind w:left="1440" w:hanging="0"/>
+        <w:rPr/>
+      </w:pPr>
+      <w:r>
+        <w:rPr/>
+        <w:drawing>
+          <wp:anchor behindDoc="0" distT="0" distB="0" distL="0" distR="0" simplePos="0" locked="0" layoutInCell="0" allowOverlap="1" relativeHeight="14">
+            <wp:simplePos x="0" y="0"/>
+            <wp:positionH relativeFrom="column">
+              <wp:align>center</wp:align>
+            </wp:positionH>
+            <wp:positionV relativeFrom="paragraph">
+              <wp:posOffset>635</wp:posOffset>
+            </wp:positionV>
+            <wp:extent cx="5734050" cy="3048000"/>
+            <wp:effectExtent l="0" t="0" r="0" b="0"/>
+            <wp:wrapSquare wrapText="largest"/>
+            <wp:docPr id="12" name="Image12" descr=""/>
+            <wp:cNvGraphicFramePr>
+              <a:graphicFrameLocks xmlns:a="http://schemas.openxmlformats.org/drawingml/2006/main" noChangeAspect="1"/>
+            </wp:cNvGraphicFramePr>
+            <a:graphic xmlns:a="http://schemas.openxmlformats.org/drawingml/2006/main">
+              <a:graphicData uri="http://schemas.openxmlformats.org/drawingml/2006/picture">
+                <pic:pic xmlns:pic="http://schemas.openxmlformats.org/drawingml/2006/picture">
+                  <pic:nvPicPr>
+                    <pic:cNvPr id="12" name="Image12" descr=""/>
+                    <pic:cNvPicPr>
+                      <a:picLocks noChangeAspect="1" noChangeArrowheads="1"/>
+                    </pic:cNvPicPr>
+                  </pic:nvPicPr>
+                  <pic:blipFill>
+                    <a:blip r:embed="rId13"/>
+                    <a:stretch>
+                      <a:fillRect/>
+                    </a:stretch>
+                  </pic:blipFill>
+                  <pic:spPr bwMode="auto">
+                    <a:xfrm>
+                      <a:off x="0" y="0"/>
+                      <a:ext cx="5734050" cy="3048000"/>
+                    </a:xfrm>
+                    <a:prstGeom prst="rect">
+                      <a:avLst/>
+                    </a:prstGeom>
+                  </pic:spPr>
+                </pic:pic>
+              </a:graphicData>
+            </a:graphic>
+          </wp:anchor>
+        </w:drawing>
+      </w:r>
+    </w:p>
+    <w:p>
+      <w:pPr>
+        <w:pStyle w:val="ListParagraph"/>
+        <w:numPr>
+          <w:ilvl w:val="0"/>
+          <w:numId w:val="3"/>
+        </w:numPr>
+        <w:rPr/>
+      </w:pPr>
+      <w:r>
+        <w:rPr/>
+        <w:t>Forecast for 2016 plot</w:t>
+      </w:r>
+    </w:p>
+    <w:p>
+      <w:pPr>
+        <w:pStyle w:val="ListParagraph"/>
+        <w:numPr>
+          <w:ilvl w:val="0"/>
+          <w:numId w:val="0"/>
+        </w:numPr>
+        <w:ind w:left="1440" w:hanging="0"/>
+        <w:rPr/>
+      </w:pPr>
+      <w:r>
+        <w:rPr/>
+        <w:drawing>
+          <wp:anchor behindDoc="0" distT="0" distB="0" distL="0" distR="0" simplePos="0" locked="0" layoutInCell="0" allowOverlap="1" relativeHeight="13">
+            <wp:simplePos x="0" y="0"/>
+            <wp:positionH relativeFrom="column">
+              <wp:align>center</wp:align>
+            </wp:positionH>
+            <wp:positionV relativeFrom="paragraph">
+              <wp:posOffset>635</wp:posOffset>
+            </wp:positionV>
+            <wp:extent cx="5943600" cy="3589655"/>
+            <wp:effectExtent l="0" t="0" r="0" b="0"/>
+            <wp:wrapTopAndBottom/>
+            <wp:docPr id="13" name="Image11" descr=""/>
+            <wp:cNvGraphicFramePr>
+              <a:graphicFrameLocks xmlns:a="http://schemas.openxmlformats.org/drawingml/2006/main" noChangeAspect="1"/>
+            </wp:cNvGraphicFramePr>
+            <a:graphic xmlns:a="http://schemas.openxmlformats.org/drawingml/2006/main">
+              <a:graphicData uri="http://schemas.openxmlformats.org/drawingml/2006/picture">
+                <pic:pic xmlns:pic="http://schemas.openxmlformats.org/drawingml/2006/picture">
+                  <pic:nvPicPr>
+                    <pic:cNvPr id="13" name="Image11" descr=""/>
+                    <pic:cNvPicPr>
+                      <a:picLocks noChangeAspect="1" noChangeArrowheads="1"/>
+                    </pic:cNvPicPr>
+                  </pic:nvPicPr>
+                  <pic:blipFill>
+                    <a:blip r:embed="rId14"/>
+                    <a:stretch>
+                      <a:fillRect/>
+                    </a:stretch>
+                  </pic:blipFill>
+                  <pic:spPr bwMode="auto">
+                    <a:xfrm>
+                      <a:off x="0" y="0"/>
+                      <a:ext cx="5943600" cy="3589655"/>
+                    </a:xfrm>
+                    <a:prstGeom prst="rect">
+                      <a:avLst/>
+                    </a:prstGeom>
+                  </pic:spPr>
+                </pic:pic>
+              </a:graphicData>
+            </a:graphic>
+          </wp:anchor>
+        </w:drawing>
       </w:r>
     </w:p>
     <w:sectPr>
@@ -2459,7 +2521,7 @@
     <w:qFormat/>
     <w:pPr>
       <w:widowControl/>
-      <w:pBdr/>
+      <w:suppressAutoHyphens w:val="true"/>
       <w:bidi w:val="0"/>
       <w:spacing w:lineRule="auto" w:line="276" w:before="0" w:after="0"/>
       <w:ind w:left="284" w:hanging="0"/>

</xml_diff>

<commit_message>
report submited ver 1
</commit_message>
<xml_diff>
--- a/project6-1/Submission6-1.docx
+++ b/project6-1/Submission6-1.docx
@@ -1,11 +1,10 @@
 
 <file path=word/document.xml><?xml version="1.0" encoding="utf-8"?>
-<w:document xmlns:o="urn:schemas-microsoft-com:office:office" xmlns:r="http://schemas.openxmlformats.org/officeDocument/2006/relationships" xmlns:v="urn:schemas-microsoft-com:vml" xmlns:w="http://schemas.openxmlformats.org/wordprocessingml/2006/main" xmlns:w10="urn:schemas-microsoft-com:office:word" xmlns:wp="http://schemas.openxmlformats.org/drawingml/2006/wordprocessingDrawing" xmlns:wps="http://schemas.microsoft.com/office/word/2010/wordprocessingShape" xmlns:wpg="http://schemas.microsoft.com/office/word/2010/wordprocessingGroup" xmlns:mc="http://schemas.openxmlformats.org/markup-compatibility/2006" xmlns:wp14="http://schemas.microsoft.com/office/word/2010/wordprocessingDrawing" xmlns:w14="http://schemas.microsoft.com/office/word/2010/wordml" mc:Ignorable="w14 wp14">
+<w:document xmlns:wpc="http://schemas.microsoft.com/office/word/2010/wordprocessingCanvas" xmlns:cx="http://schemas.microsoft.com/office/drawing/2014/chartex" xmlns:cx1="http://schemas.microsoft.com/office/drawing/2015/9/8/chartex" xmlns:mc="http://schemas.openxmlformats.org/markup-compatibility/2006" xmlns:o="urn:schemas-microsoft-com:office:office" xmlns:r="http://schemas.openxmlformats.org/officeDocument/2006/relationships" xmlns:m="http://schemas.openxmlformats.org/officeDocument/2006/math" xmlns:v="urn:schemas-microsoft-com:vml" xmlns:wp14="http://schemas.microsoft.com/office/word/2010/wordprocessingDrawing" xmlns:wp="http://schemas.openxmlformats.org/drawingml/2006/wordprocessingDrawing" xmlns:w10="urn:schemas-microsoft-com:office:word" xmlns:w="http://schemas.openxmlformats.org/wordprocessingml/2006/main" xmlns:w14="http://schemas.microsoft.com/office/word/2010/wordml" xmlns:w15="http://schemas.microsoft.com/office/word/2012/wordml" xmlns:w16se="http://schemas.microsoft.com/office/word/2015/wordml/symex" xmlns:wpg="http://schemas.microsoft.com/office/word/2010/wordprocessingGroup" xmlns:wpi="http://schemas.microsoft.com/office/word/2010/wordprocessingInk" xmlns:wne="http://schemas.microsoft.com/office/word/2006/wordml" xmlns:wps="http://schemas.microsoft.com/office/word/2010/wordprocessingShape" mc:Ignorable="w14 w15 w16se wp14">
   <w:background w:color="FFFFFF"/>
   <w:body>
     <w:p>
       <w:pPr>
-        <w:pStyle w:val="Normal"/>
         <w:jc w:val="center"/>
         <w:rPr>
           <w:sz w:val="24"/>
@@ -24,53 +23,51 @@
     <w:p>
       <w:pPr>
         <w:pStyle w:val="Heading2"/>
-        <w:keepNext w:val="false"/>
-        <w:keepLines w:val="false"/>
+        <w:keepNext w:val="0"/>
+        <w:keepLines w:val="0"/>
         <w:spacing w:before="240" w:after="40"/>
-        <w:rPr/>
-      </w:pPr>
-      <w:r>
-        <w:rPr/>
+      </w:pPr>
+      <w:r>
         <w:t>Task 1: Determine Store Formats for Existing Stores</w:t>
       </w:r>
     </w:p>
     <w:p>
       <w:pPr>
-        <w:pStyle w:val="Normal"/>
         <w:numPr>
           <w:ilvl w:val="0"/>
           <w:numId w:val="1"/>
         </w:numPr>
-        <w:spacing w:lineRule="auto" w:line="240"/>
-        <w:rPr/>
-      </w:pPr>
-      <w:r>
-        <w:rPr/>
+        <w:spacing w:line="240" w:lineRule="auto"/>
+      </w:pPr>
+      <w:r>
         <w:t>What is the optimal number of store formats? How did you arrive at that number?</w:t>
       </w:r>
     </w:p>
     <w:p>
       <w:pPr>
-        <w:pStyle w:val="Normal"/>
-        <w:spacing w:lineRule="auto" w:line="240"/>
-        <w:ind w:left="720" w:hanging="0"/>
-        <w:rPr/>
-      </w:pPr>
-      <w:r>
-        <w:rPr/>
-        <w:t>The optimal number of store formats is three. The the test used to select optimal number of store format.</w:t>
-      </w:r>
-    </w:p>
-    <w:p>
-      <w:pPr>
-        <w:pStyle w:val="Normal"/>
-        <w:spacing w:lineRule="auto" w:line="240"/>
-        <w:ind w:left="720" w:hanging="0"/>
-        <w:rPr/>
-      </w:pPr>
-      <w:r>
-        <w:rPr/>
-      </w:r>
+        <w:spacing w:line="240" w:lineRule="auto"/>
+        <w:ind w:left="720"/>
+      </w:pPr>
+      <w:r>
+        <w:t xml:space="preserve">The optimal number of store formats is three. The </w:t>
+      </w:r>
+      <w:proofErr w:type="spellStart"/>
+      <w:r>
+        <w:t>the</w:t>
+      </w:r>
+      <w:proofErr w:type="spellEnd"/>
+      <w:r>
+        <w:t xml:space="preserve"> test used to select optimal </w:t>
+      </w:r>
+      <w:r>
+        <w:t>number of store format.</w:t>
+      </w:r>
+    </w:p>
+    <w:p>
+      <w:pPr>
+        <w:spacing w:line="240" w:lineRule="auto"/>
+        <w:ind w:left="720"/>
+      </w:pPr>
     </w:p>
     <w:p>
       <w:pPr>
@@ -79,12 +76,18 @@
           <w:ilvl w:val="0"/>
           <w:numId w:val="4"/>
         </w:numPr>
-        <w:spacing w:lineRule="auto" w:line="240"/>
-        <w:rPr/>
-      </w:pPr>
-      <w:r>
-        <w:rPr/>
-        <w:t>Davies Bouldin Score Test show 3 is optimal store format number</w:t>
+        <w:spacing w:line="240" w:lineRule="auto"/>
+      </w:pPr>
+      <w:r>
+        <w:t xml:space="preserve">Davies </w:t>
+      </w:r>
+      <w:proofErr w:type="spellStart"/>
+      <w:r>
+        <w:t>Bouldin</w:t>
+      </w:r>
+      <w:proofErr w:type="spellEnd"/>
+      <w:r>
+        <w:t xml:space="preserve"> Score Test show 3 is optimal store format number</w:t>
       </w:r>
     </w:p>
     <w:p>
@@ -94,12 +97,15 @@
           <w:ilvl w:val="0"/>
           <w:numId w:val="4"/>
         </w:numPr>
-        <w:spacing w:lineRule="auto" w:line="240"/>
-        <w:rPr/>
-      </w:pPr>
-      <w:r>
-        <w:rPr/>
-        <w:t>Silhoutte Score Test show 3 is optimal store format number</w:t>
+        <w:spacing w:line="240" w:lineRule="auto"/>
+      </w:pPr>
+      <w:proofErr w:type="spellStart"/>
+      <w:r>
+        <w:t>Silhoutte</w:t>
+      </w:r>
+      <w:proofErr w:type="spellEnd"/>
+      <w:r>
+        <w:t xml:space="preserve"> Score Test show 3 is optimal store format number</w:t>
       </w:r>
     </w:p>
     <w:p>
@@ -109,12 +115,23 @@
           <w:ilvl w:val="0"/>
           <w:numId w:val="4"/>
         </w:numPr>
-        <w:spacing w:lineRule="auto" w:line="240"/>
-        <w:rPr/>
-      </w:pPr>
-      <w:r>
-        <w:rPr/>
-        <w:t>Calinski Harabasz Score Test show 2 is optimal store format number.</w:t>
+        <w:spacing w:line="240" w:lineRule="auto"/>
+      </w:pPr>
+      <w:proofErr w:type="spellStart"/>
+      <w:r>
+        <w:t>Calinski</w:t>
+      </w:r>
+      <w:proofErr w:type="spellEnd"/>
+      <w:r>
+        <w:t xml:space="preserve"> </w:t>
+      </w:r>
+      <w:proofErr w:type="spellStart"/>
+      <w:r>
+        <w:t>Harabasz</w:t>
+      </w:r>
+      <w:proofErr w:type="spellEnd"/>
+      <w:r>
+        <w:t xml:space="preserve"> Score Test show 2 is optimal store format number.</w:t>
       </w:r>
     </w:p>
     <w:p>
@@ -124,39 +141,35 @@
           <w:ilvl w:val="0"/>
           <w:numId w:val="4"/>
         </w:numPr>
-        <w:spacing w:lineRule="auto" w:line="240"/>
-        <w:rPr/>
-      </w:pPr>
-      <w:r>
-        <w:rPr/>
-        <w:t>Overall I chose 3 as the optimal number of store formats</w:t>
-      </w:r>
-    </w:p>
-    <w:p>
-      <w:pPr>
-        <w:pStyle w:val="Normal"/>
-        <w:spacing w:lineRule="auto" w:line="240"/>
-        <w:ind w:left="0" w:hanging="0"/>
-        <w:rPr/>
-      </w:pPr>
-      <w:r>
-        <w:rPr/>
-      </w:r>
-    </w:p>
-    <w:p>
-      <w:pPr>
-        <w:pStyle w:val="Normal"/>
-        <w:spacing w:lineRule="auto" w:line="240"/>
-        <w:ind w:left="720" w:hanging="0"/>
-        <w:rPr/>
-      </w:pPr>
-      <w:r>
-        <w:rPr/>
+        <w:spacing w:line="240" w:lineRule="auto"/>
+      </w:pPr>
+      <w:r>
+        <w:t xml:space="preserve">Overall I chose 3 as the optimal number </w:t>
+      </w:r>
+      <w:r>
+        <w:t>of store formats</w:t>
+      </w:r>
+    </w:p>
+    <w:p>
+      <w:pPr>
+        <w:spacing w:line="240" w:lineRule="auto"/>
+        <w:ind w:left="0"/>
+      </w:pPr>
+    </w:p>
+    <w:p>
+      <w:pPr>
+        <w:spacing w:line="240" w:lineRule="auto"/>
+        <w:ind w:left="720"/>
+      </w:pPr>
+      <w:r>
+        <w:rPr>
+          <w:noProof/>
+        </w:rPr>
         <w:drawing>
           <wp:inline distT="0" distB="0" distL="0" distR="0">
             <wp:extent cx="5820410" cy="5992495"/>
             <wp:effectExtent l="0" t="0" r="0" b="0"/>
-            <wp:docPr id="1" name="Picture 1" descr=""/>
+            <wp:docPr id="1" name="Picture 1"/>
             <wp:cNvGraphicFramePr>
               <a:graphicFrameLocks xmlns:a="http://schemas.openxmlformats.org/drawingml/2006/main" noChangeAspect="1"/>
             </wp:cNvGraphicFramePr>
@@ -164,13 +177,13 @@
               <a:graphicData uri="http://schemas.openxmlformats.org/drawingml/2006/picture">
                 <pic:pic xmlns:pic="http://schemas.openxmlformats.org/drawingml/2006/picture">
                   <pic:nvPicPr>
-                    <pic:cNvPr id="1" name="Picture 1" descr=""/>
+                    <pic:cNvPr id="1" name="Picture 1"/>
                     <pic:cNvPicPr>
                       <a:picLocks noChangeAspect="1" noChangeArrowheads="1"/>
                     </pic:cNvPicPr>
                   </pic:nvPicPr>
                   <pic:blipFill>
-                    <a:blip r:embed="rId2"/>
+                    <a:blip r:embed="rId6"/>
                     <a:stretch>
                       <a:fillRect/>
                     </a:stretch>
@@ -193,56 +206,39 @@
     </w:p>
     <w:p>
       <w:pPr>
-        <w:pStyle w:val="Normal"/>
-        <w:spacing w:lineRule="auto" w:line="240"/>
-        <w:ind w:left="720" w:hanging="0"/>
-        <w:rPr/>
-      </w:pPr>
-      <w:r>
-        <w:rPr/>
-      </w:r>
-    </w:p>
-    <w:p>
-      <w:pPr>
-        <w:pStyle w:val="Normal"/>
+        <w:spacing w:line="240" w:lineRule="auto"/>
+        <w:ind w:left="720"/>
+      </w:pPr>
+    </w:p>
+    <w:p>
+      <w:pPr>
         <w:numPr>
           <w:ilvl w:val="0"/>
           <w:numId w:val="1"/>
         </w:numPr>
-        <w:spacing w:lineRule="auto" w:line="240"/>
-        <w:rPr/>
-      </w:pPr>
-      <w:r>
-        <w:rPr/>
+        <w:spacing w:line="240" w:lineRule="auto"/>
+      </w:pPr>
+      <w:r>
         <w:t>How many stores fall into each store format?</w:t>
       </w:r>
     </w:p>
     <w:p>
       <w:pPr>
-        <w:pStyle w:val="Normal"/>
-        <w:numPr>
-          <w:ilvl w:val="0"/>
-          <w:numId w:val="0"/>
-        </w:numPr>
-        <w:spacing w:lineRule="auto" w:line="240"/>
-        <w:ind w:left="1004" w:hanging="0"/>
-        <w:rPr/>
-      </w:pPr>
-      <w:r>
-        <w:rPr/>
-      </w:r>
-    </w:p>
-    <w:p>
-      <w:pPr>
-        <w:pStyle w:val="ListParagraph"/>
-        <w:spacing w:lineRule="auto" w:line="240"/>
-        <w:ind w:left="720" w:hanging="0"/>
-        <w:rPr/>
-      </w:pPr>
-      <w:r>
-        <w:rPr/>
+        <w:spacing w:line="240" w:lineRule="auto"/>
+        <w:ind w:left="1004"/>
+      </w:pPr>
+    </w:p>
+    <w:p>
+      <w:pPr>
+        <w:pStyle w:val="ListParagraph"/>
+        <w:spacing w:line="240" w:lineRule="auto"/>
+      </w:pPr>
+      <w:r>
+        <w:rPr>
+          <w:noProof/>
+        </w:rPr>
         <w:drawing>
-          <wp:anchor behindDoc="0" distT="0" distB="0" distL="0" distR="0" simplePos="0" locked="0" layoutInCell="0" allowOverlap="1" relativeHeight="3">
+          <wp:anchor distT="0" distB="0" distL="0" distR="0" simplePos="0" relativeHeight="3" behindDoc="0" locked="0" layoutInCell="0" allowOverlap="1">
             <wp:simplePos x="0" y="0"/>
             <wp:positionH relativeFrom="column">
               <wp:align>center</wp:align>
@@ -253,7 +249,7 @@
             <wp:extent cx="2409825" cy="1162050"/>
             <wp:effectExtent l="0" t="0" r="0" b="0"/>
             <wp:wrapTopAndBottom/>
-            <wp:docPr id="2" name="Image1" descr=""/>
+            <wp:docPr id="2" name="Image1"/>
             <wp:cNvGraphicFramePr>
               <a:graphicFrameLocks xmlns:a="http://schemas.openxmlformats.org/drawingml/2006/main" noChangeAspect="1"/>
             </wp:cNvGraphicFramePr>
@@ -261,13 +257,13 @@
               <a:graphicData uri="http://schemas.openxmlformats.org/drawingml/2006/picture">
                 <pic:pic xmlns:pic="http://schemas.openxmlformats.org/drawingml/2006/picture">
                   <pic:nvPicPr>
-                    <pic:cNvPr id="2" name="Image1" descr=""/>
+                    <pic:cNvPr id="2" name="Image1"/>
                     <pic:cNvPicPr>
                       <a:picLocks noChangeAspect="1" noChangeArrowheads="1"/>
                     </pic:cNvPicPr>
                   </pic:nvPicPr>
                   <pic:blipFill>
-                    <a:blip r:embed="rId3"/>
+                    <a:blip r:embed="rId7"/>
                     <a:stretch>
                       <a:fillRect/>
                     </a:stretch>
@@ -290,27 +286,19 @@
     </w:p>
     <w:p>
       <w:pPr>
-        <w:pStyle w:val="Normal"/>
-        <w:spacing w:lineRule="auto" w:line="240"/>
-        <w:ind w:left="720" w:hanging="0"/>
-        <w:rPr/>
-      </w:pPr>
-      <w:r>
-        <w:rPr/>
-      </w:r>
-    </w:p>
-    <w:p>
-      <w:pPr>
-        <w:pStyle w:val="Normal"/>
+        <w:spacing w:line="240" w:lineRule="auto"/>
+        <w:ind w:left="720"/>
+      </w:pPr>
+    </w:p>
+    <w:p>
+      <w:pPr>
         <w:numPr>
           <w:ilvl w:val="0"/>
           <w:numId w:val="1"/>
         </w:numPr>
-        <w:spacing w:lineRule="auto" w:line="240"/>
-        <w:rPr/>
-      </w:pPr>
-      <w:r>
-        <w:rPr/>
+        <w:spacing w:line="240" w:lineRule="auto"/>
+      </w:pPr>
+      <w:r>
         <w:t>Based on the results of the clustering model, what is one way that the clusters differ from one another?</w:t>
       </w:r>
     </w:p>
@@ -321,40 +309,33 @@
           <w:ilvl w:val="0"/>
           <w:numId w:val="3"/>
         </w:numPr>
-        <w:spacing w:lineRule="auto" w:line="240"/>
-        <w:rPr/>
-      </w:pPr>
-      <w:r>
-        <w:rPr/>
-        <w:t>Store format 1 has small average distance in dry grocery compared to other store formats</w:t>
-      </w:r>
-    </w:p>
-    <w:p>
-      <w:pPr>
-        <w:pStyle w:val="ListParagraph"/>
-        <w:numPr>
-          <w:ilvl w:val="0"/>
-          <w:numId w:val="0"/>
-        </w:numPr>
-        <w:spacing w:lineRule="auto" w:line="240"/>
-        <w:ind w:left="2160" w:hanging="0"/>
-        <w:rPr/>
-      </w:pPr>
-      <w:r>
-        <w:rPr/>
-      </w:r>
-    </w:p>
-    <w:p>
-      <w:pPr>
-        <w:pStyle w:val="Normal"/>
-        <w:spacing w:lineRule="auto" w:line="240"/>
-        <w:ind w:left="720" w:hanging="0"/>
-        <w:rPr/>
-      </w:pPr>
-      <w:r>
-        <w:rPr/>
+        <w:spacing w:line="240" w:lineRule="auto"/>
+      </w:pPr>
+      <w:r>
+        <w:t xml:space="preserve">Store format 1 has small average distance in dry grocery compared to other store </w:t>
+      </w:r>
+      <w:r>
+        <w:t>formats</w:t>
+      </w:r>
+    </w:p>
+    <w:p>
+      <w:pPr>
+        <w:pStyle w:val="ListParagraph"/>
+        <w:spacing w:line="240" w:lineRule="auto"/>
+        <w:ind w:left="2160"/>
+      </w:pPr>
+    </w:p>
+    <w:p>
+      <w:pPr>
+        <w:spacing w:line="240" w:lineRule="auto"/>
+        <w:ind w:left="720"/>
+      </w:pPr>
+      <w:r>
+        <w:rPr>
+          <w:noProof/>
+        </w:rPr>
         <w:drawing>
-          <wp:anchor behindDoc="0" distT="0" distB="0" distL="0" distR="0" simplePos="0" locked="0" layoutInCell="0" allowOverlap="1" relativeHeight="4">
+          <wp:anchor distT="0" distB="0" distL="0" distR="0" simplePos="0" relativeHeight="4" behindDoc="0" locked="0" layoutInCell="0" allowOverlap="1">
             <wp:simplePos x="0" y="0"/>
             <wp:positionH relativeFrom="column">
               <wp:align>center</wp:align>
@@ -365,7 +346,7 @@
             <wp:extent cx="5486400" cy="1063625"/>
             <wp:effectExtent l="0" t="0" r="0" b="0"/>
             <wp:wrapTopAndBottom/>
-            <wp:docPr id="3" name="Image2" descr=""/>
+            <wp:docPr id="3" name="Image2"/>
             <wp:cNvGraphicFramePr>
               <a:graphicFrameLocks xmlns:a="http://schemas.openxmlformats.org/drawingml/2006/main" noChangeAspect="1"/>
             </wp:cNvGraphicFramePr>
@@ -373,13 +354,13 @@
               <a:graphicData uri="http://schemas.openxmlformats.org/drawingml/2006/picture">
                 <pic:pic xmlns:pic="http://schemas.openxmlformats.org/drawingml/2006/picture">
                   <pic:nvPicPr>
-                    <pic:cNvPr id="3" name="Image2" descr=""/>
+                    <pic:cNvPr id="3" name="Image2"/>
                     <pic:cNvPicPr>
                       <a:picLocks noChangeAspect="1" noChangeArrowheads="1"/>
                     </pic:cNvPicPr>
                   </pic:nvPicPr>
                   <pic:blipFill>
-                    <a:blip r:embed="rId4"/>
+                    <a:blip r:embed="rId8"/>
                     <a:stretch>
                       <a:fillRect/>
                     </a:stretch>
@@ -402,95 +383,120 @@
     </w:p>
     <w:p>
       <w:pPr>
-        <w:pStyle w:val="Normal"/>
-        <w:spacing w:lineRule="auto" w:line="240"/>
-        <w:ind w:left="720" w:hanging="0"/>
-        <w:rPr/>
-      </w:pPr>
-      <w:r>
-        <w:rPr/>
-      </w:r>
-    </w:p>
-    <w:p>
-      <w:pPr>
-        <w:pStyle w:val="Normal"/>
-        <w:ind w:left="720" w:hanging="0"/>
-        <w:rPr/>
-      </w:pPr>
-      <w:r>
-        <w:rPr/>
-      </w:r>
-    </w:p>
-    <w:p>
-      <w:pPr>
-        <w:pStyle w:val="Normal"/>
+        <w:spacing w:line="240" w:lineRule="auto"/>
+        <w:ind w:left="720"/>
+      </w:pPr>
+    </w:p>
+    <w:p>
+      <w:pPr>
+        <w:ind w:left="720"/>
+      </w:pPr>
+    </w:p>
+    <w:p>
+      <w:pPr>
         <w:numPr>
           <w:ilvl w:val="0"/>
           <w:numId w:val="1"/>
         </w:numPr>
-        <w:spacing w:lineRule="auto" w:line="240"/>
-        <w:rPr/>
-      </w:pPr>
-      <w:r>
-        <w:rPr/>
+        <w:spacing w:line="240" w:lineRule="auto"/>
+      </w:pPr>
+      <w:r>
         <w:t>Please provide a Tableau visualization (saved as a Tableau Public file) that shows the location of the stores, uses color to show cluster, and size to show total sales.</w:t>
       </w:r>
     </w:p>
     <w:p>
       <w:pPr>
-        <w:pStyle w:val="Normal"/>
-        <w:spacing w:lineRule="auto" w:line="240"/>
-        <w:rPr/>
-      </w:pPr>
-      <w:r>
-        <w:rPr/>
-      </w:r>
-    </w:p>
-    <w:p>
-      <w:pPr>
-        <w:pStyle w:val="Normal"/>
+        <w:spacing w:line="240" w:lineRule="auto"/>
+        <w:ind w:left="720"/>
+      </w:pPr>
+    </w:p>
+    <w:p>
+      <w:pPr>
+        <w:spacing w:line="240" w:lineRule="auto"/>
+      </w:pPr>
+      <w:r>
+        <w:drawing>
+          <wp:inline distT="0" distB="0" distL="0" distR="0" wp14:anchorId="42B394F1" wp14:editId="0CF72696">
+            <wp:extent cx="5943600" cy="2546350"/>
+            <wp:effectExtent l="0" t="0" r="0" b="6350"/>
+            <wp:docPr id="14" name="Picture 14"/>
+            <wp:cNvGraphicFramePr>
+              <a:graphicFrameLocks xmlns:a="http://schemas.openxmlformats.org/drawingml/2006/main" noChangeAspect="1"/>
+            </wp:cNvGraphicFramePr>
+            <a:graphic xmlns:a="http://schemas.openxmlformats.org/drawingml/2006/main">
+              <a:graphicData uri="http://schemas.openxmlformats.org/drawingml/2006/picture">
+                <pic:pic xmlns:pic="http://schemas.openxmlformats.org/drawingml/2006/picture">
+                  <pic:nvPicPr>
+                    <pic:cNvPr id="1" name=""/>
+                    <pic:cNvPicPr/>
+                  </pic:nvPicPr>
+                  <pic:blipFill>
+                    <a:blip r:embed="rId9"/>
+                    <a:stretch>
+                      <a:fillRect/>
+                    </a:stretch>
+                  </pic:blipFill>
+                  <pic:spPr>
+                    <a:xfrm>
+                      <a:off x="0" y="0"/>
+                      <a:ext cx="5943600" cy="2546350"/>
+                    </a:xfrm>
+                    <a:prstGeom prst="rect">
+                      <a:avLst/>
+                    </a:prstGeom>
+                  </pic:spPr>
+                </pic:pic>
+              </a:graphicData>
+            </a:graphic>
+          </wp:inline>
+        </w:drawing>
+      </w:r>
+    </w:p>
+    <w:p>
+      <w:pPr>
         <w:rPr>
           <w:sz w:val="32"/>
           <w:szCs w:val="32"/>
         </w:rPr>
       </w:pPr>
       <w:r>
-        <w:rPr>
-          <w:sz w:val="32"/>
-          <w:szCs w:val="32"/>
-        </w:rPr>
-      </w:r>
-      <w:r>
         <w:br w:type="page"/>
       </w:r>
     </w:p>
     <w:p>
       <w:pPr>
         <w:pStyle w:val="Heading2"/>
-        <w:keepNext w:val="false"/>
-        <w:keepLines w:val="false"/>
+        <w:keepNext w:val="0"/>
+        <w:keepLines w:val="0"/>
         <w:spacing w:before="240" w:after="40"/>
-        <w:rPr/>
-      </w:pPr>
-      <w:r>
-        <w:rPr/>
+      </w:pPr>
+      <w:r>
+        <w:lastRenderedPageBreak/>
         <w:t xml:space="preserve">Task 2: Formats for New Stores </w:t>
       </w:r>
     </w:p>
     <w:p>
       <w:pPr>
-        <w:pStyle w:val="Normal"/>
         <w:numPr>
           <w:ilvl w:val="0"/>
           <w:numId w:val="2"/>
         </w:numPr>
-        <w:rPr/>
       </w:pPr>
       <w:bookmarkStart w:id="0" w:name="_1fob9te"/>
       <w:bookmarkEnd w:id="0"/>
       <w:r>
-        <w:rPr/>
-        <w:t>What methodology did you use to predict the best store format for the new stores? Why did you choose that methodology? (Remember to Use a 20% validation sample with Random Seed = 3 to test differences in models.)</w:t>
+        <w:t>What methodology did you use to predict</w:t>
+      </w:r>
+      <w:r>
+        <w:t xml:space="preserve"> the best store format for the new stores? Why did you choose that methodology? (Remember to Use a 20% validation sample with Random Seed = </w:t>
+      </w:r>
+      <w:proofErr w:type="gramStart"/>
+      <w:r>
+        <w:t>3</w:t>
+      </w:r>
+      <w:proofErr w:type="gramEnd"/>
+      <w:r>
+        <w:t xml:space="preserve"> to test differences in models.)</w:t>
       </w:r>
     </w:p>
     <w:p>
@@ -500,22 +506,19 @@
           <w:ilvl w:val="0"/>
           <w:numId w:val="3"/>
         </w:numPr>
-        <w:rPr/>
-      </w:pPr>
-      <w:r>
-        <w:rPr/>
-        <w:t>I tested Decision Tree, Forest and Boosted models to find best model to segment stores</w:t>
-      </w:r>
-    </w:p>
-    <w:p>
-      <w:pPr>
-        <w:pStyle w:val="ListParagraph"/>
-        <w:ind w:left="1440" w:hanging="0"/>
-        <w:rPr/>
-      </w:pPr>
-      <w:r>
-        <w:rPr/>
-      </w:r>
+      </w:pPr>
+      <w:r>
+        <w:t>I tested Decision Tree, Forest and Boosted models to find best model to segment st</w:t>
+      </w:r>
+      <w:r>
+        <w:t>ores</w:t>
+      </w:r>
+    </w:p>
+    <w:p>
+      <w:pPr>
+        <w:pStyle w:val="ListParagraph"/>
+        <w:ind w:left="1440"/>
+      </w:pPr>
     </w:p>
     <w:p>
       <w:pPr>
@@ -524,37 +527,35 @@
           <w:ilvl w:val="0"/>
           <w:numId w:val="3"/>
         </w:numPr>
-        <w:rPr/>
-      </w:pPr>
-      <w:r>
-        <w:rPr/>
-        <w:t>Decision Tree Model top three important variables are HVal750KPlus, PopBlack and Age0to9.</w:t>
-      </w:r>
-    </w:p>
-    <w:p>
-      <w:pPr>
-        <w:pStyle w:val="ListParagraph"/>
-        <w:numPr>
-          <w:ilvl w:val="0"/>
-          <w:numId w:val="0"/>
-        </w:numPr>
-        <w:ind w:left="2160" w:hanging="0"/>
-        <w:rPr/>
-      </w:pPr>
-      <w:r>
-        <w:rPr/>
-      </w:r>
-    </w:p>
-    <w:p>
-      <w:pPr>
-        <w:pStyle w:val="Normal"/>
-        <w:ind w:left="0" w:hanging="0"/>
-        <w:rPr/>
-      </w:pPr>
-      <w:r>
-        <w:rPr/>
+      </w:pPr>
+      <w:r>
+        <w:t xml:space="preserve">Decision Tree Model top three important variables are HVal750KPlus, </w:t>
+      </w:r>
+      <w:proofErr w:type="spellStart"/>
+      <w:r>
+        <w:t>PopBlack</w:t>
+      </w:r>
+      <w:proofErr w:type="spellEnd"/>
+      <w:r>
+        <w:t xml:space="preserve"> and Age0to9.</w:t>
+      </w:r>
+    </w:p>
+    <w:p>
+      <w:pPr>
+        <w:pStyle w:val="ListParagraph"/>
+        <w:ind w:left="2160"/>
+      </w:pPr>
+    </w:p>
+    <w:p>
+      <w:pPr>
+        <w:ind w:left="0"/>
+      </w:pPr>
+      <w:r>
+        <w:rPr>
+          <w:noProof/>
+        </w:rPr>
         <w:drawing>
-          <wp:anchor behindDoc="0" distT="0" distB="0" distL="0" distR="0" simplePos="0" locked="0" layoutInCell="0" allowOverlap="1" relativeHeight="6">
+          <wp:anchor distT="0" distB="0" distL="0" distR="0" simplePos="0" relativeHeight="6" behindDoc="0" locked="0" layoutInCell="0" allowOverlap="1">
             <wp:simplePos x="0" y="0"/>
             <wp:positionH relativeFrom="column">
               <wp:align>center</wp:align>
@@ -565,7 +566,7 @@
             <wp:extent cx="5943600" cy="3482975"/>
             <wp:effectExtent l="0" t="0" r="0" b="0"/>
             <wp:wrapSquare wrapText="largest"/>
-            <wp:docPr id="4" name="Image4" descr=""/>
+            <wp:docPr id="4" name="Image4"/>
             <wp:cNvGraphicFramePr>
               <a:graphicFrameLocks xmlns:a="http://schemas.openxmlformats.org/drawingml/2006/main" noChangeAspect="1"/>
             </wp:cNvGraphicFramePr>
@@ -573,13 +574,13 @@
               <a:graphicData uri="http://schemas.openxmlformats.org/drawingml/2006/picture">
                 <pic:pic xmlns:pic="http://schemas.openxmlformats.org/drawingml/2006/picture">
                   <pic:nvPicPr>
-                    <pic:cNvPr id="4" name="Image4" descr=""/>
+                    <pic:cNvPr id="4" name="Image4"/>
                     <pic:cNvPicPr>
                       <a:picLocks noChangeAspect="1" noChangeArrowheads="1"/>
                     </pic:cNvPicPr>
                   </pic:nvPicPr>
                   <pic:blipFill>
-                    <a:blip r:embed="rId5"/>
+                    <a:blip r:embed="rId10"/>
                     <a:stretch>
                       <a:fillRect/>
                     </a:stretch>
@@ -601,13 +602,6 @@
       </w:r>
     </w:p>
     <w:p>
-      <w:pPr>
-        <w:pStyle w:val="Normal"/>
-        <w:rPr/>
-      </w:pPr>
-      <w:r>
-        <w:rPr/>
-      </w:r>
       <w:r>
         <w:br w:type="page"/>
       </w:r>
@@ -619,22 +613,27 @@
           <w:ilvl w:val="0"/>
           <w:numId w:val="3"/>
         </w:numPr>
-        <w:rPr/>
-      </w:pPr>
-      <w:r>
-        <w:rPr/>
-        <w:t>Forest Model top three important variables are Age0to9, EdProfSchl, and Age65Plus.</w:t>
-      </w:r>
-    </w:p>
-    <w:p>
-      <w:pPr>
-        <w:pStyle w:val="Normal"/>
-        <w:rPr/>
-      </w:pPr>
-      <w:r>
-        <w:rPr/>
+      </w:pPr>
+      <w:r>
+        <w:lastRenderedPageBreak/>
+        <w:t xml:space="preserve">Forest Model top three important variables are Age0to9, </w:t>
+      </w:r>
+      <w:proofErr w:type="spellStart"/>
+      <w:r>
+        <w:t>EdProfSchl</w:t>
+      </w:r>
+      <w:proofErr w:type="spellEnd"/>
+      <w:r>
+        <w:t>, and Age65Plus.</w:t>
+      </w:r>
+    </w:p>
+    <w:p>
+      <w:r>
+        <w:rPr>
+          <w:noProof/>
+        </w:rPr>
         <w:drawing>
-          <wp:anchor behindDoc="0" distT="0" distB="0" distL="0" distR="0" simplePos="0" locked="0" layoutInCell="0" allowOverlap="1" relativeHeight="7">
+          <wp:anchor distT="0" distB="0" distL="0" distR="0" simplePos="0" relativeHeight="7" behindDoc="0" locked="0" layoutInCell="0" allowOverlap="1">
             <wp:simplePos x="0" y="0"/>
             <wp:positionH relativeFrom="column">
               <wp:align>center</wp:align>
@@ -645,7 +644,7 @@
             <wp:extent cx="5763260" cy="3348355"/>
             <wp:effectExtent l="0" t="0" r="0" b="0"/>
             <wp:wrapSquare wrapText="largest"/>
-            <wp:docPr id="5" name="Image5" descr=""/>
+            <wp:docPr id="5" name="Image5"/>
             <wp:cNvGraphicFramePr>
               <a:graphicFrameLocks xmlns:a="http://schemas.openxmlformats.org/drawingml/2006/main" noChangeAspect="1"/>
             </wp:cNvGraphicFramePr>
@@ -653,13 +652,13 @@
               <a:graphicData uri="http://schemas.openxmlformats.org/drawingml/2006/picture">
                 <pic:pic xmlns:pic="http://schemas.openxmlformats.org/drawingml/2006/picture">
                   <pic:nvPicPr>
-                    <pic:cNvPr id="5" name="Image5" descr=""/>
+                    <pic:cNvPr id="5" name="Image5"/>
                     <pic:cNvPicPr>
                       <a:picLocks noChangeAspect="1" noChangeArrowheads="1"/>
                     </pic:cNvPicPr>
                   </pic:nvPicPr>
                   <pic:blipFill>
-                    <a:blip r:embed="rId6"/>
+                    <a:blip r:embed="rId11"/>
                     <a:stretch>
                       <a:fillRect/>
                     </a:stretch>
@@ -682,13 +681,8 @@
     </w:p>
     <w:p>
       <w:pPr>
-        <w:pStyle w:val="Normal"/>
-        <w:ind w:left="0" w:hanging="0"/>
-        <w:rPr/>
-      </w:pPr>
-      <w:r>
-        <w:rPr/>
-      </w:r>
+        <w:ind w:left="0"/>
+      </w:pPr>
     </w:p>
     <w:p>
       <w:pPr>
@@ -697,22 +691,29 @@
           <w:ilvl w:val="0"/>
           <w:numId w:val="3"/>
         </w:numPr>
-        <w:rPr/>
-      </w:pPr>
-      <w:r>
-        <w:rPr/>
-        <w:t>Boosted Model top three important variables are Age0to9, HVal750KPlus, and EdMaster.</w:t>
-      </w:r>
-    </w:p>
-    <w:p>
-      <w:pPr>
-        <w:pStyle w:val="Normal"/>
-        <w:rPr/>
-      </w:pPr>
-      <w:r>
-        <w:rPr/>
+      </w:pPr>
+      <w:r>
+        <w:t>Boosted Model top three important variables are Age0to9, HVal750KPlus</w:t>
+      </w:r>
+      <w:r>
+        <w:t xml:space="preserve">, and </w:t>
+      </w:r>
+      <w:proofErr w:type="spellStart"/>
+      <w:r>
+        <w:t>EdMaster</w:t>
+      </w:r>
+      <w:proofErr w:type="spellEnd"/>
+      <w:r>
+        <w:t>.</w:t>
+      </w:r>
+    </w:p>
+    <w:p>
+      <w:r>
+        <w:rPr>
+          <w:noProof/>
+        </w:rPr>
         <w:drawing>
-          <wp:anchor behindDoc="0" distT="0" distB="0" distL="0" distR="0" simplePos="0" locked="0" layoutInCell="0" allowOverlap="1" relativeHeight="8">
+          <wp:anchor distT="0" distB="0" distL="0" distR="0" simplePos="0" relativeHeight="8" behindDoc="0" locked="0" layoutInCell="0" allowOverlap="1">
             <wp:simplePos x="0" y="0"/>
             <wp:positionH relativeFrom="column">
               <wp:align>center</wp:align>
@@ -723,7 +724,7 @@
             <wp:extent cx="5763260" cy="3356610"/>
             <wp:effectExtent l="0" t="0" r="0" b="0"/>
             <wp:wrapSquare wrapText="largest"/>
-            <wp:docPr id="6" name="Image6" descr=""/>
+            <wp:docPr id="6" name="Image6"/>
             <wp:cNvGraphicFramePr>
               <a:graphicFrameLocks xmlns:a="http://schemas.openxmlformats.org/drawingml/2006/main" noChangeAspect="1"/>
             </wp:cNvGraphicFramePr>
@@ -731,13 +732,13 @@
               <a:graphicData uri="http://schemas.openxmlformats.org/drawingml/2006/picture">
                 <pic:pic xmlns:pic="http://schemas.openxmlformats.org/drawingml/2006/picture">
                   <pic:nvPicPr>
-                    <pic:cNvPr id="6" name="Image6" descr=""/>
+                    <pic:cNvPr id="6" name="Image6"/>
                     <pic:cNvPicPr>
                       <a:picLocks noChangeAspect="1" noChangeArrowheads="1"/>
                     </pic:cNvPicPr>
                   </pic:nvPicPr>
                   <pic:blipFill>
-                    <a:blip r:embed="rId7"/>
+                    <a:blip r:embed="rId12"/>
                     <a:stretch>
                       <a:fillRect/>
                     </a:stretch>
@@ -758,15 +759,7 @@
         </w:drawing>
       </w:r>
     </w:p>
-    <w:p>
-      <w:pPr>
-        <w:pStyle w:val="Normal"/>
-        <w:rPr/>
-      </w:pPr>
-      <w:r>
-        <w:rPr/>
-      </w:r>
-    </w:p>
+    <w:p/>
     <w:p>
       <w:pPr>
         <w:pStyle w:val="ListParagraph"/>
@@ -774,37 +767,28 @@
           <w:ilvl w:val="0"/>
           <w:numId w:val="3"/>
         </w:numPr>
-        <w:rPr/>
-      </w:pPr>
-      <w:r>
-        <w:rPr/>
+      </w:pPr>
+      <w:r>
+        <w:lastRenderedPageBreak/>
         <w:t>I use average accuracy score on validation data to choose the best model.</w:t>
       </w:r>
     </w:p>
     <w:p>
       <w:pPr>
         <w:pStyle w:val="ListParagraph"/>
-        <w:numPr>
-          <w:ilvl w:val="0"/>
-          <w:numId w:val="0"/>
-        </w:numPr>
-        <w:ind w:left="1440" w:hanging="0"/>
-        <w:rPr/>
-      </w:pPr>
-      <w:r>
-        <w:rPr/>
-      </w:r>
-    </w:p>
-    <w:p>
-      <w:pPr>
-        <w:pStyle w:val="ListParagraph"/>
-        <w:ind w:left="720" w:hanging="0"/>
-        <w:rPr/>
-      </w:pPr>
-      <w:r>
-        <w:rPr/>
+        <w:ind w:left="1440"/>
+      </w:pPr>
+    </w:p>
+    <w:p>
+      <w:pPr>
+        <w:pStyle w:val="ListParagraph"/>
+      </w:pPr>
+      <w:r>
+        <w:rPr>
+          <w:noProof/>
+        </w:rPr>
         <w:drawing>
-          <wp:anchor behindDoc="0" distT="0" distB="0" distL="0" distR="0" simplePos="0" locked="0" layoutInCell="0" allowOverlap="1" relativeHeight="5">
+          <wp:anchor distT="0" distB="0" distL="0" distR="0" simplePos="0" relativeHeight="5" behindDoc="0" locked="0" layoutInCell="0" allowOverlap="1">
             <wp:simplePos x="0" y="0"/>
             <wp:positionH relativeFrom="column">
               <wp:align>center</wp:align>
@@ -815,7 +799,7 @@
             <wp:extent cx="4514850" cy="876300"/>
             <wp:effectExtent l="0" t="0" r="0" b="0"/>
             <wp:wrapSquare wrapText="largest"/>
-            <wp:docPr id="7" name="Image3" descr=""/>
+            <wp:docPr id="7" name="Image3"/>
             <wp:cNvGraphicFramePr>
               <a:graphicFrameLocks xmlns:a="http://schemas.openxmlformats.org/drawingml/2006/main" noChangeAspect="1"/>
             </wp:cNvGraphicFramePr>
@@ -823,13 +807,13 @@
               <a:graphicData uri="http://schemas.openxmlformats.org/drawingml/2006/picture">
                 <pic:pic xmlns:pic="http://schemas.openxmlformats.org/drawingml/2006/picture">
                   <pic:nvPicPr>
-                    <pic:cNvPr id="7" name="Image3" descr=""/>
+                    <pic:cNvPr id="7" name="Image3"/>
                     <pic:cNvPicPr>
                       <a:picLocks noChangeAspect="1" noChangeArrowheads="1"/>
                     </pic:cNvPicPr>
                   </pic:nvPicPr>
                   <pic:blipFill>
-                    <a:blip r:embed="rId8"/>
+                    <a:blip r:embed="rId13"/>
                     <a:stretch>
                       <a:fillRect/>
                     </a:stretch>
@@ -853,12 +837,8 @@
     <w:p>
       <w:pPr>
         <w:pStyle w:val="ListParagraph"/>
-        <w:ind w:left="1440" w:hanging="0"/>
-        <w:rPr/>
-      </w:pPr>
-      <w:r>
-        <w:rPr/>
-      </w:r>
+        <w:ind w:left="1440"/>
+      </w:pPr>
     </w:p>
     <w:p>
       <w:pPr>
@@ -867,57 +847,50 @@
           <w:ilvl w:val="0"/>
           <w:numId w:val="3"/>
         </w:numPr>
-        <w:rPr/>
-      </w:pPr>
-      <w:r>
-        <w:rPr/>
+      </w:pPr>
+      <w:r>
         <w:t>I will use booted model due to higher score of 87% accuracy in validation data.</w:t>
       </w:r>
     </w:p>
-    <w:p>
-      <w:pPr>
-        <w:pStyle w:val="Normal"/>
-        <w:rPr/>
-      </w:pPr>
-      <w:r>
-        <w:rPr/>
-      </w:r>
-    </w:p>
-    <w:p>
-      <w:pPr>
-        <w:pStyle w:val="Normal"/>
+    <w:p/>
+    <w:p>
+      <w:pPr>
         <w:numPr>
           <w:ilvl w:val="0"/>
           <w:numId w:val="2"/>
         </w:numPr>
-        <w:rPr/>
-      </w:pPr>
-      <w:r>
-        <w:rPr/>
-        <w:t>What format do each of the 10 new stores fall into? Please fill in the table below.</w:t>
-      </w:r>
-    </w:p>
-    <w:p>
-      <w:pPr>
-        <w:pStyle w:val="Normal"/>
-        <w:ind w:left="720" w:hanging="0"/>
-        <w:rPr/>
-      </w:pPr>
-      <w:r>
-        <w:rPr/>
-      </w:r>
-    </w:p>
-    <w:p>
-      <w:pPr>
-        <w:pStyle w:val="Normal"/>
-        <w:ind w:left="720" w:hanging="0"/>
+      </w:pPr>
+      <w:r>
+        <w:t xml:space="preserve">What format do each of the 10 new stores fall </w:t>
+      </w:r>
+      <w:proofErr w:type="gramStart"/>
+      <w:r>
+        <w:t>into</w:t>
+      </w:r>
+      <w:proofErr w:type="gramEnd"/>
+      <w:r>
+        <w:t xml:space="preserve">? Please fill in the table </w:t>
+      </w:r>
+      <w:r>
+        <w:t>below.</w:t>
+      </w:r>
+    </w:p>
+    <w:p>
+      <w:pPr>
+        <w:ind w:left="720"/>
+      </w:pPr>
+    </w:p>
+    <w:p>
+      <w:pPr>
+        <w:ind w:left="720"/>
         <w:jc w:val="center"/>
-        <w:rPr/>
-      </w:pPr>
-      <w:r>
-        <w:rPr/>
+      </w:pPr>
+      <w:r>
+        <w:rPr>
+          <w:noProof/>
+        </w:rPr>
         <w:drawing>
-          <wp:anchor behindDoc="0" distT="0" distB="0" distL="0" distR="0" simplePos="0" locked="0" layoutInCell="0" allowOverlap="1" relativeHeight="9">
+          <wp:anchor distT="0" distB="0" distL="0" distR="0" simplePos="0" relativeHeight="9" behindDoc="0" locked="0" layoutInCell="0" allowOverlap="1">
             <wp:simplePos x="0" y="0"/>
             <wp:positionH relativeFrom="column">
               <wp:align>center</wp:align>
@@ -928,7 +901,7 @@
             <wp:extent cx="1981200" cy="2971800"/>
             <wp:effectExtent l="0" t="0" r="0" b="0"/>
             <wp:wrapSquare wrapText="largest"/>
-            <wp:docPr id="8" name="Image7" descr=""/>
+            <wp:docPr id="8" name="Image7"/>
             <wp:cNvGraphicFramePr>
               <a:graphicFrameLocks xmlns:a="http://schemas.openxmlformats.org/drawingml/2006/main" noChangeAspect="1"/>
             </wp:cNvGraphicFramePr>
@@ -936,13 +909,13 @@
               <a:graphicData uri="http://schemas.openxmlformats.org/drawingml/2006/picture">
                 <pic:pic xmlns:pic="http://schemas.openxmlformats.org/drawingml/2006/picture">
                   <pic:nvPicPr>
-                    <pic:cNvPr id="8" name="Image7" descr=""/>
+                    <pic:cNvPr id="8" name="Image7"/>
                     <pic:cNvPicPr>
                       <a:picLocks noChangeAspect="1" noChangeArrowheads="1"/>
                     </pic:cNvPicPr>
                   </pic:nvPicPr>
                   <pic:blipFill>
-                    <a:blip r:embed="rId9"/>
+                    <a:blip r:embed="rId14"/>
                     <a:stretch>
                       <a:fillRect/>
                     </a:stretch>
@@ -965,32 +938,24 @@
     </w:p>
     <w:p>
       <w:pPr>
-        <w:pStyle w:val="Normal"/>
         <w:rPr>
           <w:sz w:val="32"/>
           <w:szCs w:val="32"/>
         </w:rPr>
       </w:pPr>
       <w:r>
-        <w:rPr>
-          <w:sz w:val="32"/>
-          <w:szCs w:val="32"/>
-        </w:rPr>
-      </w:r>
-      <w:r>
         <w:br w:type="page"/>
       </w:r>
     </w:p>
     <w:p>
       <w:pPr>
         <w:pStyle w:val="Heading2"/>
-        <w:keepNext w:val="false"/>
-        <w:keepLines w:val="false"/>
+        <w:keepNext w:val="0"/>
+        <w:keepLines w:val="0"/>
         <w:spacing w:before="240" w:after="40"/>
-        <w:rPr/>
-      </w:pPr>
-      <w:r>
-        <w:rPr/>
+      </w:pPr>
+      <w:r>
+        <w:lastRenderedPageBreak/>
         <w:t>Task 3: Predicting Produce Sales</w:t>
       </w:r>
     </w:p>
@@ -1001,12 +966,39 @@
           <w:ilvl w:val="3"/>
           <w:numId w:val="2"/>
         </w:numPr>
-        <w:ind w:left="284" w:hanging="360"/>
-        <w:rPr/>
-      </w:pPr>
-      <w:r>
-        <w:rPr/>
-        <w:t xml:space="preserve">What type of ETS or ARIMA model did you use for each forecast? Use ETS(a,m,n) or ARIMA(ar, i, ma) notation. How did you come to that decision? </w:t>
+        <w:ind w:left="284"/>
+      </w:pPr>
+      <w:r>
+        <w:t xml:space="preserve">What type of ETS or ARIMA model did you use for each forecast? Use </w:t>
+      </w:r>
+      <w:proofErr w:type="gramStart"/>
+      <w:r>
+        <w:t>ETS(</w:t>
+      </w:r>
+      <w:proofErr w:type="spellStart"/>
+      <w:proofErr w:type="gramEnd"/>
+      <w:r>
+        <w:t>a,m,n</w:t>
+      </w:r>
+      <w:proofErr w:type="spellEnd"/>
+      <w:r>
+        <w:t>) or ARIMA(</w:t>
+      </w:r>
+      <w:proofErr w:type="spellStart"/>
+      <w:r>
+        <w:t>ar</w:t>
+      </w:r>
+      <w:proofErr w:type="spellEnd"/>
+      <w:r>
+        <w:t xml:space="preserve">, </w:t>
+      </w:r>
+      <w:proofErr w:type="spellStart"/>
+      <w:r>
+        <w:t>i</w:t>
+      </w:r>
+      <w:proofErr w:type="spellEnd"/>
+      <w:r>
+        <w:t xml:space="preserve">, ma) notation. How did you come to that decision? </w:t>
       </w:r>
     </w:p>
     <w:p>
@@ -1016,37 +1008,28 @@
           <w:ilvl w:val="0"/>
           <w:numId w:val="3"/>
         </w:numPr>
-        <w:rPr/>
-      </w:pPr>
-      <w:r>
-        <w:rPr/>
+      </w:pPr>
+      <w:r>
         <w:t>I use ETS(A,M,M) with damped trend due to lower RMSE error</w:t>
       </w:r>
     </w:p>
     <w:p>
       <w:pPr>
         <w:pStyle w:val="ListParagraph"/>
-        <w:numPr>
-          <w:ilvl w:val="0"/>
-          <w:numId w:val="0"/>
-        </w:numPr>
-        <w:ind w:left="2160" w:hanging="0"/>
-        <w:rPr/>
-      </w:pPr>
-      <w:r>
-        <w:rPr/>
-      </w:r>
-    </w:p>
-    <w:p>
-      <w:pPr>
-        <w:pStyle w:val="ListParagraph"/>
-        <w:ind w:left="1440" w:hanging="0"/>
-        <w:rPr/>
-      </w:pPr>
-      <w:r>
-        <w:rPr/>
+        <w:ind w:left="2160"/>
+      </w:pPr>
+    </w:p>
+    <w:p>
+      <w:pPr>
+        <w:pStyle w:val="ListParagraph"/>
+        <w:ind w:left="1440"/>
+      </w:pPr>
+      <w:r>
+        <w:rPr>
+          <w:noProof/>
+        </w:rPr>
         <w:drawing>
-          <wp:anchor behindDoc="0" distT="0" distB="0" distL="0" distR="0" simplePos="0" locked="0" layoutInCell="0" allowOverlap="1" relativeHeight="10">
+          <wp:anchor distT="0" distB="0" distL="0" distR="0" simplePos="0" relativeHeight="10" behindDoc="0" locked="0" layoutInCell="0" allowOverlap="1">
             <wp:simplePos x="0" y="0"/>
             <wp:positionH relativeFrom="column">
               <wp:align>center</wp:align>
@@ -1057,7 +1040,7 @@
             <wp:extent cx="3600450" cy="1857375"/>
             <wp:effectExtent l="0" t="0" r="0" b="0"/>
             <wp:wrapTopAndBottom/>
-            <wp:docPr id="9" name="Image8" descr=""/>
+            <wp:docPr id="9" name="Image8"/>
             <wp:cNvGraphicFramePr>
               <a:graphicFrameLocks xmlns:a="http://schemas.openxmlformats.org/drawingml/2006/main" noChangeAspect="1"/>
             </wp:cNvGraphicFramePr>
@@ -1065,13 +1048,13 @@
               <a:graphicData uri="http://schemas.openxmlformats.org/drawingml/2006/picture">
                 <pic:pic xmlns:pic="http://schemas.openxmlformats.org/drawingml/2006/picture">
                   <pic:nvPicPr>
-                    <pic:cNvPr id="9" name="Image8" descr=""/>
+                    <pic:cNvPr id="9" name="Image8"/>
                     <pic:cNvPicPr>
                       <a:picLocks noChangeAspect="1" noChangeArrowheads="1"/>
                     </pic:cNvPicPr>
                   </pic:nvPicPr>
                   <pic:blipFill>
-                    <a:blip r:embed="rId10"/>
+                    <a:blip r:embed="rId15"/>
                     <a:stretch>
                       <a:fillRect/>
                     </a:stretch>
@@ -1099,37 +1082,31 @@
           <w:ilvl w:val="0"/>
           <w:numId w:val="3"/>
         </w:numPr>
-        <w:rPr/>
-      </w:pPr>
-      <w:r>
-        <w:rPr/>
-        <w:t>I use ARIMA(0,0,2) with constant trend due to lower RMSE error</w:t>
-      </w:r>
-    </w:p>
-    <w:p>
-      <w:pPr>
-        <w:pStyle w:val="ListParagraph"/>
-        <w:numPr>
-          <w:ilvl w:val="0"/>
-          <w:numId w:val="0"/>
-        </w:numPr>
-        <w:ind w:left="1440" w:hanging="0"/>
-        <w:rPr/>
-      </w:pPr>
-      <w:r>
-        <w:rPr/>
-      </w:r>
-    </w:p>
-    <w:p>
-      <w:pPr>
-        <w:pStyle w:val="ListParagraph"/>
-        <w:ind w:left="1440" w:hanging="0"/>
-        <w:rPr/>
-      </w:pPr>
-      <w:r>
-        <w:rPr/>
+      </w:pPr>
+      <w:r>
+        <w:t>I use</w:t>
+      </w:r>
+      <w:r>
+        <w:t xml:space="preserve"> ARIMA(0,0,2) with constant trend due to lower RMSE error</w:t>
+      </w:r>
+    </w:p>
+    <w:p>
+      <w:pPr>
+        <w:pStyle w:val="ListParagraph"/>
+        <w:ind w:left="1440"/>
+      </w:pPr>
+    </w:p>
+    <w:p>
+      <w:pPr>
+        <w:pStyle w:val="ListParagraph"/>
+        <w:ind w:left="1440"/>
+      </w:pPr>
+      <w:r>
+        <w:rPr>
+          <w:noProof/>
+        </w:rPr>
         <w:drawing>
-          <wp:anchor behindDoc="0" distT="0" distB="0" distL="0" distR="0" simplePos="0" locked="0" layoutInCell="0" allowOverlap="1" relativeHeight="11">
+          <wp:anchor distT="0" distB="0" distL="0" distR="0" simplePos="0" relativeHeight="11" behindDoc="0" locked="0" layoutInCell="0" allowOverlap="1">
             <wp:simplePos x="0" y="0"/>
             <wp:positionH relativeFrom="column">
               <wp:align>center</wp:align>
@@ -1140,7 +1117,7 @@
             <wp:extent cx="2895600" cy="1800225"/>
             <wp:effectExtent l="0" t="0" r="0" b="0"/>
             <wp:wrapSquare wrapText="largest"/>
-            <wp:docPr id="10" name="Image9" descr=""/>
+            <wp:docPr id="10" name="Image9"/>
             <wp:cNvGraphicFramePr>
               <a:graphicFrameLocks xmlns:a="http://schemas.openxmlformats.org/drawingml/2006/main" noChangeAspect="1"/>
             </wp:cNvGraphicFramePr>
@@ -1148,13 +1125,13 @@
               <a:graphicData uri="http://schemas.openxmlformats.org/drawingml/2006/picture">
                 <pic:pic xmlns:pic="http://schemas.openxmlformats.org/drawingml/2006/picture">
                   <pic:nvPicPr>
-                    <pic:cNvPr id="10" name="Image9" descr=""/>
+                    <pic:cNvPr id="10" name="Image9"/>
                     <pic:cNvPicPr>
                       <a:picLocks noChangeAspect="1" noChangeArrowheads="1"/>
                     </pic:cNvPicPr>
                   </pic:nvPicPr>
                   <pic:blipFill>
-                    <a:blip r:embed="rId11"/>
+                    <a:blip r:embed="rId16"/>
                     <a:stretch>
                       <a:fillRect/>
                     </a:stretch>
@@ -1178,19 +1155,7 @@
     <w:p>
       <w:pPr>
         <w:pStyle w:val="ListParagraph"/>
-        <w:widowControl/>
-        <w:numPr>
-          <w:ilvl w:val="0"/>
-          <w:numId w:val="0"/>
-        </w:numPr>
-        <w:spacing w:lineRule="auto" w:line="276"/>
-        <w:ind w:left="720" w:hanging="0"/>
-        <w:jc w:val="left"/>
-        <w:rPr/>
-      </w:pPr>
-      <w:r>
-        <w:rPr/>
-      </w:r>
+      </w:pPr>
       <w:r>
         <w:br w:type="page"/>
       </w:r>
@@ -1202,42 +1167,30 @@
           <w:ilvl w:val="0"/>
           <w:numId w:val="3"/>
         </w:numPr>
-        <w:rPr/>
-      </w:pPr>
-      <w:r>
-        <w:rPr/>
+      </w:pPr>
+      <w:r>
+        <w:lastRenderedPageBreak/>
         <w:t>Holdout sample forecast</w:t>
       </w:r>
     </w:p>
     <w:p>
       <w:pPr>
         <w:pStyle w:val="ListParagraph"/>
-        <w:rPr/>
-      </w:pPr>
-      <w:r>
-        <w:rPr/>
-      </w:r>
-    </w:p>
-    <w:p>
-      <w:pPr>
-        <w:pStyle w:val="ListParagraph"/>
-        <w:rPr/>
-      </w:pPr>
-      <w:r>
-        <w:rPr/>
+      </w:pPr>
+    </w:p>
+    <w:p>
+      <w:pPr>
+        <w:pStyle w:val="ListParagraph"/>
+      </w:pPr>
+      <w:r>
+        <w:rPr>
+          <w:noProof/>
+        </w:rPr>
         <w:drawing>
-          <wp:anchor behindDoc="0" distT="0" distB="0" distL="0" distR="0" simplePos="0" locked="0" layoutInCell="0" allowOverlap="1" relativeHeight="12">
-            <wp:simplePos x="0" y="0"/>
-            <wp:positionH relativeFrom="column">
-              <wp:align>center</wp:align>
-            </wp:positionH>
-            <wp:positionV relativeFrom="paragraph">
-              <wp:posOffset>635</wp:posOffset>
-            </wp:positionV>
+          <wp:inline distT="0" distB="0" distL="0" distR="0">
             <wp:extent cx="5486400" cy="2834640"/>
-            <wp:effectExtent l="0" t="0" r="0" b="0"/>
-            <wp:wrapSquare wrapText="largest"/>
-            <wp:docPr id="11" name="Image10" descr=""/>
+            <wp:effectExtent l="0" t="0" r="0" b="3810"/>
+            <wp:docPr id="11" name="Image10"/>
             <wp:cNvGraphicFramePr>
               <a:graphicFrameLocks xmlns:a="http://schemas.openxmlformats.org/drawingml/2006/main" noChangeAspect="1"/>
             </wp:cNvGraphicFramePr>
@@ -1245,13 +1198,19 @@
               <a:graphicData uri="http://schemas.openxmlformats.org/drawingml/2006/picture">
                 <pic:pic xmlns:pic="http://schemas.openxmlformats.org/drawingml/2006/picture">
                   <pic:nvPicPr>
-                    <pic:cNvPr id="11" name="Image10" descr=""/>
+                    <pic:cNvPr id="11" name="Image10"/>
                     <pic:cNvPicPr>
                       <a:picLocks noChangeAspect="1" noChangeArrowheads="1"/>
                     </pic:cNvPicPr>
                   </pic:nvPicPr>
                   <pic:blipFill>
-                    <a:blip r:embed="rId12"/>
+                    <a:blip r:embed="rId17">
+                      <a:extLst>
+                        <a:ext uri="{28A0092B-C50C-407E-A947-70E740481C1C}">
+                          <a14:useLocalDpi xmlns:a14="http://schemas.microsoft.com/office/drawing/2010/main" val="0"/>
+                        </a:ext>
+                      </a:extLst>
+                    </a:blip>
                     <a:stretch>
                       <a:fillRect/>
                     </a:stretch>
@@ -1268,9 +1227,16 @@
                 </pic:pic>
               </a:graphicData>
             </a:graphic>
-          </wp:anchor>
+          </wp:inline>
         </w:drawing>
       </w:r>
+    </w:p>
+    <w:p>
+      <w:pPr>
+        <w:pStyle w:val="ListParagraph"/>
+      </w:pPr>
+      <w:bookmarkStart w:id="1" w:name="_GoBack"/>
+      <w:bookmarkEnd w:id="1"/>
     </w:p>
     <w:p>
       <w:pPr>
@@ -1279,39 +1245,17 @@
           <w:ilvl w:val="0"/>
           <w:numId w:val="3"/>
         </w:numPr>
-        <w:rPr/>
-      </w:pPr>
-      <w:r>
-        <w:rPr/>
+      </w:pPr>
+      <w:r>
         <w:t>I will chose ARIMA Model to forecast 2016 sales due to lower error in holdout sample</w:t>
       </w:r>
     </w:p>
-    <w:p>
-      <w:pPr>
-        <w:pStyle w:val="Normal"/>
-        <w:rPr/>
-      </w:pPr>
-      <w:r>
-        <w:rPr/>
-      </w:r>
-    </w:p>
-    <w:p>
-      <w:pPr>
-        <w:pStyle w:val="ListParagraph"/>
-        <w:widowControl/>
-        <w:numPr>
-          <w:ilvl w:val="0"/>
-          <w:numId w:val="0"/>
-        </w:numPr>
-        <w:suppressAutoHyphens w:val="true"/>
-        <w:spacing w:lineRule="auto" w:line="276"/>
+    <w:p/>
+    <w:p>
+      <w:pPr>
+        <w:pStyle w:val="ListParagraph"/>
         <w:ind w:left="284" w:hanging="360"/>
-        <w:jc w:val="left"/>
-        <w:rPr/>
-      </w:pPr>
-      <w:r>
-        <w:rPr/>
-      </w:r>
+      </w:pPr>
       <w:r>
         <w:br w:type="page"/>
       </w:r>
@@ -1323,15 +1267,15 @@
           <w:ilvl w:val="3"/>
           <w:numId w:val="2"/>
         </w:numPr>
-        <w:ind w:left="284" w:hanging="360"/>
-        <w:rPr/>
-      </w:pPr>
-      <w:r>
-        <w:rPr/>
-        <w:t>Please provide a table of your forecasts for existing and new stores. Also, provide visualization of your forecasts that includes historical data, existing stores forecasts, and new stores forecasts.</w:t>
-      </w:r>
-      <w:bookmarkStart w:id="1" w:name="_GoBack"/>
-      <w:bookmarkEnd w:id="1"/>
+        <w:ind w:left="284"/>
+      </w:pPr>
+      <w:r>
+        <w:lastRenderedPageBreak/>
+        <w:t xml:space="preserve">Please provide a table of your forecasts for existing and new stores. Also, </w:t>
+      </w:r>
+      <w:r>
+        <w:t>provide visualization of your forecasts that includes historical data, existing stores forecasts, and new stores forecasts.</w:t>
+      </w:r>
     </w:p>
     <w:p>
       <w:pPr>
@@ -1340,27 +1284,22 @@
           <w:ilvl w:val="0"/>
           <w:numId w:val="3"/>
         </w:numPr>
-        <w:rPr/>
-      </w:pPr>
-      <w:r>
-        <w:rPr/>
+      </w:pPr>
+      <w:r>
         <w:t>Forecasted sales</w:t>
       </w:r>
     </w:p>
     <w:p>
       <w:pPr>
         <w:pStyle w:val="ListParagraph"/>
-        <w:numPr>
-          <w:ilvl w:val="0"/>
-          <w:numId w:val="0"/>
-        </w:numPr>
-        <w:ind w:left="1440" w:hanging="0"/>
-        <w:rPr/>
-      </w:pPr>
-      <w:r>
-        <w:rPr/>
+        <w:ind w:left="1440"/>
+      </w:pPr>
+      <w:r>
+        <w:rPr>
+          <w:noProof/>
+        </w:rPr>
         <w:drawing>
-          <wp:anchor behindDoc="0" distT="0" distB="0" distL="0" distR="0" simplePos="0" locked="0" layoutInCell="0" allowOverlap="1" relativeHeight="14">
+          <wp:anchor distT="0" distB="0" distL="0" distR="0" simplePos="0" relativeHeight="14" behindDoc="0" locked="0" layoutInCell="0" allowOverlap="1">
             <wp:simplePos x="0" y="0"/>
             <wp:positionH relativeFrom="column">
               <wp:align>center</wp:align>
@@ -1371,7 +1310,7 @@
             <wp:extent cx="5734050" cy="3048000"/>
             <wp:effectExtent l="0" t="0" r="0" b="0"/>
             <wp:wrapSquare wrapText="largest"/>
-            <wp:docPr id="12" name="Image12" descr=""/>
+            <wp:docPr id="12" name="Image12"/>
             <wp:cNvGraphicFramePr>
               <a:graphicFrameLocks xmlns:a="http://schemas.openxmlformats.org/drawingml/2006/main" noChangeAspect="1"/>
             </wp:cNvGraphicFramePr>
@@ -1379,13 +1318,13 @@
               <a:graphicData uri="http://schemas.openxmlformats.org/drawingml/2006/picture">
                 <pic:pic xmlns:pic="http://schemas.openxmlformats.org/drawingml/2006/picture">
                   <pic:nvPicPr>
-                    <pic:cNvPr id="12" name="Image12" descr=""/>
+                    <pic:cNvPr id="12" name="Image12"/>
                     <pic:cNvPicPr>
                       <a:picLocks noChangeAspect="1" noChangeArrowheads="1"/>
                     </pic:cNvPicPr>
                   </pic:nvPicPr>
                   <pic:blipFill>
-                    <a:blip r:embed="rId13"/>
+                    <a:blip r:embed="rId18"/>
                     <a:stretch>
                       <a:fillRect/>
                     </a:stretch>
@@ -1413,27 +1352,22 @@
           <w:ilvl w:val="0"/>
           <w:numId w:val="3"/>
         </w:numPr>
-        <w:rPr/>
-      </w:pPr>
-      <w:r>
-        <w:rPr/>
+      </w:pPr>
+      <w:r>
         <w:t>Forecast for 2016 plot</w:t>
       </w:r>
     </w:p>
     <w:p>
       <w:pPr>
         <w:pStyle w:val="ListParagraph"/>
-        <w:numPr>
-          <w:ilvl w:val="0"/>
-          <w:numId w:val="0"/>
-        </w:numPr>
-        <w:ind w:left="1440" w:hanging="0"/>
-        <w:rPr/>
-      </w:pPr>
-      <w:r>
-        <w:rPr/>
+        <w:ind w:left="1440"/>
+      </w:pPr>
+      <w:r>
+        <w:rPr>
+          <w:noProof/>
+        </w:rPr>
         <w:drawing>
-          <wp:anchor behindDoc="0" distT="0" distB="0" distL="0" distR="0" simplePos="0" locked="0" layoutInCell="0" allowOverlap="1" relativeHeight="13">
+          <wp:anchor distT="0" distB="0" distL="0" distR="0" simplePos="0" relativeHeight="13" behindDoc="0" locked="0" layoutInCell="0" allowOverlap="1">
             <wp:simplePos x="0" y="0"/>
             <wp:positionH relativeFrom="column">
               <wp:align>center</wp:align>
@@ -1444,7 +1378,7 @@
             <wp:extent cx="5943600" cy="3589655"/>
             <wp:effectExtent l="0" t="0" r="0" b="0"/>
             <wp:wrapTopAndBottom/>
-            <wp:docPr id="13" name="Image11" descr=""/>
+            <wp:docPr id="13" name="Image11"/>
             <wp:cNvGraphicFramePr>
               <a:graphicFrameLocks xmlns:a="http://schemas.openxmlformats.org/drawingml/2006/main" noChangeAspect="1"/>
             </wp:cNvGraphicFramePr>
@@ -1452,13 +1386,13 @@
               <a:graphicData uri="http://schemas.openxmlformats.org/drawingml/2006/picture">
                 <pic:pic xmlns:pic="http://schemas.openxmlformats.org/drawingml/2006/picture">
                   <pic:nvPicPr>
-                    <pic:cNvPr id="13" name="Image11" descr=""/>
+                    <pic:cNvPr id="13" name="Image11"/>
                     <pic:cNvPicPr>
                       <a:picLocks noChangeAspect="1" noChangeArrowheads="1"/>
                     </pic:cNvPicPr>
                   </pic:nvPicPr>
                   <pic:blipFill>
-                    <a:blip r:embed="rId14"/>
+                    <a:blip r:embed="rId19"/>
                     <a:stretch>
                       <a:fillRect/>
                     </a:stretch>
@@ -1480,21 +1414,425 @@
       </w:r>
     </w:p>
     <w:sectPr>
-      <w:type w:val="nextPage"/>
       <w:pgSz w:w="12240" w:h="15840"/>
-      <w:pgMar w:left="1440" w:right="1440" w:gutter="0" w:header="0" w:top="1440" w:footer="0" w:bottom="1440"/>
-      <w:pgNumType w:start="1" w:fmt="decimal"/>
-      <w:formProt w:val="false"/>
-      <w:textDirection w:val="lrTb"/>
-      <w:docGrid w:type="default" w:linePitch="100" w:charSpace="4096"/>
+      <w:pgMar w:top="1440" w:right="1440" w:bottom="1440" w:left="1440" w:header="0" w:footer="0" w:gutter="0"/>
+      <w:pgNumType w:start="1"/>
+      <w:cols w:space="720"/>
+      <w:formProt w:val="0"/>
+      <w:docGrid w:linePitch="100" w:charSpace="4096"/>
     </w:sectPr>
   </w:body>
 </w:document>
 </file>
 
 <file path=word/numbering.xml><?xml version="1.0" encoding="utf-8"?>
-<w:numbering xmlns:w="http://schemas.openxmlformats.org/wordprocessingml/2006/main" xmlns:o="urn:schemas-microsoft-com:office:office" xmlns:r="http://schemas.openxmlformats.org/officeDocument/2006/relationships" xmlns:v="urn:schemas-microsoft-com:vml" xmlns:mc="http://schemas.openxmlformats.org/markup-compatibility/2006" xmlns:w14="http://schemas.microsoft.com/office/word/2010/wordml" mc:Ignorable="w14">
-  <w:abstractNum w:abstractNumId="1">
+<w:numbering xmlns:wpc="http://schemas.microsoft.com/office/word/2010/wordprocessingCanvas" xmlns:cx="http://schemas.microsoft.com/office/drawing/2014/chartex" xmlns:cx1="http://schemas.microsoft.com/office/drawing/2015/9/8/chartex" xmlns:mc="http://schemas.openxmlformats.org/markup-compatibility/2006" xmlns:o="urn:schemas-microsoft-com:office:office" xmlns:r="http://schemas.openxmlformats.org/officeDocument/2006/relationships" xmlns:m="http://schemas.openxmlformats.org/officeDocument/2006/math" xmlns:v="urn:schemas-microsoft-com:vml" xmlns:wp14="http://schemas.microsoft.com/office/word/2010/wordprocessingDrawing" xmlns:wp="http://schemas.openxmlformats.org/drawingml/2006/wordprocessingDrawing" xmlns:w10="urn:schemas-microsoft-com:office:word" xmlns:w="http://schemas.openxmlformats.org/wordprocessingml/2006/main" xmlns:w14="http://schemas.microsoft.com/office/word/2010/wordml" xmlns:w15="http://schemas.microsoft.com/office/word/2012/wordml" xmlns:w16se="http://schemas.microsoft.com/office/word/2015/wordml/symex" xmlns:wpg="http://schemas.microsoft.com/office/word/2010/wordprocessingGroup" xmlns:wpi="http://schemas.microsoft.com/office/word/2010/wordprocessingInk" xmlns:wne="http://schemas.microsoft.com/office/word/2006/wordml" xmlns:wps="http://schemas.microsoft.com/office/word/2010/wordprocessingShape" mc:Ignorable="w14 w15 w16se wp14">
+  <w:abstractNum w:abstractNumId="0" w15:restartNumberingAfterBreak="0">
+    <w:nsid w:val="0C2931FC"/>
+    <w:multiLevelType w:val="multilevel"/>
+    <w:tmpl w:val="B3FE8D68"/>
+    <w:lvl w:ilvl="0">
+      <w:start w:val="1"/>
+      <w:numFmt w:val="none"/>
+      <w:suff w:val="nothing"/>
+      <w:lvlText w:val=""/>
+      <w:lvlJc w:val="left"/>
+      <w:pPr>
+        <w:tabs>
+          <w:tab w:val="num" w:pos="0"/>
+        </w:tabs>
+        <w:ind w:left="0" w:firstLine="0"/>
+      </w:pPr>
+    </w:lvl>
+    <w:lvl w:ilvl="1">
+      <w:start w:val="1"/>
+      <w:numFmt w:val="none"/>
+      <w:suff w:val="nothing"/>
+      <w:lvlText w:val=""/>
+      <w:lvlJc w:val="left"/>
+      <w:pPr>
+        <w:tabs>
+          <w:tab w:val="num" w:pos="0"/>
+        </w:tabs>
+        <w:ind w:left="0" w:firstLine="0"/>
+      </w:pPr>
+    </w:lvl>
+    <w:lvl w:ilvl="2">
+      <w:start w:val="1"/>
+      <w:numFmt w:val="none"/>
+      <w:suff w:val="nothing"/>
+      <w:lvlText w:val=""/>
+      <w:lvlJc w:val="left"/>
+      <w:pPr>
+        <w:tabs>
+          <w:tab w:val="num" w:pos="0"/>
+        </w:tabs>
+        <w:ind w:left="0" w:firstLine="0"/>
+      </w:pPr>
+    </w:lvl>
+    <w:lvl w:ilvl="3">
+      <w:start w:val="1"/>
+      <w:numFmt w:val="none"/>
+      <w:suff w:val="nothing"/>
+      <w:lvlText w:val=""/>
+      <w:lvlJc w:val="left"/>
+      <w:pPr>
+        <w:tabs>
+          <w:tab w:val="num" w:pos="0"/>
+        </w:tabs>
+        <w:ind w:left="0" w:firstLine="0"/>
+      </w:pPr>
+    </w:lvl>
+    <w:lvl w:ilvl="4">
+      <w:start w:val="1"/>
+      <w:numFmt w:val="none"/>
+      <w:suff w:val="nothing"/>
+      <w:lvlText w:val=""/>
+      <w:lvlJc w:val="left"/>
+      <w:pPr>
+        <w:tabs>
+          <w:tab w:val="num" w:pos="0"/>
+        </w:tabs>
+        <w:ind w:left="0" w:firstLine="0"/>
+      </w:pPr>
+    </w:lvl>
+    <w:lvl w:ilvl="5">
+      <w:start w:val="1"/>
+      <w:numFmt w:val="none"/>
+      <w:suff w:val="nothing"/>
+      <w:lvlText w:val=""/>
+      <w:lvlJc w:val="left"/>
+      <w:pPr>
+        <w:tabs>
+          <w:tab w:val="num" w:pos="0"/>
+        </w:tabs>
+        <w:ind w:left="0" w:firstLine="0"/>
+      </w:pPr>
+    </w:lvl>
+    <w:lvl w:ilvl="6">
+      <w:start w:val="1"/>
+      <w:numFmt w:val="none"/>
+      <w:suff w:val="nothing"/>
+      <w:lvlText w:val=""/>
+      <w:lvlJc w:val="left"/>
+      <w:pPr>
+        <w:tabs>
+          <w:tab w:val="num" w:pos="0"/>
+        </w:tabs>
+        <w:ind w:left="0" w:firstLine="0"/>
+      </w:pPr>
+    </w:lvl>
+    <w:lvl w:ilvl="7">
+      <w:start w:val="1"/>
+      <w:numFmt w:val="none"/>
+      <w:suff w:val="nothing"/>
+      <w:lvlText w:val=""/>
+      <w:lvlJc w:val="left"/>
+      <w:pPr>
+        <w:tabs>
+          <w:tab w:val="num" w:pos="0"/>
+        </w:tabs>
+        <w:ind w:left="0" w:firstLine="0"/>
+      </w:pPr>
+    </w:lvl>
+    <w:lvl w:ilvl="8">
+      <w:start w:val="1"/>
+      <w:numFmt w:val="none"/>
+      <w:suff w:val="nothing"/>
+      <w:lvlText w:val=""/>
+      <w:lvlJc w:val="left"/>
+      <w:pPr>
+        <w:tabs>
+          <w:tab w:val="num" w:pos="0"/>
+        </w:tabs>
+        <w:ind w:left="0" w:firstLine="0"/>
+      </w:pPr>
+    </w:lvl>
+  </w:abstractNum>
+  <w:abstractNum w:abstractNumId="1" w15:restartNumberingAfterBreak="0">
+    <w:nsid w:val="178F0151"/>
+    <w:multiLevelType w:val="multilevel"/>
+    <w:tmpl w:val="40C4EC1A"/>
+    <w:lvl w:ilvl="0">
+      <w:start w:val="1"/>
+      <w:numFmt w:val="bullet"/>
+      <w:lvlText w:val=""/>
+      <w:lvlJc w:val="left"/>
+      <w:pPr>
+        <w:tabs>
+          <w:tab w:val="num" w:pos="0"/>
+        </w:tabs>
+        <w:ind w:left="1440" w:hanging="360"/>
+      </w:pPr>
+      <w:rPr>
+        <w:rFonts w:ascii="Wingdings" w:hAnsi="Wingdings" w:cs="Wingdings" w:hint="default"/>
+      </w:rPr>
+    </w:lvl>
+    <w:lvl w:ilvl="1">
+      <w:start w:val="1"/>
+      <w:numFmt w:val="bullet"/>
+      <w:lvlText w:val="o"/>
+      <w:lvlJc w:val="left"/>
+      <w:pPr>
+        <w:tabs>
+          <w:tab w:val="num" w:pos="0"/>
+        </w:tabs>
+        <w:ind w:left="2160" w:hanging="360"/>
+      </w:pPr>
+      <w:rPr>
+        <w:rFonts w:ascii="Courier New" w:hAnsi="Courier New" w:cs="Courier New" w:hint="default"/>
+      </w:rPr>
+    </w:lvl>
+    <w:lvl w:ilvl="2">
+      <w:start w:val="1"/>
+      <w:numFmt w:val="bullet"/>
+      <w:lvlText w:val=""/>
+      <w:lvlJc w:val="left"/>
+      <w:pPr>
+        <w:tabs>
+          <w:tab w:val="num" w:pos="0"/>
+        </w:tabs>
+        <w:ind w:left="2880" w:hanging="360"/>
+      </w:pPr>
+      <w:rPr>
+        <w:rFonts w:ascii="Wingdings" w:hAnsi="Wingdings" w:cs="Wingdings" w:hint="default"/>
+      </w:rPr>
+    </w:lvl>
+    <w:lvl w:ilvl="3">
+      <w:start w:val="1"/>
+      <w:numFmt w:val="bullet"/>
+      <w:lvlText w:val=""/>
+      <w:lvlJc w:val="left"/>
+      <w:pPr>
+        <w:tabs>
+          <w:tab w:val="num" w:pos="0"/>
+        </w:tabs>
+        <w:ind w:left="3600" w:hanging="360"/>
+      </w:pPr>
+      <w:rPr>
+        <w:rFonts w:ascii="Symbol" w:hAnsi="Symbol" w:cs="Symbol" w:hint="default"/>
+      </w:rPr>
+    </w:lvl>
+    <w:lvl w:ilvl="4">
+      <w:start w:val="1"/>
+      <w:numFmt w:val="bullet"/>
+      <w:lvlText w:val="o"/>
+      <w:lvlJc w:val="left"/>
+      <w:pPr>
+        <w:tabs>
+          <w:tab w:val="num" w:pos="0"/>
+        </w:tabs>
+        <w:ind w:left="4320" w:hanging="360"/>
+      </w:pPr>
+      <w:rPr>
+        <w:rFonts w:ascii="Courier New" w:hAnsi="Courier New" w:cs="Courier New" w:hint="default"/>
+      </w:rPr>
+    </w:lvl>
+    <w:lvl w:ilvl="5">
+      <w:start w:val="1"/>
+      <w:numFmt w:val="bullet"/>
+      <w:lvlText w:val=""/>
+      <w:lvlJc w:val="left"/>
+      <w:pPr>
+        <w:tabs>
+          <w:tab w:val="num" w:pos="0"/>
+        </w:tabs>
+        <w:ind w:left="5040" w:hanging="360"/>
+      </w:pPr>
+      <w:rPr>
+        <w:rFonts w:ascii="Wingdings" w:hAnsi="Wingdings" w:cs="Wingdings" w:hint="default"/>
+      </w:rPr>
+    </w:lvl>
+    <w:lvl w:ilvl="6">
+      <w:start w:val="1"/>
+      <w:numFmt w:val="bullet"/>
+      <w:lvlText w:val=""/>
+      <w:lvlJc w:val="left"/>
+      <w:pPr>
+        <w:tabs>
+          <w:tab w:val="num" w:pos="0"/>
+        </w:tabs>
+        <w:ind w:left="5760" w:hanging="360"/>
+      </w:pPr>
+      <w:rPr>
+        <w:rFonts w:ascii="Symbol" w:hAnsi="Symbol" w:cs="Symbol" w:hint="default"/>
+      </w:rPr>
+    </w:lvl>
+    <w:lvl w:ilvl="7">
+      <w:start w:val="1"/>
+      <w:numFmt w:val="bullet"/>
+      <w:lvlText w:val="o"/>
+      <w:lvlJc w:val="left"/>
+      <w:pPr>
+        <w:tabs>
+          <w:tab w:val="num" w:pos="0"/>
+        </w:tabs>
+        <w:ind w:left="6480" w:hanging="360"/>
+      </w:pPr>
+      <w:rPr>
+        <w:rFonts w:ascii="Courier New" w:hAnsi="Courier New" w:cs="Courier New" w:hint="default"/>
+      </w:rPr>
+    </w:lvl>
+    <w:lvl w:ilvl="8">
+      <w:start w:val="1"/>
+      <w:numFmt w:val="bullet"/>
+      <w:lvlText w:val=""/>
+      <w:lvlJc w:val="left"/>
+      <w:pPr>
+        <w:tabs>
+          <w:tab w:val="num" w:pos="0"/>
+        </w:tabs>
+        <w:ind w:left="7200" w:hanging="360"/>
+      </w:pPr>
+      <w:rPr>
+        <w:rFonts w:ascii="Wingdings" w:hAnsi="Wingdings" w:cs="Wingdings" w:hint="default"/>
+      </w:rPr>
+    </w:lvl>
+  </w:abstractNum>
+  <w:abstractNum w:abstractNumId="2" w15:restartNumberingAfterBreak="0">
+    <w:nsid w:val="20825FBC"/>
+    <w:multiLevelType w:val="multilevel"/>
+    <w:tmpl w:val="E14A7580"/>
+    <w:lvl w:ilvl="0">
+      <w:start w:val="1"/>
+      <w:numFmt w:val="bullet"/>
+      <w:lvlText w:val=""/>
+      <w:lvlJc w:val="left"/>
+      <w:pPr>
+        <w:tabs>
+          <w:tab w:val="num" w:pos="0"/>
+        </w:tabs>
+        <w:ind w:left="1440" w:hanging="360"/>
+      </w:pPr>
+      <w:rPr>
+        <w:rFonts w:ascii="Wingdings" w:hAnsi="Wingdings" w:cs="Wingdings" w:hint="default"/>
+      </w:rPr>
+    </w:lvl>
+    <w:lvl w:ilvl="1">
+      <w:start w:val="1"/>
+      <w:numFmt w:val="bullet"/>
+      <w:lvlText w:val="o"/>
+      <w:lvlJc w:val="left"/>
+      <w:pPr>
+        <w:tabs>
+          <w:tab w:val="num" w:pos="0"/>
+        </w:tabs>
+        <w:ind w:left="2160" w:hanging="360"/>
+      </w:pPr>
+      <w:rPr>
+        <w:rFonts w:ascii="Courier New" w:hAnsi="Courier New" w:cs="Courier New" w:hint="default"/>
+      </w:rPr>
+    </w:lvl>
+    <w:lvl w:ilvl="2">
+      <w:start w:val="1"/>
+      <w:numFmt w:val="bullet"/>
+      <w:lvlText w:val=""/>
+      <w:lvlJc w:val="left"/>
+      <w:pPr>
+        <w:tabs>
+          <w:tab w:val="num" w:pos="0"/>
+        </w:tabs>
+        <w:ind w:left="2880" w:hanging="360"/>
+      </w:pPr>
+      <w:rPr>
+        <w:rFonts w:ascii="Wingdings" w:hAnsi="Wingdings" w:cs="Wingdings" w:hint="default"/>
+      </w:rPr>
+    </w:lvl>
+    <w:lvl w:ilvl="3">
+      <w:start w:val="1"/>
+      <w:numFmt w:val="bullet"/>
+      <w:lvlText w:val=""/>
+      <w:lvlJc w:val="left"/>
+      <w:pPr>
+        <w:tabs>
+          <w:tab w:val="num" w:pos="0"/>
+        </w:tabs>
+        <w:ind w:left="3600" w:hanging="360"/>
+      </w:pPr>
+      <w:rPr>
+        <w:rFonts w:ascii="Symbol" w:hAnsi="Symbol" w:cs="Symbol" w:hint="default"/>
+      </w:rPr>
+    </w:lvl>
+    <w:lvl w:ilvl="4">
+      <w:start w:val="1"/>
+      <w:numFmt w:val="bullet"/>
+      <w:lvlText w:val="o"/>
+      <w:lvlJc w:val="left"/>
+      <w:pPr>
+        <w:tabs>
+          <w:tab w:val="num" w:pos="0"/>
+        </w:tabs>
+        <w:ind w:left="4320" w:hanging="360"/>
+      </w:pPr>
+      <w:rPr>
+        <w:rFonts w:ascii="Courier New" w:hAnsi="Courier New" w:cs="Courier New" w:hint="default"/>
+      </w:rPr>
+    </w:lvl>
+    <w:lvl w:ilvl="5">
+      <w:start w:val="1"/>
+      <w:numFmt w:val="bullet"/>
+      <w:lvlText w:val=""/>
+      <w:lvlJc w:val="left"/>
+      <w:pPr>
+        <w:tabs>
+          <w:tab w:val="num" w:pos="0"/>
+        </w:tabs>
+        <w:ind w:left="5040" w:hanging="360"/>
+      </w:pPr>
+      <w:rPr>
+        <w:rFonts w:ascii="Wingdings" w:hAnsi="Wingdings" w:cs="Wingdings" w:hint="default"/>
+      </w:rPr>
+    </w:lvl>
+    <w:lvl w:ilvl="6">
+      <w:start w:val="1"/>
+      <w:numFmt w:val="bullet"/>
+      <w:lvlText w:val=""/>
+      <w:lvlJc w:val="left"/>
+      <w:pPr>
+        <w:tabs>
+          <w:tab w:val="num" w:pos="0"/>
+        </w:tabs>
+        <w:ind w:left="5760" w:hanging="360"/>
+      </w:pPr>
+      <w:rPr>
+        <w:rFonts w:ascii="Symbol" w:hAnsi="Symbol" w:cs="Symbol" w:hint="default"/>
+      </w:rPr>
+    </w:lvl>
+    <w:lvl w:ilvl="7">
+      <w:start w:val="1"/>
+      <w:numFmt w:val="bullet"/>
+      <w:lvlText w:val="o"/>
+      <w:lvlJc w:val="left"/>
+      <w:pPr>
+        <w:tabs>
+          <w:tab w:val="num" w:pos="0"/>
+        </w:tabs>
+        <w:ind w:left="6480" w:hanging="360"/>
+      </w:pPr>
+      <w:rPr>
+        <w:rFonts w:ascii="Courier New" w:hAnsi="Courier New" w:cs="Courier New" w:hint="default"/>
+      </w:rPr>
+    </w:lvl>
+    <w:lvl w:ilvl="8">
+      <w:start w:val="1"/>
+      <w:numFmt w:val="bullet"/>
+      <w:lvlText w:val=""/>
+      <w:lvlJc w:val="left"/>
+      <w:pPr>
+        <w:tabs>
+          <w:tab w:val="num" w:pos="0"/>
+        </w:tabs>
+        <w:ind w:left="7200" w:hanging="360"/>
+      </w:pPr>
+      <w:rPr>
+        <w:rFonts w:ascii="Wingdings" w:hAnsi="Wingdings" w:cs="Wingdings" w:hint="default"/>
+      </w:rPr>
+    </w:lvl>
+  </w:abstractNum>
+  <w:abstractNum w:abstractNumId="3" w15:restartNumberingAfterBreak="0">
+    <w:nsid w:val="41FE676E"/>
+    <w:multiLevelType w:val="multilevel"/>
+    <w:tmpl w:val="4428277E"/>
     <w:lvl w:ilvl="0">
       <w:start w:val="1"/>
       <w:numFmt w:val="decimal"/>
@@ -1604,7 +1942,10 @@
       </w:pPr>
     </w:lvl>
   </w:abstractNum>
-  <w:abstractNum w:abstractNumId="2">
+  <w:abstractNum w:abstractNumId="4" w15:restartNumberingAfterBreak="0">
+    <w:nsid w:val="431F46D6"/>
+    <w:multiLevelType w:val="multilevel"/>
+    <w:tmpl w:val="9C8AE3AE"/>
     <w:lvl w:ilvl="0">
       <w:start w:val="1"/>
       <w:numFmt w:val="decimal"/>
@@ -1714,423 +2055,30 @@
       </w:pPr>
     </w:lvl>
   </w:abstractNum>
-  <w:abstractNum w:abstractNumId="3">
-    <w:lvl w:ilvl="0">
-      <w:start w:val="1"/>
-      <w:numFmt w:val="bullet"/>
-      <w:lvlText w:val=""/>
-      <w:lvlJc w:val="left"/>
-      <w:pPr>
-        <w:tabs>
-          <w:tab w:val="num" w:pos="0"/>
-        </w:tabs>
-        <w:ind w:left="1440" w:hanging="360"/>
-      </w:pPr>
-      <w:rPr>
-        <w:rFonts w:ascii="Wingdings" w:hAnsi="Wingdings" w:cs="Wingdings" w:hint="default"/>
-      </w:rPr>
-    </w:lvl>
-    <w:lvl w:ilvl="1">
-      <w:start w:val="1"/>
-      <w:numFmt w:val="bullet"/>
-      <w:lvlText w:val="o"/>
-      <w:lvlJc w:val="left"/>
-      <w:pPr>
-        <w:tabs>
-          <w:tab w:val="num" w:pos="0"/>
-        </w:tabs>
-        <w:ind w:left="2160" w:hanging="360"/>
-      </w:pPr>
-      <w:rPr>
-        <w:rFonts w:ascii="Courier New" w:hAnsi="Courier New" w:cs="Courier New" w:hint="default"/>
-      </w:rPr>
-    </w:lvl>
-    <w:lvl w:ilvl="2">
-      <w:start w:val="1"/>
-      <w:numFmt w:val="bullet"/>
-      <w:lvlText w:val=""/>
-      <w:lvlJc w:val="left"/>
-      <w:pPr>
-        <w:tabs>
-          <w:tab w:val="num" w:pos="0"/>
-        </w:tabs>
-        <w:ind w:left="2880" w:hanging="360"/>
-      </w:pPr>
-      <w:rPr>
-        <w:rFonts w:ascii="Wingdings" w:hAnsi="Wingdings" w:cs="Wingdings" w:hint="default"/>
-      </w:rPr>
-    </w:lvl>
-    <w:lvl w:ilvl="3">
-      <w:start w:val="1"/>
-      <w:numFmt w:val="bullet"/>
-      <w:lvlText w:val=""/>
-      <w:lvlJc w:val="left"/>
-      <w:pPr>
-        <w:tabs>
-          <w:tab w:val="num" w:pos="0"/>
-        </w:tabs>
-        <w:ind w:left="3600" w:hanging="360"/>
-      </w:pPr>
-      <w:rPr>
-        <w:rFonts w:ascii="Symbol" w:hAnsi="Symbol" w:cs="Symbol" w:hint="default"/>
-      </w:rPr>
-    </w:lvl>
-    <w:lvl w:ilvl="4">
-      <w:start w:val="1"/>
-      <w:numFmt w:val="bullet"/>
-      <w:lvlText w:val="o"/>
-      <w:lvlJc w:val="left"/>
-      <w:pPr>
-        <w:tabs>
-          <w:tab w:val="num" w:pos="0"/>
-        </w:tabs>
-        <w:ind w:left="4320" w:hanging="360"/>
-      </w:pPr>
-      <w:rPr>
-        <w:rFonts w:ascii="Courier New" w:hAnsi="Courier New" w:cs="Courier New" w:hint="default"/>
-      </w:rPr>
-    </w:lvl>
-    <w:lvl w:ilvl="5">
-      <w:start w:val="1"/>
-      <w:numFmt w:val="bullet"/>
-      <w:lvlText w:val=""/>
-      <w:lvlJc w:val="left"/>
-      <w:pPr>
-        <w:tabs>
-          <w:tab w:val="num" w:pos="0"/>
-        </w:tabs>
-        <w:ind w:left="5040" w:hanging="360"/>
-      </w:pPr>
-      <w:rPr>
-        <w:rFonts w:ascii="Wingdings" w:hAnsi="Wingdings" w:cs="Wingdings" w:hint="default"/>
-      </w:rPr>
-    </w:lvl>
-    <w:lvl w:ilvl="6">
-      <w:start w:val="1"/>
-      <w:numFmt w:val="bullet"/>
-      <w:lvlText w:val=""/>
-      <w:lvlJc w:val="left"/>
-      <w:pPr>
-        <w:tabs>
-          <w:tab w:val="num" w:pos="0"/>
-        </w:tabs>
-        <w:ind w:left="5760" w:hanging="360"/>
-      </w:pPr>
-      <w:rPr>
-        <w:rFonts w:ascii="Symbol" w:hAnsi="Symbol" w:cs="Symbol" w:hint="default"/>
-      </w:rPr>
-    </w:lvl>
-    <w:lvl w:ilvl="7">
-      <w:start w:val="1"/>
-      <w:numFmt w:val="bullet"/>
-      <w:lvlText w:val="o"/>
-      <w:lvlJc w:val="left"/>
-      <w:pPr>
-        <w:tabs>
-          <w:tab w:val="num" w:pos="0"/>
-        </w:tabs>
-        <w:ind w:left="6480" w:hanging="360"/>
-      </w:pPr>
-      <w:rPr>
-        <w:rFonts w:ascii="Courier New" w:hAnsi="Courier New" w:cs="Courier New" w:hint="default"/>
-      </w:rPr>
-    </w:lvl>
-    <w:lvl w:ilvl="8">
-      <w:start w:val="1"/>
-      <w:numFmt w:val="bullet"/>
-      <w:lvlText w:val=""/>
-      <w:lvlJc w:val="left"/>
-      <w:pPr>
-        <w:tabs>
-          <w:tab w:val="num" w:pos="0"/>
-        </w:tabs>
-        <w:ind w:left="7200" w:hanging="360"/>
-      </w:pPr>
-      <w:rPr>
-        <w:rFonts w:ascii="Wingdings" w:hAnsi="Wingdings" w:cs="Wingdings" w:hint="default"/>
-      </w:rPr>
-    </w:lvl>
-  </w:abstractNum>
-  <w:abstractNum w:abstractNumId="4">
-    <w:lvl w:ilvl="0">
-      <w:start w:val="1"/>
-      <w:numFmt w:val="bullet"/>
-      <w:lvlText w:val=""/>
-      <w:lvlJc w:val="left"/>
-      <w:pPr>
-        <w:tabs>
-          <w:tab w:val="num" w:pos="0"/>
-        </w:tabs>
-        <w:ind w:left="1440" w:hanging="360"/>
-      </w:pPr>
-      <w:rPr>
-        <w:rFonts w:ascii="Wingdings" w:hAnsi="Wingdings" w:cs="Wingdings" w:hint="default"/>
-      </w:rPr>
-    </w:lvl>
-    <w:lvl w:ilvl="1">
-      <w:start w:val="1"/>
-      <w:numFmt w:val="bullet"/>
-      <w:lvlText w:val="o"/>
-      <w:lvlJc w:val="left"/>
-      <w:pPr>
-        <w:tabs>
-          <w:tab w:val="num" w:pos="0"/>
-        </w:tabs>
-        <w:ind w:left="2160" w:hanging="360"/>
-      </w:pPr>
-      <w:rPr>
-        <w:rFonts w:ascii="Courier New" w:hAnsi="Courier New" w:cs="Courier New" w:hint="default"/>
-      </w:rPr>
-    </w:lvl>
-    <w:lvl w:ilvl="2">
-      <w:start w:val="1"/>
-      <w:numFmt w:val="bullet"/>
-      <w:lvlText w:val=""/>
-      <w:lvlJc w:val="left"/>
-      <w:pPr>
-        <w:tabs>
-          <w:tab w:val="num" w:pos="0"/>
-        </w:tabs>
-        <w:ind w:left="2880" w:hanging="360"/>
-      </w:pPr>
-      <w:rPr>
-        <w:rFonts w:ascii="Wingdings" w:hAnsi="Wingdings" w:cs="Wingdings" w:hint="default"/>
-      </w:rPr>
-    </w:lvl>
-    <w:lvl w:ilvl="3">
-      <w:start w:val="1"/>
-      <w:numFmt w:val="bullet"/>
-      <w:lvlText w:val=""/>
-      <w:lvlJc w:val="left"/>
-      <w:pPr>
-        <w:tabs>
-          <w:tab w:val="num" w:pos="0"/>
-        </w:tabs>
-        <w:ind w:left="3600" w:hanging="360"/>
-      </w:pPr>
-      <w:rPr>
-        <w:rFonts w:ascii="Symbol" w:hAnsi="Symbol" w:cs="Symbol" w:hint="default"/>
-      </w:rPr>
-    </w:lvl>
-    <w:lvl w:ilvl="4">
-      <w:start w:val="1"/>
-      <w:numFmt w:val="bullet"/>
-      <w:lvlText w:val="o"/>
-      <w:lvlJc w:val="left"/>
-      <w:pPr>
-        <w:tabs>
-          <w:tab w:val="num" w:pos="0"/>
-        </w:tabs>
-        <w:ind w:left="4320" w:hanging="360"/>
-      </w:pPr>
-      <w:rPr>
-        <w:rFonts w:ascii="Courier New" w:hAnsi="Courier New" w:cs="Courier New" w:hint="default"/>
-      </w:rPr>
-    </w:lvl>
-    <w:lvl w:ilvl="5">
-      <w:start w:val="1"/>
-      <w:numFmt w:val="bullet"/>
-      <w:lvlText w:val=""/>
-      <w:lvlJc w:val="left"/>
-      <w:pPr>
-        <w:tabs>
-          <w:tab w:val="num" w:pos="0"/>
-        </w:tabs>
-        <w:ind w:left="5040" w:hanging="360"/>
-      </w:pPr>
-      <w:rPr>
-        <w:rFonts w:ascii="Wingdings" w:hAnsi="Wingdings" w:cs="Wingdings" w:hint="default"/>
-      </w:rPr>
-    </w:lvl>
-    <w:lvl w:ilvl="6">
-      <w:start w:val="1"/>
-      <w:numFmt w:val="bullet"/>
-      <w:lvlText w:val=""/>
-      <w:lvlJc w:val="left"/>
-      <w:pPr>
-        <w:tabs>
-          <w:tab w:val="num" w:pos="0"/>
-        </w:tabs>
-        <w:ind w:left="5760" w:hanging="360"/>
-      </w:pPr>
-      <w:rPr>
-        <w:rFonts w:ascii="Symbol" w:hAnsi="Symbol" w:cs="Symbol" w:hint="default"/>
-      </w:rPr>
-    </w:lvl>
-    <w:lvl w:ilvl="7">
-      <w:start w:val="1"/>
-      <w:numFmt w:val="bullet"/>
-      <w:lvlText w:val="o"/>
-      <w:lvlJc w:val="left"/>
-      <w:pPr>
-        <w:tabs>
-          <w:tab w:val="num" w:pos="0"/>
-        </w:tabs>
-        <w:ind w:left="6480" w:hanging="360"/>
-      </w:pPr>
-      <w:rPr>
-        <w:rFonts w:ascii="Courier New" w:hAnsi="Courier New" w:cs="Courier New" w:hint="default"/>
-      </w:rPr>
-    </w:lvl>
-    <w:lvl w:ilvl="8">
-      <w:start w:val="1"/>
-      <w:numFmt w:val="bullet"/>
-      <w:lvlText w:val=""/>
-      <w:lvlJc w:val="left"/>
-      <w:pPr>
-        <w:tabs>
-          <w:tab w:val="num" w:pos="0"/>
-        </w:tabs>
-        <w:ind w:left="7200" w:hanging="360"/>
-      </w:pPr>
-      <w:rPr>
-        <w:rFonts w:ascii="Wingdings" w:hAnsi="Wingdings" w:cs="Wingdings" w:hint="default"/>
-      </w:rPr>
-    </w:lvl>
-  </w:abstractNum>
-  <w:abstractNum w:abstractNumId="5">
-    <w:lvl w:ilvl="0">
-      <w:start w:val="1"/>
-      <w:numFmt w:val="none"/>
-      <w:suff w:val="nothing"/>
-      <w:lvlText w:val=""/>
-      <w:lvlJc w:val="left"/>
-      <w:pPr>
-        <w:tabs>
-          <w:tab w:val="num" w:pos="0"/>
-        </w:tabs>
-        <w:ind w:left="0" w:hanging="0"/>
-      </w:pPr>
-    </w:lvl>
-    <w:lvl w:ilvl="1">
-      <w:start w:val="1"/>
-      <w:numFmt w:val="none"/>
-      <w:suff w:val="nothing"/>
-      <w:lvlText w:val=""/>
-      <w:lvlJc w:val="left"/>
-      <w:pPr>
-        <w:tabs>
-          <w:tab w:val="num" w:pos="0"/>
-        </w:tabs>
-        <w:ind w:left="0" w:hanging="0"/>
-      </w:pPr>
-    </w:lvl>
-    <w:lvl w:ilvl="2">
-      <w:start w:val="1"/>
-      <w:numFmt w:val="none"/>
-      <w:suff w:val="nothing"/>
-      <w:lvlText w:val=""/>
-      <w:lvlJc w:val="left"/>
-      <w:pPr>
-        <w:tabs>
-          <w:tab w:val="num" w:pos="0"/>
-        </w:tabs>
-        <w:ind w:left="0" w:hanging="0"/>
-      </w:pPr>
-    </w:lvl>
-    <w:lvl w:ilvl="3">
-      <w:start w:val="1"/>
-      <w:numFmt w:val="none"/>
-      <w:suff w:val="nothing"/>
-      <w:lvlText w:val=""/>
-      <w:lvlJc w:val="left"/>
-      <w:pPr>
-        <w:tabs>
-          <w:tab w:val="num" w:pos="0"/>
-        </w:tabs>
-        <w:ind w:left="0" w:hanging="0"/>
-      </w:pPr>
-    </w:lvl>
-    <w:lvl w:ilvl="4">
-      <w:start w:val="1"/>
-      <w:numFmt w:val="none"/>
-      <w:suff w:val="nothing"/>
-      <w:lvlText w:val=""/>
-      <w:lvlJc w:val="left"/>
-      <w:pPr>
-        <w:tabs>
-          <w:tab w:val="num" w:pos="0"/>
-        </w:tabs>
-        <w:ind w:left="0" w:hanging="0"/>
-      </w:pPr>
-    </w:lvl>
-    <w:lvl w:ilvl="5">
-      <w:start w:val="1"/>
-      <w:numFmt w:val="none"/>
-      <w:suff w:val="nothing"/>
-      <w:lvlText w:val=""/>
-      <w:lvlJc w:val="left"/>
-      <w:pPr>
-        <w:tabs>
-          <w:tab w:val="num" w:pos="0"/>
-        </w:tabs>
-        <w:ind w:left="0" w:hanging="0"/>
-      </w:pPr>
-    </w:lvl>
-    <w:lvl w:ilvl="6">
-      <w:start w:val="1"/>
-      <w:numFmt w:val="none"/>
-      <w:suff w:val="nothing"/>
-      <w:lvlText w:val=""/>
-      <w:lvlJc w:val="left"/>
-      <w:pPr>
-        <w:tabs>
-          <w:tab w:val="num" w:pos="0"/>
-        </w:tabs>
-        <w:ind w:left="0" w:hanging="0"/>
-      </w:pPr>
-    </w:lvl>
-    <w:lvl w:ilvl="7">
-      <w:start w:val="1"/>
-      <w:numFmt w:val="none"/>
-      <w:suff w:val="nothing"/>
-      <w:lvlText w:val=""/>
-      <w:lvlJc w:val="left"/>
-      <w:pPr>
-        <w:tabs>
-          <w:tab w:val="num" w:pos="0"/>
-        </w:tabs>
-        <w:ind w:left="0" w:hanging="0"/>
-      </w:pPr>
-    </w:lvl>
-    <w:lvl w:ilvl="8">
-      <w:start w:val="1"/>
-      <w:numFmt w:val="none"/>
-      <w:suff w:val="nothing"/>
-      <w:lvlText w:val=""/>
-      <w:lvlJc w:val="left"/>
-      <w:pPr>
-        <w:tabs>
-          <w:tab w:val="num" w:pos="0"/>
-        </w:tabs>
-        <w:ind w:left="0" w:hanging="0"/>
-      </w:pPr>
-    </w:lvl>
-  </w:abstractNum>
   <w:num w:numId="1">
+    <w:abstractNumId w:val="3"/>
+  </w:num>
+  <w:num w:numId="2">
+    <w:abstractNumId w:val="4"/>
+  </w:num>
+  <w:num w:numId="3">
     <w:abstractNumId w:val="1"/>
   </w:num>
-  <w:num w:numId="2">
+  <w:num w:numId="4">
     <w:abstractNumId w:val="2"/>
   </w:num>
-  <w:num w:numId="3">
-    <w:abstractNumId w:val="3"/>
-  </w:num>
-  <w:num w:numId="4">
-    <w:abstractNumId w:val="4"/>
-  </w:num>
   <w:num w:numId="5">
-    <w:abstractNumId w:val="5"/>
+    <w:abstractNumId w:val="0"/>
   </w:num>
 </w:numbering>
 </file>
 
 <file path=word/styles.xml><?xml version="1.0" encoding="utf-8"?>
-<w:styles xmlns:w="http://schemas.openxmlformats.org/wordprocessingml/2006/main" xmlns:w14="http://schemas.microsoft.com/office/word/2010/wordml" xmlns:mc="http://schemas.openxmlformats.org/markup-compatibility/2006" mc:Ignorable="w14">
+<w:styles xmlns:mc="http://schemas.openxmlformats.org/markup-compatibility/2006" xmlns:r="http://schemas.openxmlformats.org/officeDocument/2006/relationships" xmlns:w="http://schemas.openxmlformats.org/wordprocessingml/2006/main" xmlns:w14="http://schemas.microsoft.com/office/word/2010/wordml" xmlns:w15="http://schemas.microsoft.com/office/word/2012/wordml" xmlns:w16se="http://schemas.microsoft.com/office/word/2015/wordml/symex" mc:Ignorable="w14 w15 w16se">
   <w:docDefaults>
     <w:rPrDefault>
       <w:rPr>
-        <w:rFonts w:ascii="Arial" w:hAnsi="Arial" w:eastAsia="Arial" w:cs="Arial"/>
+        <w:rFonts w:ascii="Arial" w:eastAsia="Arial" w:hAnsi="Arial" w:cs="Arial"/>
         <w:color w:val="000000"/>
         <w:sz w:val="22"/>
         <w:szCs w:val="22"/>
@@ -2139,21 +2087,21 @@
     </w:rPrDefault>
     <w:pPrDefault>
       <w:pPr>
-        <w:suppressAutoHyphens w:val="true"/>
+        <w:suppressAutoHyphens/>
       </w:pPr>
     </w:pPrDefault>
   </w:docDefaults>
   <w:latentStyles w:defLockedState="0" w:defUIPriority="99" w:defSemiHidden="0" w:defUnhideWhenUsed="0" w:defQFormat="0" w:count="371">
     <w:lsdException w:name="Normal" w:uiPriority="0" w:qFormat="1"/>
     <w:lsdException w:name="heading 1" w:uiPriority="9" w:qFormat="1"/>
-    <w:lsdException w:name="heading 2" w:uiPriority="9" w:semiHidden="1" w:unhideWhenUsed="1" w:qFormat="1"/>
-    <w:lsdException w:name="heading 3" w:uiPriority="9" w:semiHidden="1" w:unhideWhenUsed="1" w:qFormat="1"/>
-    <w:lsdException w:name="heading 4" w:uiPriority="9" w:semiHidden="1" w:unhideWhenUsed="1" w:qFormat="1"/>
-    <w:lsdException w:name="heading 5" w:uiPriority="9" w:semiHidden="1" w:unhideWhenUsed="1" w:qFormat="1"/>
-    <w:lsdException w:name="heading 6" w:uiPriority="9" w:semiHidden="1" w:unhideWhenUsed="1" w:qFormat="1"/>
-    <w:lsdException w:name="heading 7" w:uiPriority="9" w:semiHidden="1" w:unhideWhenUsed="1" w:qFormat="1"/>
-    <w:lsdException w:name="heading 8" w:uiPriority="9" w:semiHidden="1" w:unhideWhenUsed="1" w:qFormat="1"/>
-    <w:lsdException w:name="heading 9" w:uiPriority="9" w:semiHidden="1" w:unhideWhenUsed="1" w:qFormat="1"/>
+    <w:lsdException w:name="heading 2" w:semiHidden="1" w:uiPriority="9" w:unhideWhenUsed="1" w:qFormat="1"/>
+    <w:lsdException w:name="heading 3" w:semiHidden="1" w:uiPriority="9" w:unhideWhenUsed="1" w:qFormat="1"/>
+    <w:lsdException w:name="heading 4" w:semiHidden="1" w:uiPriority="9" w:unhideWhenUsed="1" w:qFormat="1"/>
+    <w:lsdException w:name="heading 5" w:semiHidden="1" w:uiPriority="9" w:unhideWhenUsed="1" w:qFormat="1"/>
+    <w:lsdException w:name="heading 6" w:semiHidden="1" w:uiPriority="9" w:unhideWhenUsed="1" w:qFormat="1"/>
+    <w:lsdException w:name="heading 7" w:semiHidden="1" w:uiPriority="9" w:unhideWhenUsed="1" w:qFormat="1"/>
+    <w:lsdException w:name="heading 8" w:semiHidden="1" w:uiPriority="9" w:unhideWhenUsed="1" w:qFormat="1"/>
+    <w:lsdException w:name="heading 9" w:semiHidden="1" w:uiPriority="9" w:unhideWhenUsed="1" w:qFormat="1"/>
     <w:lsdException w:name="index 1" w:semiHidden="1" w:unhideWhenUsed="1"/>
     <w:lsdException w:name="index 2" w:semiHidden="1" w:unhideWhenUsed="1"/>
     <w:lsdException w:name="index 3" w:semiHidden="1" w:unhideWhenUsed="1"/>
@@ -2163,22 +2111,22 @@
     <w:lsdException w:name="index 7" w:semiHidden="1" w:unhideWhenUsed="1"/>
     <w:lsdException w:name="index 8" w:semiHidden="1" w:unhideWhenUsed="1"/>
     <w:lsdException w:name="index 9" w:semiHidden="1" w:unhideWhenUsed="1"/>
-    <w:lsdException w:name="toc 1" w:uiPriority="39" w:semiHidden="1" w:unhideWhenUsed="1"/>
-    <w:lsdException w:name="toc 2" w:uiPriority="39" w:semiHidden="1" w:unhideWhenUsed="1"/>
-    <w:lsdException w:name="toc 3" w:uiPriority="39" w:semiHidden="1" w:unhideWhenUsed="1"/>
-    <w:lsdException w:name="toc 4" w:uiPriority="39" w:semiHidden="1" w:unhideWhenUsed="1"/>
-    <w:lsdException w:name="toc 5" w:uiPriority="39" w:semiHidden="1" w:unhideWhenUsed="1"/>
-    <w:lsdException w:name="toc 6" w:uiPriority="39" w:semiHidden="1" w:unhideWhenUsed="1"/>
-    <w:lsdException w:name="toc 7" w:uiPriority="39" w:semiHidden="1" w:unhideWhenUsed="1"/>
-    <w:lsdException w:name="toc 8" w:uiPriority="39" w:semiHidden="1" w:unhideWhenUsed="1"/>
-    <w:lsdException w:name="toc 9" w:uiPriority="39" w:semiHidden="1" w:unhideWhenUsed="1"/>
+    <w:lsdException w:name="toc 1" w:semiHidden="1" w:uiPriority="39" w:unhideWhenUsed="1"/>
+    <w:lsdException w:name="toc 2" w:semiHidden="1" w:uiPriority="39" w:unhideWhenUsed="1"/>
+    <w:lsdException w:name="toc 3" w:semiHidden="1" w:uiPriority="39" w:unhideWhenUsed="1"/>
+    <w:lsdException w:name="toc 4" w:semiHidden="1" w:uiPriority="39" w:unhideWhenUsed="1"/>
+    <w:lsdException w:name="toc 5" w:semiHidden="1" w:uiPriority="39" w:unhideWhenUsed="1"/>
+    <w:lsdException w:name="toc 6" w:semiHidden="1" w:uiPriority="39" w:unhideWhenUsed="1"/>
+    <w:lsdException w:name="toc 7" w:semiHidden="1" w:uiPriority="39" w:unhideWhenUsed="1"/>
+    <w:lsdException w:name="toc 8" w:semiHidden="1" w:uiPriority="39" w:unhideWhenUsed="1"/>
+    <w:lsdException w:name="toc 9" w:semiHidden="1" w:uiPriority="39" w:unhideWhenUsed="1"/>
     <w:lsdException w:name="Normal Indent" w:semiHidden="1" w:unhideWhenUsed="1"/>
     <w:lsdException w:name="footnote text" w:semiHidden="1" w:unhideWhenUsed="1"/>
     <w:lsdException w:name="annotation text" w:semiHidden="1" w:unhideWhenUsed="1"/>
     <w:lsdException w:name="header" w:semiHidden="1" w:unhideWhenUsed="1"/>
     <w:lsdException w:name="footer" w:semiHidden="1" w:unhideWhenUsed="1"/>
     <w:lsdException w:name="index heading" w:semiHidden="1" w:unhideWhenUsed="1"/>
-    <w:lsdException w:name="caption" w:uiPriority="35" w:semiHidden="1" w:unhideWhenUsed="1" w:qFormat="1"/>
+    <w:lsdException w:name="caption" w:semiHidden="1" w:uiPriority="35" w:unhideWhenUsed="1" w:qFormat="1"/>
     <w:lsdException w:name="table of figures" w:semiHidden="1" w:unhideWhenUsed="1"/>
     <w:lsdException w:name="envelope address" w:semiHidden="1" w:unhideWhenUsed="1"/>
     <w:lsdException w:name="envelope return" w:semiHidden="1" w:unhideWhenUsed="1"/>
@@ -2209,7 +2157,7 @@
     <w:lsdException w:name="Title" w:uiPriority="10" w:qFormat="1"/>
     <w:lsdException w:name="Closing" w:semiHidden="1" w:unhideWhenUsed="1"/>
     <w:lsdException w:name="Signature" w:semiHidden="1" w:unhideWhenUsed="1"/>
-    <w:lsdException w:name="Default Paragraph Font" w:uiPriority="1" w:semiHidden="1" w:unhideWhenUsed="1"/>
+    <w:lsdException w:name="Default Paragraph Font" w:semiHidden="1" w:uiPriority="1" w:unhideWhenUsed="1"/>
     <w:lsdException w:name="Body Text" w:semiHidden="1" w:unhideWhenUsed="1"/>
     <w:lsdException w:name="Body Text Indent" w:semiHidden="1" w:unhideWhenUsed="1"/>
     <w:lsdException w:name="List Continue" w:semiHidden="1" w:unhideWhenUsed="1"/>
@@ -2409,8 +2357,8 @@
     <w:lsdException w:name="Subtle Reference" w:uiPriority="31" w:qFormat="1"/>
     <w:lsdException w:name="Intense Reference" w:uiPriority="32" w:qFormat="1"/>
     <w:lsdException w:name="Book Title" w:uiPriority="33" w:qFormat="1"/>
-    <w:lsdException w:name="Bibliography" w:uiPriority="37" w:semiHidden="1" w:unhideWhenUsed="1"/>
-    <w:lsdException w:name="TOC Heading" w:uiPriority="39" w:semiHidden="1" w:unhideWhenUsed="1" w:qFormat="1"/>
+    <w:lsdException w:name="Bibliography" w:semiHidden="1" w:uiPriority="37" w:unhideWhenUsed="1"/>
+    <w:lsdException w:name="TOC Heading" w:semiHidden="1" w:uiPriority="39" w:unhideWhenUsed="1" w:qFormat="1"/>
     <w:lsdException w:name="Plain Table 1" w:uiPriority="41"/>
     <w:lsdException w:name="Plain Table 2" w:uiPriority="42"/>
     <w:lsdException w:name="Plain Table 3" w:uiPriority="43"/>
@@ -2516,33 +2464,21 @@
     <w:lsdException w:name="List Table 6 Colorful Accent 6" w:uiPriority="51"/>
     <w:lsdException w:name="List Table 7 Colorful Accent 6" w:uiPriority="52"/>
   </w:latentStyles>
-  <w:style w:type="paragraph" w:styleId="Normal" w:default="1">
+  <w:style w:type="paragraph" w:default="1" w:styleId="Normal">
     <w:name w:val="Normal"/>
     <w:qFormat/>
     <w:pPr>
-      <w:widowControl/>
-      <w:suppressAutoHyphens w:val="true"/>
-      <w:bidi w:val="0"/>
-      <w:spacing w:lineRule="auto" w:line="276" w:before="0" w:after="0"/>
-      <w:ind w:left="284" w:hanging="0"/>
-      <w:jc w:val="left"/>
+      <w:spacing w:line="276" w:lineRule="auto"/>
+      <w:ind w:left="284"/>
     </w:pPr>
-    <w:rPr>
-      <w:rFonts w:ascii="Arial" w:hAnsi="Arial" w:eastAsia="Arial" w:cs="Arial"/>
-      <w:color w:val="000000"/>
-      <w:kern w:val="0"/>
-      <w:sz w:val="22"/>
-      <w:szCs w:val="22"/>
-      <w:lang w:val="en-US" w:eastAsia="en-US" w:bidi="ar-SA"/>
-    </w:rPr>
   </w:style>
   <w:style w:type="paragraph" w:styleId="Heading1">
-    <w:name w:val="Heading 1"/>
+    <w:name w:val="heading 1"/>
     <w:basedOn w:val="Normal"/>
     <w:next w:val="Normal"/>
     <w:qFormat/>
     <w:pPr>
-      <w:keepNext w:val="true"/>
+      <w:keepNext/>
       <w:keepLines/>
       <w:spacing w:before="400" w:after="120"/>
       <w:outlineLvl w:val="0"/>
@@ -2553,12 +2489,12 @@
     </w:rPr>
   </w:style>
   <w:style w:type="paragraph" w:styleId="Heading2">
-    <w:name w:val="Heading 2"/>
+    <w:name w:val="heading 2"/>
     <w:basedOn w:val="Normal"/>
     <w:next w:val="Normal"/>
     <w:qFormat/>
     <w:pPr>
-      <w:keepNext w:val="true"/>
+      <w:keepNext/>
       <w:keepLines/>
       <w:spacing w:before="360" w:after="120"/>
       <w:outlineLvl w:val="1"/>
@@ -2569,12 +2505,12 @@
     </w:rPr>
   </w:style>
   <w:style w:type="paragraph" w:styleId="Heading3">
-    <w:name w:val="Heading 3"/>
+    <w:name w:val="heading 3"/>
     <w:basedOn w:val="Normal"/>
     <w:next w:val="Normal"/>
     <w:qFormat/>
     <w:pPr>
-      <w:keepNext w:val="true"/>
+      <w:keepNext/>
       <w:keepLines/>
       <w:spacing w:before="320" w:after="80"/>
       <w:outlineLvl w:val="2"/>
@@ -2586,12 +2522,12 @@
     </w:rPr>
   </w:style>
   <w:style w:type="paragraph" w:styleId="Heading4">
-    <w:name w:val="Heading 4"/>
+    <w:name w:val="heading 4"/>
     <w:basedOn w:val="Normal"/>
     <w:next w:val="Normal"/>
     <w:qFormat/>
     <w:pPr>
-      <w:keepNext w:val="true"/>
+      <w:keepNext/>
       <w:keepLines/>
       <w:spacing w:before="280" w:after="80"/>
       <w:outlineLvl w:val="3"/>
@@ -2603,12 +2539,12 @@
     </w:rPr>
   </w:style>
   <w:style w:type="paragraph" w:styleId="Heading5">
-    <w:name w:val="Heading 5"/>
+    <w:name w:val="heading 5"/>
     <w:basedOn w:val="Normal"/>
     <w:next w:val="Normal"/>
     <w:qFormat/>
     <w:pPr>
-      <w:keepNext w:val="true"/>
+      <w:keepNext/>
       <w:keepLines/>
       <w:spacing w:before="240" w:after="80"/>
       <w:outlineLvl w:val="4"/>
@@ -2618,12 +2554,12 @@
     </w:rPr>
   </w:style>
   <w:style w:type="paragraph" w:styleId="Heading6">
-    <w:name w:val="Heading 6"/>
+    <w:name w:val="heading 6"/>
     <w:basedOn w:val="Normal"/>
     <w:next w:val="Normal"/>
     <w:qFormat/>
     <w:pPr>
-      <w:keepNext w:val="true"/>
+      <w:keepNext/>
       <w:keepLines/>
       <w:spacing w:before="240" w:after="80"/>
       <w:outlineLvl w:val="5"/>
@@ -2633,65 +2569,80 @@
       <w:color w:val="666666"/>
     </w:rPr>
   </w:style>
-  <w:style w:type="character" w:styleId="DefaultParagraphFont" w:default="1">
+  <w:style w:type="character" w:default="1" w:styleId="DefaultParagraphFont">
     <w:name w:val="Default Paragraph Font"/>
     <w:uiPriority w:val="1"/>
     <w:semiHidden/>
     <w:unhideWhenUsed/>
-    <w:qFormat/>
-    <w:rPr/>
   </w:style>
-  <w:style w:type="character" w:styleId="HeaderChar" w:customStyle="1">
+  <w:style w:type="table" w:default="1" w:styleId="TableNormal">
+    <w:name w:val="Normal Table"/>
+    <w:uiPriority w:val="99"/>
+    <w:semiHidden/>
+    <w:unhideWhenUsed/>
+    <w:tblPr>
+      <w:tblInd w:w="0" w:type="dxa"/>
+      <w:tblCellMar>
+        <w:top w:w="0" w:type="dxa"/>
+        <w:left w:w="108" w:type="dxa"/>
+        <w:bottom w:w="0" w:type="dxa"/>
+        <w:right w:w="108" w:type="dxa"/>
+      </w:tblCellMar>
+    </w:tblPr>
+  </w:style>
+  <w:style w:type="numbering" w:default="1" w:styleId="NoList">
+    <w:name w:val="No List"/>
+    <w:uiPriority w:val="99"/>
+    <w:semiHidden/>
+    <w:unhideWhenUsed/>
+  </w:style>
+  <w:style w:type="character" w:customStyle="1" w:styleId="HeaderChar">
     <w:name w:val="Header Char"/>
     <w:basedOn w:val="DefaultParagraphFont"/>
     <w:link w:val="Header"/>
     <w:uiPriority w:val="99"/>
     <w:qFormat/>
-    <w:rsid w:val="00b342c8"/>
-    <w:rPr/>
+    <w:rsid w:val="00B342C8"/>
   </w:style>
-  <w:style w:type="character" w:styleId="FooterChar" w:customStyle="1">
+  <w:style w:type="character" w:customStyle="1" w:styleId="FooterChar">
     <w:name w:val="Footer Char"/>
     <w:basedOn w:val="DefaultParagraphFont"/>
     <w:link w:val="Footer"/>
     <w:uiPriority w:val="99"/>
     <w:qFormat/>
-    <w:rsid w:val="00b342c8"/>
-    <w:rPr/>
+    <w:rsid w:val="00B342C8"/>
   </w:style>
-  <w:style w:type="paragraph" w:styleId="Heading">
+  <w:style w:type="paragraph" w:customStyle="1" w:styleId="Heading">
     <w:name w:val="Heading"/>
     <w:basedOn w:val="Normal"/>
-    <w:next w:val="TextBody"/>
+    <w:next w:val="BodyText"/>
     <w:qFormat/>
     <w:pPr>
-      <w:keepNext w:val="true"/>
+      <w:keepNext/>
       <w:spacing w:before="240" w:after="120"/>
     </w:pPr>
     <w:rPr>
-      <w:rFonts w:ascii="Liberation Sans" w:hAnsi="Liberation Sans" w:eastAsia="Noto Sans CJK SC" w:cs="FreeSans"/>
+      <w:rFonts w:ascii="Liberation Sans" w:eastAsia="Noto Sans CJK SC" w:hAnsi="Liberation Sans" w:cs="FreeSans"/>
       <w:sz w:val="28"/>
       <w:szCs w:val="28"/>
     </w:rPr>
   </w:style>
-  <w:style w:type="paragraph" w:styleId="TextBody">
+  <w:style w:type="paragraph" w:styleId="BodyText">
     <w:name w:val="Body Text"/>
     <w:basedOn w:val="Normal"/>
     <w:pPr>
-      <w:spacing w:lineRule="auto" w:line="276" w:before="0" w:after="140"/>
+      <w:spacing w:after="140"/>
     </w:pPr>
-    <w:rPr/>
   </w:style>
   <w:style w:type="paragraph" w:styleId="List">
     <w:name w:val="List"/>
-    <w:basedOn w:val="TextBody"/>
-    <w:pPr/>
+    <w:basedOn w:val="BodyText"/>
     <w:rPr>
       <w:rFonts w:cs="FreeSans"/>
     </w:rPr>
   </w:style>
   <w:style w:type="paragraph" w:styleId="Caption">
-    <w:name w:val="Caption"/>
+    <w:name w:val="caption"/>
     <w:basedOn w:val="Normal"/>
     <w:qFormat/>
     <w:pPr>
@@ -2706,7 +2657,7 @@
       <w:szCs w:val="24"/>
     </w:rPr>
   </w:style>
-  <w:style w:type="paragraph" w:styleId="Index">
+  <w:style w:type="paragraph" w:customStyle="1" w:styleId="Index">
     <w:name w:val="Index"/>
     <w:basedOn w:val="Normal"/>
     <w:qFormat/>
@@ -2715,7 +2666,6 @@
     </w:pPr>
     <w:rPr>
       <w:rFonts w:cs="FreeSans"/>
-      <w:lang w:val="zxx" w:eastAsia="zxx" w:bidi="zxx"/>
     </w:rPr>
   </w:style>
   <w:style w:type="paragraph" w:styleId="Title">
@@ -2724,9 +2674,9 @@
     <w:next w:val="Normal"/>
     <w:qFormat/>
     <w:pPr>
-      <w:keepNext w:val="true"/>
+      <w:keepNext/>
       <w:keepLines/>
-      <w:spacing w:before="0" w:after="60"/>
+      <w:spacing w:after="60"/>
     </w:pPr>
     <w:rPr>
       <w:sz w:val="52"/>
@@ -2739,9 +2689,9 @@
     <w:next w:val="Normal"/>
     <w:qFormat/>
     <w:pPr>
-      <w:keepNext w:val="true"/>
+      <w:keepNext/>
       <w:keepLines/>
-      <w:spacing w:before="0" w:after="320"/>
+      <w:spacing w:after="320"/>
     </w:pPr>
     <w:rPr>
       <w:color w:val="666666"/>
@@ -2754,75 +2704,46 @@
     <w:basedOn w:val="Normal"/>
     <w:uiPriority w:val="34"/>
     <w:qFormat/>
-    <w:rsid w:val="00b342c8"/>
+    <w:rsid w:val="00B342C8"/>
     <w:pPr>
-      <w:spacing w:before="0" w:after="0"/>
-      <w:ind w:left="720" w:hanging="0"/>
+      <w:ind w:left="720"/>
       <w:contextualSpacing/>
     </w:pPr>
-    <w:rPr/>
   </w:style>
-  <w:style w:type="paragraph" w:styleId="HeaderandFooter">
+  <w:style w:type="paragraph" w:customStyle="1" w:styleId="HeaderandFooter">
     <w:name w:val="Header and Footer"/>
     <w:basedOn w:val="Normal"/>
     <w:qFormat/>
-    <w:pPr/>
-    <w:rPr/>
   </w:style>
   <w:style w:type="paragraph" w:styleId="Header">
-    <w:name w:val="Header"/>
+    <w:name w:val="header"/>
     <w:basedOn w:val="Normal"/>
     <w:link w:val="HeaderChar"/>
     <w:uiPriority w:val="99"/>
     <w:unhideWhenUsed/>
-    <w:rsid w:val="00b342c8"/>
+    <w:rsid w:val="00B342C8"/>
     <w:pPr>
       <w:tabs>
-        <w:tab w:val="clear" w:pos="720"/>
-        <w:tab w:val="center" w:pos="4680" w:leader="none"/>
-        <w:tab w:val="right" w:pos="9360" w:leader="none"/>
+        <w:tab w:val="center" w:pos="4680"/>
+        <w:tab w:val="right" w:pos="9360"/>
       </w:tabs>
-      <w:spacing w:lineRule="auto" w:line="240"/>
+      <w:spacing w:line="240" w:lineRule="auto"/>
     </w:pPr>
-    <w:rPr/>
   </w:style>
   <w:style w:type="paragraph" w:styleId="Footer">
-    <w:name w:val="Footer"/>
+    <w:name w:val="footer"/>
     <w:basedOn w:val="Normal"/>
     <w:link w:val="FooterChar"/>
     <w:uiPriority w:val="99"/>
     <w:unhideWhenUsed/>
-    <w:rsid w:val="00b342c8"/>
+    <w:rsid w:val="00B342C8"/>
     <w:pPr>
       <w:tabs>
-        <w:tab w:val="clear" w:pos="720"/>
-        <w:tab w:val="center" w:pos="4680" w:leader="none"/>
-        <w:tab w:val="right" w:pos="9360" w:leader="none"/>
+        <w:tab w:val="center" w:pos="4680"/>
+        <w:tab w:val="right" w:pos="9360"/>
       </w:tabs>
-      <w:spacing w:lineRule="auto" w:line="240"/>
+      <w:spacing w:line="240" w:lineRule="auto"/>
     </w:pPr>
-    <w:rPr/>
-  </w:style>
-  <w:style w:type="numbering" w:styleId="NoList" w:default="1">
-    <w:name w:val="No List"/>
-    <w:uiPriority w:val="99"/>
-    <w:semiHidden/>
-    <w:unhideWhenUsed/>
-    <w:qFormat/>
-  </w:style>
-  <w:style w:type="table" w:default="1" w:styleId="TableNormal">
-    <w:name w:val="Normal Table"/>
-    <w:uiPriority w:val="99"/>
-    <w:semiHidden/>
-    <w:unhideWhenUsed/>
-    <w:tblPr>
-      <w:tblCellMar>
-        <w:top w:w="0" w:type="dxa"/>
-        <w:left w:w="108" w:type="dxa"/>
-        <w:bottom w:w="0" w:type="dxa"/>
-        <w:right w:w="108" w:type="dxa"/>
-      </w:tblCellMar>
-    </w:tblPr>
   </w:style>
 </w:styles>
 </file>
@@ -3152,7 +3073,7 @@
 </file>
 
 <file path=customXml/itemProps1.xml><?xml version="1.0" encoding="utf-8"?>
-<ds:datastoreItem xmlns:ds="http://schemas.openxmlformats.org/officeDocument/2006/customXml" ds:itemID="{07C7F02F-22D8-4C79-9956-E4CBCB161532}">
+<ds:datastoreItem xmlns:ds="http://schemas.openxmlformats.org/officeDocument/2006/customXml" ds:itemID="{437EBD8F-9955-485D-8754-6C040DAA0026}">
   <ds:schemaRefs>
     <ds:schemaRef ds:uri="http://schemas.openxmlformats.org/officeDocument/2006/bibliography"/>
   </ds:schemaRefs>

</xml_diff>

<commit_message>
complete report ver 2
</commit_message>
<xml_diff>
--- a/project6-1/Submission6-1.docx
+++ b/project6-1/Submission6-1.docx
@@ -11,13 +11,25 @@
           <w:szCs w:val="24"/>
         </w:rPr>
       </w:pPr>
+      <w:proofErr w:type="spellStart"/>
+      <w:proofErr w:type="gramStart"/>
       <w:r>
         <w:rPr>
           <w:sz w:val="32"/>
           <w:szCs w:val="32"/>
           <w:u w:val="single"/>
         </w:rPr>
-        <w:t>Project: Predictive Analytics Capstone</w:t>
+        <w:t>roject</w:t>
+      </w:r>
+      <w:proofErr w:type="spellEnd"/>
+      <w:proofErr w:type="gramEnd"/>
+      <w:r>
+        <w:rPr>
+          <w:sz w:val="32"/>
+          <w:szCs w:val="32"/>
+          <w:u w:val="single"/>
+        </w:rPr>
+        <w:t>: Predictive Analytics Capstone</w:t>
       </w:r>
     </w:p>
     <w:p>
@@ -57,10 +69,7 @@
       </w:r>
       <w:proofErr w:type="spellEnd"/>
       <w:r>
-        <w:t xml:space="preserve"> test used to select optimal </w:t>
-      </w:r>
-      <w:r>
-        <w:t>number of store format.</w:t>
+        <w:t xml:space="preserve"> test used to select optimal number of store format.</w:t>
       </w:r>
     </w:p>
     <w:p>
@@ -107,6 +116,8 @@
       <w:r>
         <w:t xml:space="preserve"> Score Test show 3 is optimal store format number</w:t>
       </w:r>
+      <w:bookmarkStart w:id="0" w:name="_GoBack"/>
+      <w:bookmarkEnd w:id="0"/>
     </w:p>
     <w:p>
       <w:pPr>
@@ -144,10 +155,7 @@
         <w:spacing w:line="240" w:lineRule="auto"/>
       </w:pPr>
       <w:r>
-        <w:t xml:space="preserve">Overall I chose 3 as the optimal number </w:t>
-      </w:r>
-      <w:r>
-        <w:t>of store formats</w:t>
+        <w:t>Overall I chose 3 as the optimal number of store formats</w:t>
       </w:r>
     </w:p>
     <w:p>
@@ -232,24 +240,14 @@
       <w:pPr>
         <w:pStyle w:val="ListParagraph"/>
         <w:spacing w:line="240" w:lineRule="auto"/>
-      </w:pPr>
-      <w:r>
-        <w:rPr>
-          <w:noProof/>
-        </w:rPr>
+        <w:jc w:val="center"/>
+      </w:pPr>
+      <w:r>
         <w:drawing>
-          <wp:anchor distT="0" distB="0" distL="0" distR="0" simplePos="0" relativeHeight="3" behindDoc="0" locked="0" layoutInCell="0" allowOverlap="1">
-            <wp:simplePos x="0" y="0"/>
-            <wp:positionH relativeFrom="column">
-              <wp:align>center</wp:align>
-            </wp:positionH>
-            <wp:positionV relativeFrom="paragraph">
-              <wp:posOffset>635</wp:posOffset>
-            </wp:positionV>
-            <wp:extent cx="2409825" cy="1162050"/>
-            <wp:effectExtent l="0" t="0" r="0" b="0"/>
-            <wp:wrapTopAndBottom/>
-            <wp:docPr id="2" name="Image1"/>
+          <wp:inline distT="0" distB="0" distL="0" distR="0" wp14:anchorId="205D6020" wp14:editId="53296B67">
+            <wp:extent cx="2238687" cy="1190791"/>
+            <wp:effectExtent l="0" t="0" r="9525" b="9525"/>
+            <wp:docPr id="15" name="Picture 15"/>
             <wp:cNvGraphicFramePr>
               <a:graphicFrameLocks xmlns:a="http://schemas.openxmlformats.org/drawingml/2006/main" noChangeAspect="1"/>
             </wp:cNvGraphicFramePr>
@@ -257,10 +255,8 @@
               <a:graphicData uri="http://schemas.openxmlformats.org/drawingml/2006/picture">
                 <pic:pic xmlns:pic="http://schemas.openxmlformats.org/drawingml/2006/picture">
                   <pic:nvPicPr>
-                    <pic:cNvPr id="2" name="Image1"/>
-                    <pic:cNvPicPr>
-                      <a:picLocks noChangeAspect="1" noChangeArrowheads="1"/>
-                    </pic:cNvPicPr>
+                    <pic:cNvPr id="1" name=""/>
+                    <pic:cNvPicPr/>
                   </pic:nvPicPr>
                   <pic:blipFill>
                     <a:blip r:embed="rId7"/>
@@ -268,10 +264,10 @@
                       <a:fillRect/>
                     </a:stretch>
                   </pic:blipFill>
-                  <pic:spPr bwMode="auto">
+                  <pic:spPr>
                     <a:xfrm>
                       <a:off x="0" y="0"/>
-                      <a:ext cx="2409825" cy="1162050"/>
+                      <a:ext cx="2238687" cy="1190791"/>
                     </a:xfrm>
                     <a:prstGeom prst="rect">
                       <a:avLst/>
@@ -280,7 +276,7 @@
                 </pic:pic>
               </a:graphicData>
             </a:graphic>
-          </wp:anchor>
+          </wp:inline>
         </w:drawing>
       </w:r>
     </w:p>
@@ -312,10 +308,13 @@
         <w:spacing w:line="240" w:lineRule="auto"/>
       </w:pPr>
       <w:r>
-        <w:t xml:space="preserve">Store format 1 has small average distance in dry grocery compared to other store </w:t>
-      </w:r>
-      <w:r>
-        <w:t>formats</w:t>
+        <w:t xml:space="preserve">Store format 1 has </w:t>
+      </w:r>
+      <w:r>
+        <w:t>negative</w:t>
+      </w:r>
+      <w:r>
+        <w:t xml:space="preserve"> average distance in dry grocery compared to other store formats</w:t>
       </w:r>
     </w:p>
     <w:p>
@@ -331,22 +330,11 @@
         <w:ind w:left="720"/>
       </w:pPr>
       <w:r>
-        <w:rPr>
-          <w:noProof/>
-        </w:rPr>
         <w:drawing>
-          <wp:anchor distT="0" distB="0" distL="0" distR="0" simplePos="0" relativeHeight="4" behindDoc="0" locked="0" layoutInCell="0" allowOverlap="1">
-            <wp:simplePos x="0" y="0"/>
-            <wp:positionH relativeFrom="column">
-              <wp:align>center</wp:align>
-            </wp:positionH>
-            <wp:positionV relativeFrom="paragraph">
-              <wp:posOffset>635</wp:posOffset>
-            </wp:positionV>
-            <wp:extent cx="5486400" cy="1063625"/>
+          <wp:inline distT="0" distB="0" distL="0" distR="0" wp14:anchorId="15198F08" wp14:editId="136A71EA">
+            <wp:extent cx="5943600" cy="1132840"/>
             <wp:effectExtent l="0" t="0" r="0" b="0"/>
-            <wp:wrapTopAndBottom/>
-            <wp:docPr id="3" name="Image2"/>
+            <wp:docPr id="16" name="Picture 16"/>
             <wp:cNvGraphicFramePr>
               <a:graphicFrameLocks xmlns:a="http://schemas.openxmlformats.org/drawingml/2006/main" noChangeAspect="1"/>
             </wp:cNvGraphicFramePr>
@@ -354,10 +342,8 @@
               <a:graphicData uri="http://schemas.openxmlformats.org/drawingml/2006/picture">
                 <pic:pic xmlns:pic="http://schemas.openxmlformats.org/drawingml/2006/picture">
                   <pic:nvPicPr>
-                    <pic:cNvPr id="3" name="Image2"/>
-                    <pic:cNvPicPr>
-                      <a:picLocks noChangeAspect="1" noChangeArrowheads="1"/>
-                    </pic:cNvPicPr>
+                    <pic:cNvPr id="1" name=""/>
+                    <pic:cNvPicPr/>
                   </pic:nvPicPr>
                   <pic:blipFill>
                     <a:blip r:embed="rId8"/>
@@ -365,10 +351,10 @@
                       <a:fillRect/>
                     </a:stretch>
                   </pic:blipFill>
-                  <pic:spPr bwMode="auto">
+                  <pic:spPr>
                     <a:xfrm>
                       <a:off x="0" y="0"/>
-                      <a:ext cx="5486400" cy="1063625"/>
+                      <a:ext cx="5943600" cy="1132840"/>
                     </a:xfrm>
                     <a:prstGeom prst="rect">
                       <a:avLst/>
@@ -377,7 +363,7 @@
                 </pic:pic>
               </a:graphicData>
             </a:graphic>
-          </wp:anchor>
+          </wp:inline>
         </w:drawing>
       </w:r>
     </w:p>
@@ -416,10 +402,10 @@
       </w:pPr>
       <w:r>
         <w:drawing>
-          <wp:inline distT="0" distB="0" distL="0" distR="0" wp14:anchorId="42B394F1" wp14:editId="0CF72696">
-            <wp:extent cx="5943600" cy="2546350"/>
-            <wp:effectExtent l="0" t="0" r="0" b="6350"/>
-            <wp:docPr id="14" name="Picture 14"/>
+          <wp:inline distT="0" distB="0" distL="0" distR="0" wp14:anchorId="18AB8425" wp14:editId="1F002119">
+            <wp:extent cx="5943600" cy="2313305"/>
+            <wp:effectExtent l="0" t="0" r="0" b="0"/>
+            <wp:docPr id="17" name="Picture 17"/>
             <wp:cNvGraphicFramePr>
               <a:graphicFrameLocks xmlns:a="http://schemas.openxmlformats.org/drawingml/2006/main" noChangeAspect="1"/>
             </wp:cNvGraphicFramePr>
@@ -439,7 +425,7 @@
                   <pic:spPr>
                     <a:xfrm>
                       <a:off x="0" y="0"/>
-                      <a:ext cx="5943600" cy="2546350"/>
+                      <a:ext cx="5943600" cy="2313305"/>
                     </a:xfrm>
                     <a:prstGeom prst="rect">
                       <a:avLst/>
@@ -482,13 +468,10 @@
           <w:numId w:val="2"/>
         </w:numPr>
       </w:pPr>
-      <w:bookmarkStart w:id="0" w:name="_1fob9te"/>
-      <w:bookmarkEnd w:id="0"/>
-      <w:r>
-        <w:t>What methodology did you use to predict</w:t>
-      </w:r>
-      <w:r>
-        <w:t xml:space="preserve"> the best store format for the new stores? Why did you choose that methodology? (Remember to Use a 20% validation sample with Random Seed = </w:t>
+      <w:bookmarkStart w:id="1" w:name="_1fob9te"/>
+      <w:bookmarkEnd w:id="1"/>
+      <w:r>
+        <w:t xml:space="preserve">What methodology did you use to predict the best store format for the new stores? Why did you choose that methodology? (Remember to Use a 20% validation sample with Random Seed = </w:t>
       </w:r>
       <w:proofErr w:type="gramStart"/>
       <w:r>
@@ -508,10 +491,7 @@
         </w:numPr>
       </w:pPr>
       <w:r>
-        <w:t>I tested Decision Tree, Forest and Boosted models to find best model to segment st</w:t>
-      </w:r>
-      <w:r>
-        <w:t>ores</w:t>
+        <w:t>I tested Decision Tree, Forest and Boosted models to find best model to segment stores</w:t>
       </w:r>
     </w:p>
     <w:p>
@@ -542,31 +522,14 @@
     </w:p>
     <w:p>
       <w:pPr>
-        <w:pStyle w:val="ListParagraph"/>
-        <w:ind w:left="2160"/>
-      </w:pPr>
-    </w:p>
-    <w:p>
-      <w:pPr>
         <w:ind w:left="0"/>
       </w:pPr>
       <w:r>
-        <w:rPr>
-          <w:noProof/>
-        </w:rPr>
         <w:drawing>
-          <wp:anchor distT="0" distB="0" distL="0" distR="0" simplePos="0" relativeHeight="6" behindDoc="0" locked="0" layoutInCell="0" allowOverlap="1">
-            <wp:simplePos x="0" y="0"/>
-            <wp:positionH relativeFrom="column">
-              <wp:align>center</wp:align>
-            </wp:positionH>
-            <wp:positionV relativeFrom="paragraph">
-              <wp:posOffset>635</wp:posOffset>
-            </wp:positionV>
-            <wp:extent cx="5943600" cy="3482975"/>
-            <wp:effectExtent l="0" t="0" r="0" b="0"/>
-            <wp:wrapSquare wrapText="largest"/>
-            <wp:docPr id="4" name="Image4"/>
+          <wp:inline distT="0" distB="0" distL="0" distR="0" wp14:anchorId="6FFEAF31" wp14:editId="6A8BDD89">
+            <wp:extent cx="5943600" cy="3464560"/>
+            <wp:effectExtent l="0" t="0" r="0" b="2540"/>
+            <wp:docPr id="18" name="Picture 18"/>
             <wp:cNvGraphicFramePr>
               <a:graphicFrameLocks xmlns:a="http://schemas.openxmlformats.org/drawingml/2006/main" noChangeAspect="1"/>
             </wp:cNvGraphicFramePr>
@@ -574,10 +537,8 @@
               <a:graphicData uri="http://schemas.openxmlformats.org/drawingml/2006/picture">
                 <pic:pic xmlns:pic="http://schemas.openxmlformats.org/drawingml/2006/picture">
                   <pic:nvPicPr>
-                    <pic:cNvPr id="4" name="Image4"/>
-                    <pic:cNvPicPr>
-                      <a:picLocks noChangeAspect="1" noChangeArrowheads="1"/>
-                    </pic:cNvPicPr>
+                    <pic:cNvPr id="1" name=""/>
+                    <pic:cNvPicPr/>
                   </pic:nvPicPr>
                   <pic:blipFill>
                     <a:blip r:embed="rId10"/>
@@ -585,640 +546,10 @@
                       <a:fillRect/>
                     </a:stretch>
                   </pic:blipFill>
-                  <pic:spPr bwMode="auto">
+                  <pic:spPr>
                     <a:xfrm>
                       <a:off x="0" y="0"/>
-                      <a:ext cx="5943600" cy="3482975"/>
-                    </a:xfrm>
-                    <a:prstGeom prst="rect">
-                      <a:avLst/>
-                    </a:prstGeom>
-                  </pic:spPr>
-                </pic:pic>
-              </a:graphicData>
-            </a:graphic>
-          </wp:anchor>
-        </w:drawing>
-      </w:r>
-    </w:p>
-    <w:p>
-      <w:r>
-        <w:br w:type="page"/>
-      </w:r>
-    </w:p>
-    <w:p>
-      <w:pPr>
-        <w:pStyle w:val="ListParagraph"/>
-        <w:numPr>
-          <w:ilvl w:val="0"/>
-          <w:numId w:val="3"/>
-        </w:numPr>
-      </w:pPr>
-      <w:r>
-        <w:lastRenderedPageBreak/>
-        <w:t xml:space="preserve">Forest Model top three important variables are Age0to9, </w:t>
-      </w:r>
-      <w:proofErr w:type="spellStart"/>
-      <w:r>
-        <w:t>EdProfSchl</w:t>
-      </w:r>
-      <w:proofErr w:type="spellEnd"/>
-      <w:r>
-        <w:t>, and Age65Plus.</w:t>
-      </w:r>
-    </w:p>
-    <w:p>
-      <w:r>
-        <w:rPr>
-          <w:noProof/>
-        </w:rPr>
-        <w:drawing>
-          <wp:anchor distT="0" distB="0" distL="0" distR="0" simplePos="0" relativeHeight="7" behindDoc="0" locked="0" layoutInCell="0" allowOverlap="1">
-            <wp:simplePos x="0" y="0"/>
-            <wp:positionH relativeFrom="column">
-              <wp:align>center</wp:align>
-            </wp:positionH>
-            <wp:positionV relativeFrom="paragraph">
-              <wp:posOffset>635</wp:posOffset>
-            </wp:positionV>
-            <wp:extent cx="5763260" cy="3348355"/>
-            <wp:effectExtent l="0" t="0" r="0" b="0"/>
-            <wp:wrapSquare wrapText="largest"/>
-            <wp:docPr id="5" name="Image5"/>
-            <wp:cNvGraphicFramePr>
-              <a:graphicFrameLocks xmlns:a="http://schemas.openxmlformats.org/drawingml/2006/main" noChangeAspect="1"/>
-            </wp:cNvGraphicFramePr>
-            <a:graphic xmlns:a="http://schemas.openxmlformats.org/drawingml/2006/main">
-              <a:graphicData uri="http://schemas.openxmlformats.org/drawingml/2006/picture">
-                <pic:pic xmlns:pic="http://schemas.openxmlformats.org/drawingml/2006/picture">
-                  <pic:nvPicPr>
-                    <pic:cNvPr id="5" name="Image5"/>
-                    <pic:cNvPicPr>
-                      <a:picLocks noChangeAspect="1" noChangeArrowheads="1"/>
-                    </pic:cNvPicPr>
-                  </pic:nvPicPr>
-                  <pic:blipFill>
-                    <a:blip r:embed="rId11"/>
-                    <a:stretch>
-                      <a:fillRect/>
-                    </a:stretch>
-                  </pic:blipFill>
-                  <pic:spPr bwMode="auto">
-                    <a:xfrm>
-                      <a:off x="0" y="0"/>
-                      <a:ext cx="5763260" cy="3348355"/>
-                    </a:xfrm>
-                    <a:prstGeom prst="rect">
-                      <a:avLst/>
-                    </a:prstGeom>
-                  </pic:spPr>
-                </pic:pic>
-              </a:graphicData>
-            </a:graphic>
-          </wp:anchor>
-        </w:drawing>
-      </w:r>
-    </w:p>
-    <w:p>
-      <w:pPr>
-        <w:ind w:left="0"/>
-      </w:pPr>
-    </w:p>
-    <w:p>
-      <w:pPr>
-        <w:pStyle w:val="ListParagraph"/>
-        <w:numPr>
-          <w:ilvl w:val="0"/>
-          <w:numId w:val="3"/>
-        </w:numPr>
-      </w:pPr>
-      <w:r>
-        <w:t>Boosted Model top three important variables are Age0to9, HVal750KPlus</w:t>
-      </w:r>
-      <w:r>
-        <w:t xml:space="preserve">, and </w:t>
-      </w:r>
-      <w:proofErr w:type="spellStart"/>
-      <w:r>
-        <w:t>EdMaster</w:t>
-      </w:r>
-      <w:proofErr w:type="spellEnd"/>
-      <w:r>
-        <w:t>.</w:t>
-      </w:r>
-    </w:p>
-    <w:p>
-      <w:r>
-        <w:rPr>
-          <w:noProof/>
-        </w:rPr>
-        <w:drawing>
-          <wp:anchor distT="0" distB="0" distL="0" distR="0" simplePos="0" relativeHeight="8" behindDoc="0" locked="0" layoutInCell="0" allowOverlap="1">
-            <wp:simplePos x="0" y="0"/>
-            <wp:positionH relativeFrom="column">
-              <wp:align>center</wp:align>
-            </wp:positionH>
-            <wp:positionV relativeFrom="paragraph">
-              <wp:posOffset>635</wp:posOffset>
-            </wp:positionV>
-            <wp:extent cx="5763260" cy="3356610"/>
-            <wp:effectExtent l="0" t="0" r="0" b="0"/>
-            <wp:wrapSquare wrapText="largest"/>
-            <wp:docPr id="6" name="Image6"/>
-            <wp:cNvGraphicFramePr>
-              <a:graphicFrameLocks xmlns:a="http://schemas.openxmlformats.org/drawingml/2006/main" noChangeAspect="1"/>
-            </wp:cNvGraphicFramePr>
-            <a:graphic xmlns:a="http://schemas.openxmlformats.org/drawingml/2006/main">
-              <a:graphicData uri="http://schemas.openxmlformats.org/drawingml/2006/picture">
-                <pic:pic xmlns:pic="http://schemas.openxmlformats.org/drawingml/2006/picture">
-                  <pic:nvPicPr>
-                    <pic:cNvPr id="6" name="Image6"/>
-                    <pic:cNvPicPr>
-                      <a:picLocks noChangeAspect="1" noChangeArrowheads="1"/>
-                    </pic:cNvPicPr>
-                  </pic:nvPicPr>
-                  <pic:blipFill>
-                    <a:blip r:embed="rId12"/>
-                    <a:stretch>
-                      <a:fillRect/>
-                    </a:stretch>
-                  </pic:blipFill>
-                  <pic:spPr bwMode="auto">
-                    <a:xfrm>
-                      <a:off x="0" y="0"/>
-                      <a:ext cx="5763260" cy="3356610"/>
-                    </a:xfrm>
-                    <a:prstGeom prst="rect">
-                      <a:avLst/>
-                    </a:prstGeom>
-                  </pic:spPr>
-                </pic:pic>
-              </a:graphicData>
-            </a:graphic>
-          </wp:anchor>
-        </w:drawing>
-      </w:r>
-    </w:p>
-    <w:p/>
-    <w:p>
-      <w:pPr>
-        <w:pStyle w:val="ListParagraph"/>
-        <w:numPr>
-          <w:ilvl w:val="0"/>
-          <w:numId w:val="3"/>
-        </w:numPr>
-      </w:pPr>
-      <w:r>
-        <w:lastRenderedPageBreak/>
-        <w:t>I use average accuracy score on validation data to choose the best model.</w:t>
-      </w:r>
-    </w:p>
-    <w:p>
-      <w:pPr>
-        <w:pStyle w:val="ListParagraph"/>
-        <w:ind w:left="1440"/>
-      </w:pPr>
-    </w:p>
-    <w:p>
-      <w:pPr>
-        <w:pStyle w:val="ListParagraph"/>
-      </w:pPr>
-      <w:r>
-        <w:rPr>
-          <w:noProof/>
-        </w:rPr>
-        <w:drawing>
-          <wp:anchor distT="0" distB="0" distL="0" distR="0" simplePos="0" relativeHeight="5" behindDoc="0" locked="0" layoutInCell="0" allowOverlap="1">
-            <wp:simplePos x="0" y="0"/>
-            <wp:positionH relativeFrom="column">
-              <wp:align>center</wp:align>
-            </wp:positionH>
-            <wp:positionV relativeFrom="paragraph">
-              <wp:posOffset>635</wp:posOffset>
-            </wp:positionV>
-            <wp:extent cx="4514850" cy="876300"/>
-            <wp:effectExtent l="0" t="0" r="0" b="0"/>
-            <wp:wrapSquare wrapText="largest"/>
-            <wp:docPr id="7" name="Image3"/>
-            <wp:cNvGraphicFramePr>
-              <a:graphicFrameLocks xmlns:a="http://schemas.openxmlformats.org/drawingml/2006/main" noChangeAspect="1"/>
-            </wp:cNvGraphicFramePr>
-            <a:graphic xmlns:a="http://schemas.openxmlformats.org/drawingml/2006/main">
-              <a:graphicData uri="http://schemas.openxmlformats.org/drawingml/2006/picture">
-                <pic:pic xmlns:pic="http://schemas.openxmlformats.org/drawingml/2006/picture">
-                  <pic:nvPicPr>
-                    <pic:cNvPr id="7" name="Image3"/>
-                    <pic:cNvPicPr>
-                      <a:picLocks noChangeAspect="1" noChangeArrowheads="1"/>
-                    </pic:cNvPicPr>
-                  </pic:nvPicPr>
-                  <pic:blipFill>
-                    <a:blip r:embed="rId13"/>
-                    <a:stretch>
-                      <a:fillRect/>
-                    </a:stretch>
-                  </pic:blipFill>
-                  <pic:spPr bwMode="auto">
-                    <a:xfrm>
-                      <a:off x="0" y="0"/>
-                      <a:ext cx="4514850" cy="876300"/>
-                    </a:xfrm>
-                    <a:prstGeom prst="rect">
-                      <a:avLst/>
-                    </a:prstGeom>
-                  </pic:spPr>
-                </pic:pic>
-              </a:graphicData>
-            </a:graphic>
-          </wp:anchor>
-        </w:drawing>
-      </w:r>
-    </w:p>
-    <w:p>
-      <w:pPr>
-        <w:pStyle w:val="ListParagraph"/>
-        <w:ind w:left="1440"/>
-      </w:pPr>
-    </w:p>
-    <w:p>
-      <w:pPr>
-        <w:pStyle w:val="ListParagraph"/>
-        <w:numPr>
-          <w:ilvl w:val="0"/>
-          <w:numId w:val="3"/>
-        </w:numPr>
-      </w:pPr>
-      <w:r>
-        <w:t>I will use booted model due to higher score of 87% accuracy in validation data.</w:t>
-      </w:r>
-    </w:p>
-    <w:p/>
-    <w:p>
-      <w:pPr>
-        <w:numPr>
-          <w:ilvl w:val="0"/>
-          <w:numId w:val="2"/>
-        </w:numPr>
-      </w:pPr>
-      <w:r>
-        <w:t xml:space="preserve">What format do each of the 10 new stores fall </w:t>
-      </w:r>
-      <w:proofErr w:type="gramStart"/>
-      <w:r>
-        <w:t>into</w:t>
-      </w:r>
-      <w:proofErr w:type="gramEnd"/>
-      <w:r>
-        <w:t xml:space="preserve">? Please fill in the table </w:t>
-      </w:r>
-      <w:r>
-        <w:t>below.</w:t>
-      </w:r>
-    </w:p>
-    <w:p>
-      <w:pPr>
-        <w:ind w:left="720"/>
-      </w:pPr>
-    </w:p>
-    <w:p>
-      <w:pPr>
-        <w:ind w:left="720"/>
-        <w:jc w:val="center"/>
-      </w:pPr>
-      <w:r>
-        <w:rPr>
-          <w:noProof/>
-        </w:rPr>
-        <w:drawing>
-          <wp:anchor distT="0" distB="0" distL="0" distR="0" simplePos="0" relativeHeight="9" behindDoc="0" locked="0" layoutInCell="0" allowOverlap="1">
-            <wp:simplePos x="0" y="0"/>
-            <wp:positionH relativeFrom="column">
-              <wp:align>center</wp:align>
-            </wp:positionH>
-            <wp:positionV relativeFrom="paragraph">
-              <wp:posOffset>635</wp:posOffset>
-            </wp:positionV>
-            <wp:extent cx="1981200" cy="2971800"/>
-            <wp:effectExtent l="0" t="0" r="0" b="0"/>
-            <wp:wrapSquare wrapText="largest"/>
-            <wp:docPr id="8" name="Image7"/>
-            <wp:cNvGraphicFramePr>
-              <a:graphicFrameLocks xmlns:a="http://schemas.openxmlformats.org/drawingml/2006/main" noChangeAspect="1"/>
-            </wp:cNvGraphicFramePr>
-            <a:graphic xmlns:a="http://schemas.openxmlformats.org/drawingml/2006/main">
-              <a:graphicData uri="http://schemas.openxmlformats.org/drawingml/2006/picture">
-                <pic:pic xmlns:pic="http://schemas.openxmlformats.org/drawingml/2006/picture">
-                  <pic:nvPicPr>
-                    <pic:cNvPr id="8" name="Image7"/>
-                    <pic:cNvPicPr>
-                      <a:picLocks noChangeAspect="1" noChangeArrowheads="1"/>
-                    </pic:cNvPicPr>
-                  </pic:nvPicPr>
-                  <pic:blipFill>
-                    <a:blip r:embed="rId14"/>
-                    <a:stretch>
-                      <a:fillRect/>
-                    </a:stretch>
-                  </pic:blipFill>
-                  <pic:spPr bwMode="auto">
-                    <a:xfrm>
-                      <a:off x="0" y="0"/>
-                      <a:ext cx="1981200" cy="2971800"/>
-                    </a:xfrm>
-                    <a:prstGeom prst="rect">
-                      <a:avLst/>
-                    </a:prstGeom>
-                  </pic:spPr>
-                </pic:pic>
-              </a:graphicData>
-            </a:graphic>
-          </wp:anchor>
-        </w:drawing>
-      </w:r>
-    </w:p>
-    <w:p>
-      <w:pPr>
-        <w:rPr>
-          <w:sz w:val="32"/>
-          <w:szCs w:val="32"/>
-        </w:rPr>
-      </w:pPr>
-      <w:r>
-        <w:br w:type="page"/>
-      </w:r>
-    </w:p>
-    <w:p>
-      <w:pPr>
-        <w:pStyle w:val="Heading2"/>
-        <w:keepNext w:val="0"/>
-        <w:keepLines w:val="0"/>
-        <w:spacing w:before="240" w:after="40"/>
-      </w:pPr>
-      <w:r>
-        <w:lastRenderedPageBreak/>
-        <w:t>Task 3: Predicting Produce Sales</w:t>
-      </w:r>
-    </w:p>
-    <w:p>
-      <w:pPr>
-        <w:pStyle w:val="ListParagraph"/>
-        <w:numPr>
-          <w:ilvl w:val="3"/>
-          <w:numId w:val="2"/>
-        </w:numPr>
-        <w:ind w:left="284"/>
-      </w:pPr>
-      <w:r>
-        <w:t xml:space="preserve">What type of ETS or ARIMA model did you use for each forecast? Use </w:t>
-      </w:r>
-      <w:proofErr w:type="gramStart"/>
-      <w:r>
-        <w:t>ETS(</w:t>
-      </w:r>
-      <w:proofErr w:type="spellStart"/>
-      <w:proofErr w:type="gramEnd"/>
-      <w:r>
-        <w:t>a,m,n</w:t>
-      </w:r>
-      <w:proofErr w:type="spellEnd"/>
-      <w:r>
-        <w:t>) or ARIMA(</w:t>
-      </w:r>
-      <w:proofErr w:type="spellStart"/>
-      <w:r>
-        <w:t>ar</w:t>
-      </w:r>
-      <w:proofErr w:type="spellEnd"/>
-      <w:r>
-        <w:t xml:space="preserve">, </w:t>
-      </w:r>
-      <w:proofErr w:type="spellStart"/>
-      <w:r>
-        <w:t>i</w:t>
-      </w:r>
-      <w:proofErr w:type="spellEnd"/>
-      <w:r>
-        <w:t xml:space="preserve">, ma) notation. How did you come to that decision? </w:t>
-      </w:r>
-    </w:p>
-    <w:p>
-      <w:pPr>
-        <w:pStyle w:val="ListParagraph"/>
-        <w:numPr>
-          <w:ilvl w:val="0"/>
-          <w:numId w:val="3"/>
-        </w:numPr>
-      </w:pPr>
-      <w:r>
-        <w:t>I use ETS(A,M,M) with damped trend due to lower RMSE error</w:t>
-      </w:r>
-    </w:p>
-    <w:p>
-      <w:pPr>
-        <w:pStyle w:val="ListParagraph"/>
-        <w:ind w:left="2160"/>
-      </w:pPr>
-    </w:p>
-    <w:p>
-      <w:pPr>
-        <w:pStyle w:val="ListParagraph"/>
-        <w:ind w:left="1440"/>
-      </w:pPr>
-      <w:r>
-        <w:rPr>
-          <w:noProof/>
-        </w:rPr>
-        <w:drawing>
-          <wp:anchor distT="0" distB="0" distL="0" distR="0" simplePos="0" relativeHeight="10" behindDoc="0" locked="0" layoutInCell="0" allowOverlap="1">
-            <wp:simplePos x="0" y="0"/>
-            <wp:positionH relativeFrom="column">
-              <wp:align>center</wp:align>
-            </wp:positionH>
-            <wp:positionV relativeFrom="paragraph">
-              <wp:posOffset>635</wp:posOffset>
-            </wp:positionV>
-            <wp:extent cx="3600450" cy="1857375"/>
-            <wp:effectExtent l="0" t="0" r="0" b="0"/>
-            <wp:wrapTopAndBottom/>
-            <wp:docPr id="9" name="Image8"/>
-            <wp:cNvGraphicFramePr>
-              <a:graphicFrameLocks xmlns:a="http://schemas.openxmlformats.org/drawingml/2006/main" noChangeAspect="1"/>
-            </wp:cNvGraphicFramePr>
-            <a:graphic xmlns:a="http://schemas.openxmlformats.org/drawingml/2006/main">
-              <a:graphicData uri="http://schemas.openxmlformats.org/drawingml/2006/picture">
-                <pic:pic xmlns:pic="http://schemas.openxmlformats.org/drawingml/2006/picture">
-                  <pic:nvPicPr>
-                    <pic:cNvPr id="9" name="Image8"/>
-                    <pic:cNvPicPr>
-                      <a:picLocks noChangeAspect="1" noChangeArrowheads="1"/>
-                    </pic:cNvPicPr>
-                  </pic:nvPicPr>
-                  <pic:blipFill>
-                    <a:blip r:embed="rId15"/>
-                    <a:stretch>
-                      <a:fillRect/>
-                    </a:stretch>
-                  </pic:blipFill>
-                  <pic:spPr bwMode="auto">
-                    <a:xfrm>
-                      <a:off x="0" y="0"/>
-                      <a:ext cx="3600450" cy="1857375"/>
-                    </a:xfrm>
-                    <a:prstGeom prst="rect">
-                      <a:avLst/>
-                    </a:prstGeom>
-                  </pic:spPr>
-                </pic:pic>
-              </a:graphicData>
-            </a:graphic>
-          </wp:anchor>
-        </w:drawing>
-      </w:r>
-    </w:p>
-    <w:p>
-      <w:pPr>
-        <w:pStyle w:val="ListParagraph"/>
-        <w:numPr>
-          <w:ilvl w:val="0"/>
-          <w:numId w:val="3"/>
-        </w:numPr>
-      </w:pPr>
-      <w:r>
-        <w:t>I use</w:t>
-      </w:r>
-      <w:r>
-        <w:t xml:space="preserve"> ARIMA(0,0,2) with constant trend due to lower RMSE error</w:t>
-      </w:r>
-    </w:p>
-    <w:p>
-      <w:pPr>
-        <w:pStyle w:val="ListParagraph"/>
-        <w:ind w:left="1440"/>
-      </w:pPr>
-    </w:p>
-    <w:p>
-      <w:pPr>
-        <w:pStyle w:val="ListParagraph"/>
-        <w:ind w:left="1440"/>
-      </w:pPr>
-      <w:r>
-        <w:rPr>
-          <w:noProof/>
-        </w:rPr>
-        <w:drawing>
-          <wp:anchor distT="0" distB="0" distL="0" distR="0" simplePos="0" relativeHeight="11" behindDoc="0" locked="0" layoutInCell="0" allowOverlap="1">
-            <wp:simplePos x="0" y="0"/>
-            <wp:positionH relativeFrom="column">
-              <wp:align>center</wp:align>
-            </wp:positionH>
-            <wp:positionV relativeFrom="paragraph">
-              <wp:posOffset>635</wp:posOffset>
-            </wp:positionV>
-            <wp:extent cx="2895600" cy="1800225"/>
-            <wp:effectExtent l="0" t="0" r="0" b="0"/>
-            <wp:wrapSquare wrapText="largest"/>
-            <wp:docPr id="10" name="Image9"/>
-            <wp:cNvGraphicFramePr>
-              <a:graphicFrameLocks xmlns:a="http://schemas.openxmlformats.org/drawingml/2006/main" noChangeAspect="1"/>
-            </wp:cNvGraphicFramePr>
-            <a:graphic xmlns:a="http://schemas.openxmlformats.org/drawingml/2006/main">
-              <a:graphicData uri="http://schemas.openxmlformats.org/drawingml/2006/picture">
-                <pic:pic xmlns:pic="http://schemas.openxmlformats.org/drawingml/2006/picture">
-                  <pic:nvPicPr>
-                    <pic:cNvPr id="10" name="Image9"/>
-                    <pic:cNvPicPr>
-                      <a:picLocks noChangeAspect="1" noChangeArrowheads="1"/>
-                    </pic:cNvPicPr>
-                  </pic:nvPicPr>
-                  <pic:blipFill>
-                    <a:blip r:embed="rId16"/>
-                    <a:stretch>
-                      <a:fillRect/>
-                    </a:stretch>
-                  </pic:blipFill>
-                  <pic:spPr bwMode="auto">
-                    <a:xfrm>
-                      <a:off x="0" y="0"/>
-                      <a:ext cx="2895600" cy="1800225"/>
-                    </a:xfrm>
-                    <a:prstGeom prst="rect">
-                      <a:avLst/>
-                    </a:prstGeom>
-                  </pic:spPr>
-                </pic:pic>
-              </a:graphicData>
-            </a:graphic>
-          </wp:anchor>
-        </w:drawing>
-      </w:r>
-    </w:p>
-    <w:p>
-      <w:pPr>
-        <w:pStyle w:val="ListParagraph"/>
-      </w:pPr>
-      <w:r>
-        <w:br w:type="page"/>
-      </w:r>
-    </w:p>
-    <w:p>
-      <w:pPr>
-        <w:pStyle w:val="ListParagraph"/>
-        <w:numPr>
-          <w:ilvl w:val="0"/>
-          <w:numId w:val="3"/>
-        </w:numPr>
-      </w:pPr>
-      <w:r>
-        <w:lastRenderedPageBreak/>
-        <w:t>Holdout sample forecast</w:t>
-      </w:r>
-    </w:p>
-    <w:p>
-      <w:pPr>
-        <w:pStyle w:val="ListParagraph"/>
-      </w:pPr>
-    </w:p>
-    <w:p>
-      <w:pPr>
-        <w:pStyle w:val="ListParagraph"/>
-      </w:pPr>
-      <w:r>
-        <w:rPr>
-          <w:noProof/>
-        </w:rPr>
-        <w:drawing>
-          <wp:inline distT="0" distB="0" distL="0" distR="0">
-            <wp:extent cx="5486400" cy="2834640"/>
-            <wp:effectExtent l="0" t="0" r="0" b="3810"/>
-            <wp:docPr id="11" name="Image10"/>
-            <wp:cNvGraphicFramePr>
-              <a:graphicFrameLocks xmlns:a="http://schemas.openxmlformats.org/drawingml/2006/main" noChangeAspect="1"/>
-            </wp:cNvGraphicFramePr>
-            <a:graphic xmlns:a="http://schemas.openxmlformats.org/drawingml/2006/main">
-              <a:graphicData uri="http://schemas.openxmlformats.org/drawingml/2006/picture">
-                <pic:pic xmlns:pic="http://schemas.openxmlformats.org/drawingml/2006/picture">
-                  <pic:nvPicPr>
-                    <pic:cNvPr id="11" name="Image10"/>
-                    <pic:cNvPicPr>
-                      <a:picLocks noChangeAspect="1" noChangeArrowheads="1"/>
-                    </pic:cNvPicPr>
-                  </pic:nvPicPr>
-                  <pic:blipFill>
-                    <a:blip r:embed="rId17">
-                      <a:extLst>
-                        <a:ext uri="{28A0092B-C50C-407E-A947-70E740481C1C}">
-                          <a14:useLocalDpi xmlns:a14="http://schemas.microsoft.com/office/drawing/2010/main" val="0"/>
-                        </a:ext>
-                      </a:extLst>
-                    </a:blip>
-                    <a:stretch>
-                      <a:fillRect/>
-                    </a:stretch>
-                  </pic:blipFill>
-                  <pic:spPr bwMode="auto">
-                    <a:xfrm>
-                      <a:off x="0" y="0"/>
-                      <a:ext cx="5486400" cy="2834640"/>
+                      <a:ext cx="5943600" cy="3464560"/>
                     </a:xfrm>
                     <a:prstGeom prst="rect">
                       <a:avLst/>
@@ -1232,11 +563,9 @@
       </w:r>
     </w:p>
     <w:p>
-      <w:pPr>
-        <w:pStyle w:val="ListParagraph"/>
-      </w:pPr>
-      <w:bookmarkStart w:id="1" w:name="_GoBack"/>
-      <w:bookmarkEnd w:id="1"/>
+      <w:r>
+        <w:br w:type="page"/>
+      </w:r>
     </w:p>
     <w:p>
       <w:pPr>
@@ -1247,70 +576,34 @@
         </w:numPr>
       </w:pPr>
       <w:r>
-        <w:t>I will chose ARIMA Model to forecast 2016 sales due to lower error in holdout sample</w:t>
-      </w:r>
-    </w:p>
-    <w:p/>
-    <w:p>
-      <w:pPr>
-        <w:pStyle w:val="ListParagraph"/>
-        <w:ind w:left="284" w:hanging="360"/>
-      </w:pPr>
-      <w:r>
-        <w:br w:type="page"/>
-      </w:r>
-    </w:p>
-    <w:p>
-      <w:pPr>
-        <w:pStyle w:val="ListParagraph"/>
-        <w:numPr>
-          <w:ilvl w:val="3"/>
-          <w:numId w:val="2"/>
-        </w:numPr>
-        <w:ind w:left="284"/>
-      </w:pPr>
-      <w:r>
         <w:lastRenderedPageBreak/>
-        <w:t xml:space="preserve">Please provide a table of your forecasts for existing and new stores. Also, </w:t>
-      </w:r>
-      <w:r>
-        <w:t>provide visualization of your forecasts that includes historical data, existing stores forecasts, and new stores forecasts.</w:t>
-      </w:r>
-    </w:p>
-    <w:p>
-      <w:pPr>
-        <w:pStyle w:val="ListParagraph"/>
-        <w:numPr>
-          <w:ilvl w:val="0"/>
-          <w:numId w:val="3"/>
-        </w:numPr>
-      </w:pPr>
-      <w:r>
-        <w:t>Forecasted sales</w:t>
-      </w:r>
-    </w:p>
-    <w:p>
-      <w:pPr>
-        <w:pStyle w:val="ListParagraph"/>
-        <w:ind w:left="1440"/>
-      </w:pPr>
-      <w:r>
-        <w:rPr>
-          <w:noProof/>
-        </w:rPr>
+        <w:t xml:space="preserve">Forest Model top three important variables are Age0to9, </w:t>
+      </w:r>
+      <w:proofErr w:type="spellStart"/>
+      <w:r>
+        <w:t>EdProfSchl</w:t>
+      </w:r>
+      <w:proofErr w:type="spellEnd"/>
+      <w:r>
+        <w:t>, and</w:t>
+      </w:r>
+      <w:r>
+        <w:t xml:space="preserve"> </w:t>
+      </w:r>
+      <w:r>
+        <w:t>HVal750KPlus</w:t>
+      </w:r>
+      <w:r>
+        <w:t>.</w:t>
+      </w:r>
+    </w:p>
+    <w:p>
+      <w:r>
         <w:drawing>
-          <wp:anchor distT="0" distB="0" distL="0" distR="0" simplePos="0" relativeHeight="14" behindDoc="0" locked="0" layoutInCell="0" allowOverlap="1">
-            <wp:simplePos x="0" y="0"/>
-            <wp:positionH relativeFrom="column">
-              <wp:align>center</wp:align>
-            </wp:positionH>
-            <wp:positionV relativeFrom="paragraph">
-              <wp:posOffset>635</wp:posOffset>
-            </wp:positionV>
-            <wp:extent cx="5734050" cy="3048000"/>
+          <wp:inline distT="0" distB="0" distL="0" distR="0" wp14:anchorId="204253EA" wp14:editId="63C69357">
+            <wp:extent cx="5943600" cy="3434080"/>
             <wp:effectExtent l="0" t="0" r="0" b="0"/>
-            <wp:wrapSquare wrapText="largest"/>
-            <wp:docPr id="12" name="Image12"/>
+            <wp:docPr id="19" name="Picture 19"/>
             <wp:cNvGraphicFramePr>
               <a:graphicFrameLocks xmlns:a="http://schemas.openxmlformats.org/drawingml/2006/main" noChangeAspect="1"/>
             </wp:cNvGraphicFramePr>
@@ -1318,21 +611,19 @@
               <a:graphicData uri="http://schemas.openxmlformats.org/drawingml/2006/picture">
                 <pic:pic xmlns:pic="http://schemas.openxmlformats.org/drawingml/2006/picture">
                   <pic:nvPicPr>
-                    <pic:cNvPr id="12" name="Image12"/>
-                    <pic:cNvPicPr>
-                      <a:picLocks noChangeAspect="1" noChangeArrowheads="1"/>
-                    </pic:cNvPicPr>
+                    <pic:cNvPr id="1" name=""/>
+                    <pic:cNvPicPr/>
                   </pic:nvPicPr>
                   <pic:blipFill>
-                    <a:blip r:embed="rId18"/>
+                    <a:blip r:embed="rId11"/>
                     <a:stretch>
                       <a:fillRect/>
                     </a:stretch>
                   </pic:blipFill>
-                  <pic:spPr bwMode="auto">
+                  <pic:spPr>
                     <a:xfrm>
                       <a:off x="0" y="0"/>
-                      <a:ext cx="5734050" cy="3048000"/>
+                      <a:ext cx="5943600" cy="3434080"/>
                     </a:xfrm>
                     <a:prstGeom prst="rect">
                       <a:avLst/>
@@ -1341,9 +632,14 @@
                 </pic:pic>
               </a:graphicData>
             </a:graphic>
-          </wp:anchor>
+          </wp:inline>
         </w:drawing>
       </w:r>
+    </w:p>
+    <w:p>
+      <w:pPr>
+        <w:ind w:left="0"/>
+      </w:pPr>
     </w:p>
     <w:p>
       <w:pPr>
@@ -1354,31 +650,27 @@
         </w:numPr>
       </w:pPr>
       <w:r>
-        <w:t>Forecast for 2016 plot</w:t>
-      </w:r>
-    </w:p>
-    <w:p>
-      <w:pPr>
-        <w:pStyle w:val="ListParagraph"/>
-        <w:ind w:left="1440"/>
-      </w:pPr>
-      <w:r>
-        <w:rPr>
-          <w:noProof/>
-        </w:rPr>
+        <w:t>Boosted Model top three important variables are Age0to9, HVal750KPlus, and</w:t>
+      </w:r>
+      <w:r>
+        <w:t xml:space="preserve"> </w:t>
+      </w:r>
+      <w:proofErr w:type="spellStart"/>
+      <w:r>
+        <w:t>PopOther</w:t>
+      </w:r>
+      <w:proofErr w:type="spellEnd"/>
+      <w:r>
+        <w:t>.</w:t>
+      </w:r>
+    </w:p>
+    <w:p>
+      <w:r>
         <w:drawing>
-          <wp:anchor distT="0" distB="0" distL="0" distR="0" simplePos="0" relativeHeight="13" behindDoc="0" locked="0" layoutInCell="0" allowOverlap="1">
-            <wp:simplePos x="0" y="0"/>
-            <wp:positionH relativeFrom="column">
-              <wp:align>center</wp:align>
-            </wp:positionH>
-            <wp:positionV relativeFrom="paragraph">
-              <wp:posOffset>635</wp:posOffset>
-            </wp:positionV>
-            <wp:extent cx="5943600" cy="3589655"/>
-            <wp:effectExtent l="0" t="0" r="0" b="0"/>
-            <wp:wrapTopAndBottom/>
-            <wp:docPr id="13" name="Image11"/>
+          <wp:inline distT="0" distB="0" distL="0" distR="0" wp14:anchorId="3B9A2D6D" wp14:editId="49F3055D">
+            <wp:extent cx="5943600" cy="3423920"/>
+            <wp:effectExtent l="0" t="0" r="0" b="5080"/>
+            <wp:docPr id="20" name="Picture 20"/>
             <wp:cNvGraphicFramePr>
               <a:graphicFrameLocks xmlns:a="http://schemas.openxmlformats.org/drawingml/2006/main" noChangeAspect="1"/>
             </wp:cNvGraphicFramePr>
@@ -1386,21 +678,19 @@
               <a:graphicData uri="http://schemas.openxmlformats.org/drawingml/2006/picture">
                 <pic:pic xmlns:pic="http://schemas.openxmlformats.org/drawingml/2006/picture">
                   <pic:nvPicPr>
-                    <pic:cNvPr id="13" name="Image11"/>
-                    <pic:cNvPicPr>
-                      <a:picLocks noChangeAspect="1" noChangeArrowheads="1"/>
-                    </pic:cNvPicPr>
+                    <pic:cNvPr id="1" name=""/>
+                    <pic:cNvPicPr/>
                   </pic:nvPicPr>
                   <pic:blipFill>
-                    <a:blip r:embed="rId19"/>
+                    <a:blip r:embed="rId12"/>
                     <a:stretch>
                       <a:fillRect/>
                     </a:stretch>
                   </pic:blipFill>
-                  <pic:spPr bwMode="auto">
+                  <pic:spPr>
                     <a:xfrm>
                       <a:off x="0" y="0"/>
-                      <a:ext cx="5943600" cy="3589655"/>
+                      <a:ext cx="5943600" cy="3423920"/>
                     </a:xfrm>
                     <a:prstGeom prst="rect">
                       <a:avLst/>
@@ -1409,9 +699,632 @@
                 </pic:pic>
               </a:graphicData>
             </a:graphic>
-          </wp:anchor>
+          </wp:inline>
         </w:drawing>
       </w:r>
+    </w:p>
+    <w:p/>
+    <w:p>
+      <w:pPr>
+        <w:spacing w:line="240" w:lineRule="auto"/>
+        <w:ind w:left="0"/>
+      </w:pPr>
+      <w:r>
+        <w:br w:type="page"/>
+      </w:r>
+    </w:p>
+    <w:p>
+      <w:pPr>
+        <w:pStyle w:val="ListParagraph"/>
+        <w:numPr>
+          <w:ilvl w:val="0"/>
+          <w:numId w:val="3"/>
+        </w:numPr>
+      </w:pPr>
+      <w:r>
+        <w:lastRenderedPageBreak/>
+        <w:t>I use average accuracy score on validation data to choose the best model.</w:t>
+      </w:r>
+    </w:p>
+    <w:p>
+      <w:pPr>
+        <w:pStyle w:val="ListParagraph"/>
+        <w:ind w:left="1440"/>
+      </w:pPr>
+    </w:p>
+    <w:p>
+      <w:pPr>
+        <w:pStyle w:val="ListParagraph"/>
+      </w:pPr>
+      <w:r>
+        <w:drawing>
+          <wp:inline distT="0" distB="0" distL="0" distR="0" wp14:anchorId="5C97D208" wp14:editId="42EBB06A">
+            <wp:extent cx="4991797" cy="924054"/>
+            <wp:effectExtent l="0" t="0" r="0" b="9525"/>
+            <wp:docPr id="21" name="Picture 21"/>
+            <wp:cNvGraphicFramePr>
+              <a:graphicFrameLocks xmlns:a="http://schemas.openxmlformats.org/drawingml/2006/main" noChangeAspect="1"/>
+            </wp:cNvGraphicFramePr>
+            <a:graphic xmlns:a="http://schemas.openxmlformats.org/drawingml/2006/main">
+              <a:graphicData uri="http://schemas.openxmlformats.org/drawingml/2006/picture">
+                <pic:pic xmlns:pic="http://schemas.openxmlformats.org/drawingml/2006/picture">
+                  <pic:nvPicPr>
+                    <pic:cNvPr id="1" name=""/>
+                    <pic:cNvPicPr/>
+                  </pic:nvPicPr>
+                  <pic:blipFill>
+                    <a:blip r:embed="rId13"/>
+                    <a:stretch>
+                      <a:fillRect/>
+                    </a:stretch>
+                  </pic:blipFill>
+                  <pic:spPr>
+                    <a:xfrm>
+                      <a:off x="0" y="0"/>
+                      <a:ext cx="4991797" cy="924054"/>
+                    </a:xfrm>
+                    <a:prstGeom prst="rect">
+                      <a:avLst/>
+                    </a:prstGeom>
+                  </pic:spPr>
+                </pic:pic>
+              </a:graphicData>
+            </a:graphic>
+          </wp:inline>
+        </w:drawing>
+      </w:r>
+    </w:p>
+    <w:p>
+      <w:pPr>
+        <w:pStyle w:val="ListParagraph"/>
+        <w:ind w:left="1440"/>
+      </w:pPr>
+    </w:p>
+    <w:p>
+      <w:pPr>
+        <w:pStyle w:val="ListParagraph"/>
+        <w:numPr>
+          <w:ilvl w:val="0"/>
+          <w:numId w:val="3"/>
+        </w:numPr>
+      </w:pPr>
+      <w:r>
+        <w:t xml:space="preserve">I will use </w:t>
+      </w:r>
+      <w:r>
+        <w:t>Random Forest model due to higher score of 82</w:t>
+      </w:r>
+      <w:r>
+        <w:t>% accuracy in validation data.</w:t>
+      </w:r>
+    </w:p>
+    <w:p/>
+    <w:p>
+      <w:pPr>
+        <w:numPr>
+          <w:ilvl w:val="0"/>
+          <w:numId w:val="2"/>
+        </w:numPr>
+      </w:pPr>
+      <w:r>
+        <w:t xml:space="preserve">What format do each of the 10 new stores fall </w:t>
+      </w:r>
+      <w:proofErr w:type="gramStart"/>
+      <w:r>
+        <w:t>into</w:t>
+      </w:r>
+      <w:proofErr w:type="gramEnd"/>
+      <w:r>
+        <w:t>? Please fill in the table below.</w:t>
+      </w:r>
+    </w:p>
+    <w:p>
+      <w:pPr>
+        <w:ind w:left="720"/>
+      </w:pPr>
+    </w:p>
+    <w:p>
+      <w:pPr>
+        <w:ind w:left="720"/>
+        <w:jc w:val="center"/>
+      </w:pPr>
+      <w:r>
+        <w:drawing>
+          <wp:inline distT="0" distB="0" distL="0" distR="0" wp14:anchorId="499A3325" wp14:editId="5E6C75E8">
+            <wp:extent cx="1800476" cy="2981741"/>
+            <wp:effectExtent l="0" t="0" r="9525" b="9525"/>
+            <wp:docPr id="22" name="Picture 22"/>
+            <wp:cNvGraphicFramePr>
+              <a:graphicFrameLocks xmlns:a="http://schemas.openxmlformats.org/drawingml/2006/main" noChangeAspect="1"/>
+            </wp:cNvGraphicFramePr>
+            <a:graphic xmlns:a="http://schemas.openxmlformats.org/drawingml/2006/main">
+              <a:graphicData uri="http://schemas.openxmlformats.org/drawingml/2006/picture">
+                <pic:pic xmlns:pic="http://schemas.openxmlformats.org/drawingml/2006/picture">
+                  <pic:nvPicPr>
+                    <pic:cNvPr id="1" name=""/>
+                    <pic:cNvPicPr/>
+                  </pic:nvPicPr>
+                  <pic:blipFill>
+                    <a:blip r:embed="rId14"/>
+                    <a:stretch>
+                      <a:fillRect/>
+                    </a:stretch>
+                  </pic:blipFill>
+                  <pic:spPr>
+                    <a:xfrm>
+                      <a:off x="0" y="0"/>
+                      <a:ext cx="1800476" cy="2981741"/>
+                    </a:xfrm>
+                    <a:prstGeom prst="rect">
+                      <a:avLst/>
+                    </a:prstGeom>
+                  </pic:spPr>
+                </pic:pic>
+              </a:graphicData>
+            </a:graphic>
+          </wp:inline>
+        </w:drawing>
+      </w:r>
+    </w:p>
+    <w:p>
+      <w:pPr>
+        <w:rPr>
+          <w:sz w:val="32"/>
+          <w:szCs w:val="32"/>
+        </w:rPr>
+      </w:pPr>
+      <w:r>
+        <w:br w:type="page"/>
+      </w:r>
+    </w:p>
+    <w:p>
+      <w:pPr>
+        <w:pStyle w:val="Heading2"/>
+        <w:keepNext w:val="0"/>
+        <w:keepLines w:val="0"/>
+        <w:spacing w:before="240" w:after="40"/>
+      </w:pPr>
+      <w:r>
+        <w:lastRenderedPageBreak/>
+        <w:t>Task 3: Predicting Produce Sales</w:t>
+      </w:r>
+    </w:p>
+    <w:p>
+      <w:pPr>
+        <w:pStyle w:val="ListParagraph"/>
+        <w:numPr>
+          <w:ilvl w:val="3"/>
+          <w:numId w:val="2"/>
+        </w:numPr>
+        <w:ind w:left="284"/>
+      </w:pPr>
+      <w:r>
+        <w:t xml:space="preserve">What type of ETS or ARIMA model did you use for each forecast? Use </w:t>
+      </w:r>
+      <w:proofErr w:type="gramStart"/>
+      <w:r>
+        <w:t>ETS(</w:t>
+      </w:r>
+      <w:proofErr w:type="spellStart"/>
+      <w:proofErr w:type="gramEnd"/>
+      <w:r>
+        <w:t>a,m,n</w:t>
+      </w:r>
+      <w:proofErr w:type="spellEnd"/>
+      <w:r>
+        <w:t>) or ARIMA(</w:t>
+      </w:r>
+      <w:proofErr w:type="spellStart"/>
+      <w:r>
+        <w:t>ar</w:t>
+      </w:r>
+      <w:proofErr w:type="spellEnd"/>
+      <w:r>
+        <w:t xml:space="preserve">, </w:t>
+      </w:r>
+      <w:proofErr w:type="spellStart"/>
+      <w:r>
+        <w:t>i</w:t>
+      </w:r>
+      <w:proofErr w:type="spellEnd"/>
+      <w:r>
+        <w:t xml:space="preserve">, ma) notation. How did you come to that decision? </w:t>
+      </w:r>
+    </w:p>
+    <w:p>
+      <w:pPr>
+        <w:pStyle w:val="ListParagraph"/>
+        <w:numPr>
+          <w:ilvl w:val="0"/>
+          <w:numId w:val="3"/>
+        </w:numPr>
+      </w:pPr>
+      <w:r>
+        <w:t>I use ETS(A,M,M) with damped trend due to lower RMSE error</w:t>
+      </w:r>
+      <w:r>
+        <w:t xml:space="preserve"> to compare with ARIMA model</w:t>
+      </w:r>
+    </w:p>
+    <w:p>
+      <w:pPr>
+        <w:pStyle w:val="ListParagraph"/>
+        <w:ind w:left="2160"/>
+      </w:pPr>
+    </w:p>
+    <w:p>
+      <w:pPr>
+        <w:pStyle w:val="ListParagraph"/>
+        <w:ind w:left="1440"/>
+      </w:pPr>
+      <w:r>
+        <w:drawing>
+          <wp:inline distT="0" distB="0" distL="0" distR="0" wp14:anchorId="434CB739" wp14:editId="70FA3171">
+            <wp:extent cx="3362794" cy="1991003"/>
+            <wp:effectExtent l="0" t="0" r="0" b="9525"/>
+            <wp:docPr id="23" name="Picture 23"/>
+            <wp:cNvGraphicFramePr>
+              <a:graphicFrameLocks xmlns:a="http://schemas.openxmlformats.org/drawingml/2006/main" noChangeAspect="1"/>
+            </wp:cNvGraphicFramePr>
+            <a:graphic xmlns:a="http://schemas.openxmlformats.org/drawingml/2006/main">
+              <a:graphicData uri="http://schemas.openxmlformats.org/drawingml/2006/picture">
+                <pic:pic xmlns:pic="http://schemas.openxmlformats.org/drawingml/2006/picture">
+                  <pic:nvPicPr>
+                    <pic:cNvPr id="1" name=""/>
+                    <pic:cNvPicPr/>
+                  </pic:nvPicPr>
+                  <pic:blipFill>
+                    <a:blip r:embed="rId15"/>
+                    <a:stretch>
+                      <a:fillRect/>
+                    </a:stretch>
+                  </pic:blipFill>
+                  <pic:spPr>
+                    <a:xfrm>
+                      <a:off x="0" y="0"/>
+                      <a:ext cx="3362794" cy="1991003"/>
+                    </a:xfrm>
+                    <a:prstGeom prst="rect">
+                      <a:avLst/>
+                    </a:prstGeom>
+                  </pic:spPr>
+                </pic:pic>
+              </a:graphicData>
+            </a:graphic>
+          </wp:inline>
+        </w:drawing>
+      </w:r>
+    </w:p>
+    <w:p>
+      <w:pPr>
+        <w:pStyle w:val="ListParagraph"/>
+        <w:ind w:left="1440"/>
+      </w:pPr>
+    </w:p>
+    <w:p>
+      <w:pPr>
+        <w:pStyle w:val="ListParagraph"/>
+        <w:numPr>
+          <w:ilvl w:val="0"/>
+          <w:numId w:val="3"/>
+        </w:numPr>
+      </w:pPr>
+      <w:r>
+        <w:t>I use ARIMA(11</w:t>
+      </w:r>
+      <w:r>
+        <w:t>,0,</w:t>
+      </w:r>
+      <w:r>
+        <w:t>7</w:t>
+      </w:r>
+      <w:r>
+        <w:t>) with constant trend due to lower RMSE error</w:t>
+      </w:r>
+      <w:r>
+        <w:t xml:space="preserve"> to compare with ETS model</w:t>
+      </w:r>
+    </w:p>
+    <w:p>
+      <w:pPr>
+        <w:pStyle w:val="ListParagraph"/>
+        <w:ind w:left="1440"/>
+      </w:pPr>
+    </w:p>
+    <w:p>
+      <w:pPr>
+        <w:pStyle w:val="ListParagraph"/>
+        <w:ind w:left="1440"/>
+      </w:pPr>
+      <w:r>
+        <w:drawing>
+          <wp:inline distT="0" distB="0" distL="0" distR="0" wp14:anchorId="38521A7F" wp14:editId="302C5660">
+            <wp:extent cx="2915057" cy="2029108"/>
+            <wp:effectExtent l="0" t="0" r="0" b="9525"/>
+            <wp:docPr id="24" name="Picture 24"/>
+            <wp:cNvGraphicFramePr>
+              <a:graphicFrameLocks xmlns:a="http://schemas.openxmlformats.org/drawingml/2006/main" noChangeAspect="1"/>
+            </wp:cNvGraphicFramePr>
+            <a:graphic xmlns:a="http://schemas.openxmlformats.org/drawingml/2006/main">
+              <a:graphicData uri="http://schemas.openxmlformats.org/drawingml/2006/picture">
+                <pic:pic xmlns:pic="http://schemas.openxmlformats.org/drawingml/2006/picture">
+                  <pic:nvPicPr>
+                    <pic:cNvPr id="1" name=""/>
+                    <pic:cNvPicPr/>
+                  </pic:nvPicPr>
+                  <pic:blipFill>
+                    <a:blip r:embed="rId16"/>
+                    <a:stretch>
+                      <a:fillRect/>
+                    </a:stretch>
+                  </pic:blipFill>
+                  <pic:spPr>
+                    <a:xfrm>
+                      <a:off x="0" y="0"/>
+                      <a:ext cx="2915057" cy="2029108"/>
+                    </a:xfrm>
+                    <a:prstGeom prst="rect">
+                      <a:avLst/>
+                    </a:prstGeom>
+                  </pic:spPr>
+                </pic:pic>
+              </a:graphicData>
+            </a:graphic>
+          </wp:inline>
+        </w:drawing>
+      </w:r>
+    </w:p>
+    <w:p>
+      <w:pPr>
+        <w:pStyle w:val="ListParagraph"/>
+      </w:pPr>
+      <w:r>
+        <w:br w:type="page"/>
+      </w:r>
+    </w:p>
+    <w:p>
+      <w:pPr>
+        <w:pStyle w:val="ListParagraph"/>
+        <w:numPr>
+          <w:ilvl w:val="0"/>
+          <w:numId w:val="3"/>
+        </w:numPr>
+      </w:pPr>
+      <w:r>
+        <w:lastRenderedPageBreak/>
+        <w:t>Holdout sample forecast</w:t>
+      </w:r>
+    </w:p>
+    <w:p>
+      <w:pPr>
+        <w:pStyle w:val="ListParagraph"/>
+      </w:pPr>
+    </w:p>
+    <w:p>
+      <w:pPr>
+        <w:pStyle w:val="ListParagraph"/>
+      </w:pPr>
+      <w:r>
+        <w:drawing>
+          <wp:inline distT="0" distB="0" distL="0" distR="0" wp14:anchorId="4245B3CF" wp14:editId="0AF0B318">
+            <wp:extent cx="5943600" cy="3108325"/>
+            <wp:effectExtent l="0" t="0" r="0" b="0"/>
+            <wp:docPr id="25" name="Picture 25"/>
+            <wp:cNvGraphicFramePr>
+              <a:graphicFrameLocks xmlns:a="http://schemas.openxmlformats.org/drawingml/2006/main" noChangeAspect="1"/>
+            </wp:cNvGraphicFramePr>
+            <a:graphic xmlns:a="http://schemas.openxmlformats.org/drawingml/2006/main">
+              <a:graphicData uri="http://schemas.openxmlformats.org/drawingml/2006/picture">
+                <pic:pic xmlns:pic="http://schemas.openxmlformats.org/drawingml/2006/picture">
+                  <pic:nvPicPr>
+                    <pic:cNvPr id="1" name=""/>
+                    <pic:cNvPicPr/>
+                  </pic:nvPicPr>
+                  <pic:blipFill>
+                    <a:blip r:embed="rId17"/>
+                    <a:stretch>
+                      <a:fillRect/>
+                    </a:stretch>
+                  </pic:blipFill>
+                  <pic:spPr>
+                    <a:xfrm>
+                      <a:off x="0" y="0"/>
+                      <a:ext cx="5943600" cy="3108325"/>
+                    </a:xfrm>
+                    <a:prstGeom prst="rect">
+                      <a:avLst/>
+                    </a:prstGeom>
+                  </pic:spPr>
+                </pic:pic>
+              </a:graphicData>
+            </a:graphic>
+          </wp:inline>
+        </w:drawing>
+      </w:r>
+    </w:p>
+    <w:p>
+      <w:pPr>
+        <w:pStyle w:val="ListParagraph"/>
+      </w:pPr>
+    </w:p>
+    <w:p>
+      <w:pPr>
+        <w:pStyle w:val="ListParagraph"/>
+        <w:numPr>
+          <w:ilvl w:val="0"/>
+          <w:numId w:val="3"/>
+        </w:numPr>
+      </w:pPr>
+      <w:r>
+        <w:t xml:space="preserve">I will chose ARIMA Model to forecast 2016 sales due to lower error </w:t>
+      </w:r>
+      <w:r>
+        <w:t xml:space="preserve">and close follow up the sales trends </w:t>
+      </w:r>
+      <w:r>
+        <w:t>in holdout sample</w:t>
+      </w:r>
+    </w:p>
+    <w:p/>
+    <w:p>
+      <w:pPr>
+        <w:pStyle w:val="ListParagraph"/>
+        <w:ind w:left="284" w:hanging="360"/>
+      </w:pPr>
+      <w:r>
+        <w:br w:type="page"/>
+      </w:r>
+    </w:p>
+    <w:p>
+      <w:pPr>
+        <w:pStyle w:val="ListParagraph"/>
+        <w:numPr>
+          <w:ilvl w:val="3"/>
+          <w:numId w:val="2"/>
+        </w:numPr>
+        <w:ind w:left="284"/>
+      </w:pPr>
+      <w:r>
+        <w:lastRenderedPageBreak/>
+        <w:t>Please provide a table of your forecasts for existing and new stores. Also, provide visualization of your forecasts that includes historical data, existing stores forecasts, and new stores forecasts.</w:t>
+      </w:r>
+    </w:p>
+    <w:p>
+      <w:pPr>
+        <w:pStyle w:val="ListParagraph"/>
+        <w:numPr>
+          <w:ilvl w:val="0"/>
+          <w:numId w:val="3"/>
+        </w:numPr>
+      </w:pPr>
+      <w:r>
+        <w:t>Forecasted sales</w:t>
+      </w:r>
+      <w:r>
+        <w:t xml:space="preserve"> for 2016</w:t>
+      </w:r>
+    </w:p>
+    <w:p>
+      <w:pPr>
+        <w:pStyle w:val="ListParagraph"/>
+        <w:ind w:left="1440"/>
+      </w:pPr>
+    </w:p>
+    <w:p>
+      <w:pPr>
+        <w:pStyle w:val="ListParagraph"/>
+        <w:ind w:left="567"/>
+      </w:pPr>
+      <w:r>
+        <w:drawing>
+          <wp:inline distT="0" distB="0" distL="0" distR="0" wp14:anchorId="14813DCF" wp14:editId="41A25999">
+            <wp:extent cx="5086350" cy="3181184"/>
+            <wp:effectExtent l="0" t="0" r="0" b="635"/>
+            <wp:docPr id="26" name="Picture 26"/>
+            <wp:cNvGraphicFramePr>
+              <a:graphicFrameLocks xmlns:a="http://schemas.openxmlformats.org/drawingml/2006/main" noChangeAspect="1"/>
+            </wp:cNvGraphicFramePr>
+            <a:graphic xmlns:a="http://schemas.openxmlformats.org/drawingml/2006/main">
+              <a:graphicData uri="http://schemas.openxmlformats.org/drawingml/2006/picture">
+                <pic:pic xmlns:pic="http://schemas.openxmlformats.org/drawingml/2006/picture">
+                  <pic:nvPicPr>
+                    <pic:cNvPr id="1" name=""/>
+                    <pic:cNvPicPr/>
+                  </pic:nvPicPr>
+                  <pic:blipFill>
+                    <a:blip r:embed="rId18"/>
+                    <a:stretch>
+                      <a:fillRect/>
+                    </a:stretch>
+                  </pic:blipFill>
+                  <pic:spPr>
+                    <a:xfrm>
+                      <a:off x="0" y="0"/>
+                      <a:ext cx="5094723" cy="3186421"/>
+                    </a:xfrm>
+                    <a:prstGeom prst="rect">
+                      <a:avLst/>
+                    </a:prstGeom>
+                  </pic:spPr>
+                </pic:pic>
+              </a:graphicData>
+            </a:graphic>
+          </wp:inline>
+        </w:drawing>
+      </w:r>
+    </w:p>
+    <w:p>
+      <w:pPr>
+        <w:pStyle w:val="ListParagraph"/>
+        <w:ind w:left="567"/>
+      </w:pPr>
+    </w:p>
+    <w:p>
+      <w:pPr>
+        <w:pStyle w:val="ListParagraph"/>
+        <w:numPr>
+          <w:ilvl w:val="0"/>
+          <w:numId w:val="3"/>
+        </w:numPr>
+      </w:pPr>
+      <w:r>
+        <w:t>Forecast for 2016 plot</w:t>
+      </w:r>
+    </w:p>
+    <w:p>
+      <w:pPr>
+        <w:pStyle w:val="ListParagraph"/>
+        <w:ind w:left="1440"/>
+      </w:pPr>
+    </w:p>
+    <w:p>
+      <w:pPr>
+        <w:pStyle w:val="ListParagraph"/>
+        <w:ind w:left="426"/>
+      </w:pPr>
+      <w:r>
+        <w:drawing>
+          <wp:inline distT="0" distB="0" distL="0" distR="0" wp14:anchorId="7E500C95" wp14:editId="306A6F15">
+            <wp:extent cx="5391150" cy="3226626"/>
+            <wp:effectExtent l="0" t="0" r="0" b="0"/>
+            <wp:docPr id="27" name="Picture 27"/>
+            <wp:cNvGraphicFramePr>
+              <a:graphicFrameLocks xmlns:a="http://schemas.openxmlformats.org/drawingml/2006/main" noChangeAspect="1"/>
+            </wp:cNvGraphicFramePr>
+            <a:graphic xmlns:a="http://schemas.openxmlformats.org/drawingml/2006/main">
+              <a:graphicData uri="http://schemas.openxmlformats.org/drawingml/2006/picture">
+                <pic:pic xmlns:pic="http://schemas.openxmlformats.org/drawingml/2006/picture">
+                  <pic:nvPicPr>
+                    <pic:cNvPr id="1" name=""/>
+                    <pic:cNvPicPr/>
+                  </pic:nvPicPr>
+                  <pic:blipFill>
+                    <a:blip r:embed="rId19"/>
+                    <a:stretch>
+                      <a:fillRect/>
+                    </a:stretch>
+                  </pic:blipFill>
+                  <pic:spPr>
+                    <a:xfrm>
+                      <a:off x="0" y="0"/>
+                      <a:ext cx="5396335" cy="3229729"/>
+                    </a:xfrm>
+                    <a:prstGeom prst="rect">
+                      <a:avLst/>
+                    </a:prstGeom>
+                  </pic:spPr>
+                </pic:pic>
+              </a:graphicData>
+            </a:graphic>
+          </wp:inline>
+        </w:drawing>
+      </w:r>
+    </w:p>
+    <w:p>
+      <w:pPr>
+        <w:pStyle w:val="ListParagraph"/>
+        <w:ind w:left="426"/>
+      </w:pPr>
     </w:p>
     <w:sectPr>
       <w:pgSz w:w="12240" w:h="15840"/>
@@ -3073,7 +2986,7 @@
 </file>
 
 <file path=customXml/itemProps1.xml><?xml version="1.0" encoding="utf-8"?>
-<ds:datastoreItem xmlns:ds="http://schemas.openxmlformats.org/officeDocument/2006/customXml" ds:itemID="{437EBD8F-9955-485D-8754-6C040DAA0026}">
+<ds:datastoreItem xmlns:ds="http://schemas.openxmlformats.org/officeDocument/2006/customXml" ds:itemID="{CE30D5CC-2744-4F50-A452-6DCE9C08E2D3}">
   <ds:schemaRefs>
     <ds:schemaRef ds:uri="http://schemas.openxmlformats.org/officeDocument/2006/bibliography"/>
   </ds:schemaRefs>

</xml_diff>